<commit_message>
Updated upto organization contatct
</commit_message>
<xml_diff>
--- a/Final Year Internship Report - Draft.docx
+++ b/Final Year Internship Report - Draft.docx
@@ -1297,110 +1297,63 @@
             </w:rPr>
             <w:fldChar w:fldCharType="separate"/>
           </w:r>
-          <w:bookmarkStart w:id="3" w:name="_GoBack"/>
-          <w:bookmarkEnd w:id="3"/>
-          <w:r>
-            <w:rPr>
-              <w:rStyle w:val="Hyperlink"/>
-              <w:noProof/>
-            </w:rPr>
-            <w:fldChar w:fldCharType="begin"/>
-          </w:r>
-          <w:r>
-            <w:rPr>
-              <w:rStyle w:val="Hyperlink"/>
-              <w:noProof/>
-            </w:rPr>
-            <w:instrText xml:space="preserve"> </w:instrText>
-          </w:r>
-          <w:r>
-            <w:rPr>
-              <w:noProof/>
-            </w:rPr>
-            <w:instrText>HYPERLINK \l "_Toc469674763"</w:instrText>
-          </w:r>
-          <w:r>
-            <w:rPr>
-              <w:rStyle w:val="Hyperlink"/>
-              <w:noProof/>
-            </w:rPr>
-            <w:instrText xml:space="preserve"> </w:instrText>
-          </w:r>
-          <w:r>
-            <w:rPr>
-              <w:rStyle w:val="Hyperlink"/>
-              <w:noProof/>
-            </w:rPr>
-          </w:r>
-          <w:r>
-            <w:rPr>
-              <w:rStyle w:val="Hyperlink"/>
-              <w:noProof/>
-            </w:rPr>
-            <w:fldChar w:fldCharType="separate"/>
-          </w:r>
-          <w:r>
-            <w:rPr>
-              <w:rStyle w:val="Hyperlink"/>
-              <w:noProof/>
-            </w:rPr>
-            <w:t>CERTIFICATE OF APPROVAL</w:t>
-          </w:r>
-          <w:r>
-            <w:rPr>
-              <w:noProof/>
-              <w:webHidden/>
-            </w:rPr>
-            <w:tab/>
-          </w:r>
-          <w:r>
-            <w:rPr>
-              <w:noProof/>
-              <w:webHidden/>
-            </w:rPr>
-            <w:fldChar w:fldCharType="begin"/>
-          </w:r>
-          <w:r>
-            <w:rPr>
-              <w:noProof/>
-              <w:webHidden/>
-            </w:rPr>
-            <w:instrText xml:space="preserve"> PAGEREF _Toc469674763 \h </w:instrText>
-          </w:r>
-          <w:r>
-            <w:rPr>
-              <w:noProof/>
-              <w:webHidden/>
-            </w:rPr>
-          </w:r>
-          <w:r>
-            <w:rPr>
-              <w:noProof/>
-              <w:webHidden/>
-            </w:rPr>
-            <w:fldChar w:fldCharType="separate"/>
-          </w:r>
-          <w:r>
-            <w:rPr>
-              <w:noProof/>
-              <w:webHidden/>
-            </w:rPr>
-            <w:t>3</w:t>
-          </w:r>
-          <w:r>
-            <w:rPr>
-              <w:noProof/>
-              <w:webHidden/>
-            </w:rPr>
-            <w:fldChar w:fldCharType="end"/>
-          </w:r>
-          <w:r>
-            <w:rPr>
-              <w:rStyle w:val="Hyperlink"/>
-              <w:noProof/>
-            </w:rPr>
-            <w:fldChar w:fldCharType="end"/>
-          </w:r>
+          <w:hyperlink w:anchor="_Toc469674763" w:history="1">
+            <w:r>
+              <w:rPr>
+                <w:rStyle w:val="Hyperlink"/>
+                <w:noProof/>
+              </w:rPr>
+              <w:t>CERTIFICATE OF APPROVAL</w:t>
+            </w:r>
+            <w:r>
+              <w:rPr>
+                <w:noProof/>
+                <w:webHidden/>
+              </w:rPr>
+              <w:tab/>
+            </w:r>
+            <w:r>
+              <w:rPr>
+                <w:noProof/>
+                <w:webHidden/>
+              </w:rPr>
+              <w:fldChar w:fldCharType="begin"/>
+            </w:r>
+            <w:r>
+              <w:rPr>
+                <w:noProof/>
+                <w:webHidden/>
+              </w:rPr>
+              <w:instrText xml:space="preserve"> PAGEREF _Toc469674763 \h </w:instrText>
+            </w:r>
+            <w:r>
+              <w:rPr>
+                <w:noProof/>
+                <w:webHidden/>
+              </w:rPr>
+            </w:r>
+            <w:r>
+              <w:rPr>
+                <w:noProof/>
+                <w:webHidden/>
+              </w:rPr>
+              <w:fldChar w:fldCharType="separate"/>
+            </w:r>
+            <w:r>
+              <w:rPr>
+                <w:noProof/>
+                <w:webHidden/>
+              </w:rPr>
+              <w:t>3</w:t>
+            </w:r>
+            <w:r>
+              <w:rPr>
+                <w:noProof/>
+                <w:webHidden/>
+              </w:rPr>
+              <w:fldChar w:fldCharType="end"/>
+            </w:r>
+          </w:hyperlink>
         </w:p>
         <w:p>
           <w:pPr>
@@ -3692,11 +3645,11 @@
         <w:pStyle w:val="Heading1"/>
         <w:jc w:val="center"/>
       </w:pPr>
-      <w:bookmarkStart w:id="4" w:name="_Toc469674766"/>
+      <w:bookmarkStart w:id="3" w:name="_Toc469674766"/>
       <w:r>
         <w:t>LIST OF FIGURE</w:t>
       </w:r>
-      <w:bookmarkEnd w:id="4"/>
+      <w:bookmarkEnd w:id="3"/>
     </w:p>
     <w:p/>
     <w:p/>
@@ -3733,11 +3686,11 @@
         <w:pStyle w:val="Heading1"/>
         <w:jc w:val="center"/>
       </w:pPr>
-      <w:bookmarkStart w:id="5" w:name="_Toc469674767"/>
+      <w:bookmarkStart w:id="4" w:name="_Toc469674767"/>
       <w:r>
         <w:t>LIST OF TABLE</w:t>
       </w:r>
-      <w:bookmarkEnd w:id="5"/>
+      <w:bookmarkEnd w:id="4"/>
     </w:p>
     <w:p/>
     <w:p/>
@@ -3774,11 +3727,11 @@
         <w:pStyle w:val="Heading1"/>
         <w:jc w:val="center"/>
       </w:pPr>
-      <w:bookmarkStart w:id="6" w:name="_Toc469674768"/>
+      <w:bookmarkStart w:id="5" w:name="_Toc469674768"/>
       <w:r>
         <w:t>ABBREVIATIONS</w:t>
       </w:r>
-      <w:bookmarkEnd w:id="6"/>
+      <w:bookmarkEnd w:id="5"/>
     </w:p>
     <w:p/>
     <w:p/>
@@ -3815,11 +3768,11 @@
         <w:pStyle w:val="Heading1"/>
         <w:jc w:val="center"/>
       </w:pPr>
-      <w:bookmarkStart w:id="7" w:name="_Toc469674769"/>
+      <w:bookmarkStart w:id="6" w:name="_Toc469674769"/>
       <w:r>
         <w:t>CHAPTER 1: INTRODUCTION</w:t>
       </w:r>
-      <w:bookmarkEnd w:id="7"/>
+      <w:bookmarkEnd w:id="6"/>
     </w:p>
     <w:p>
       <w:pPr>
@@ -3829,11 +3782,11 @@
           <w:numId w:val="1"/>
         </w:numPr>
       </w:pPr>
-      <w:bookmarkStart w:id="8" w:name="_Toc469674770"/>
+      <w:bookmarkStart w:id="7" w:name="_Toc469674770"/>
       <w:r>
         <w:t>Introduction to Internship</w:t>
       </w:r>
-      <w:bookmarkEnd w:id="8"/>
+      <w:bookmarkEnd w:id="7"/>
     </w:p>
     <w:p>
       <w:pPr>
@@ -4030,11 +3983,11 @@
           <w:numId w:val="1"/>
         </w:numPr>
       </w:pPr>
-      <w:bookmarkStart w:id="9" w:name="_Toc469674771"/>
+      <w:bookmarkStart w:id="8" w:name="_Toc469674771"/>
       <w:r>
         <w:t>Background</w:t>
       </w:r>
-      <w:bookmarkEnd w:id="9"/>
+      <w:bookmarkEnd w:id="8"/>
     </w:p>
     <w:p/>
     <w:p/>
@@ -4046,11 +3999,11 @@
           <w:numId w:val="1"/>
         </w:numPr>
       </w:pPr>
-      <w:bookmarkStart w:id="10" w:name="_Toc469674772"/>
+      <w:bookmarkStart w:id="9" w:name="_Toc469674772"/>
       <w:r>
         <w:t>Objective</w:t>
       </w:r>
-      <w:bookmarkEnd w:id="10"/>
+      <w:bookmarkEnd w:id="9"/>
     </w:p>
     <w:p>
       <w:pPr>
@@ -4061,11 +4014,11 @@
         </w:numPr>
         <w:ind w:left="900"/>
       </w:pPr>
-      <w:bookmarkStart w:id="11" w:name="_Toc469674773"/>
+      <w:bookmarkStart w:id="10" w:name="_Toc469674773"/>
       <w:r>
         <w:t>Internship Objective</w:t>
       </w:r>
-      <w:bookmarkEnd w:id="11"/>
+      <w:bookmarkEnd w:id="10"/>
     </w:p>
     <w:p>
       <w:pPr>
@@ -4148,14 +4101,14 @@
         </w:numPr>
         <w:ind w:left="900"/>
       </w:pPr>
-      <w:bookmarkStart w:id="12" w:name="_Toc469674774"/>
+      <w:bookmarkStart w:id="11" w:name="_Toc469674774"/>
       <w:r>
         <w:t>Objective</w:t>
       </w:r>
       <w:r>
         <w:t xml:space="preserve"> of Project</w:t>
       </w:r>
-      <w:bookmarkEnd w:id="12"/>
+      <w:bookmarkEnd w:id="11"/>
     </w:p>
     <w:p>
       <w:pPr>
@@ -4213,11 +4166,11 @@
           <w:numId w:val="1"/>
         </w:numPr>
       </w:pPr>
-      <w:bookmarkStart w:id="13" w:name="_Toc469674775"/>
+      <w:bookmarkStart w:id="12" w:name="_Toc469674775"/>
       <w:r>
         <w:t>Brief Introduction of Industry</w:t>
       </w:r>
-      <w:bookmarkEnd w:id="13"/>
+      <w:bookmarkEnd w:id="12"/>
     </w:p>
     <w:p>
       <w:pPr>
@@ -4533,11 +4486,11 @@
           <w:numId w:val="1"/>
         </w:numPr>
       </w:pPr>
-      <w:bookmarkStart w:id="14" w:name="_Toc469674776"/>
+      <w:bookmarkStart w:id="13" w:name="_Toc469674776"/>
       <w:r>
         <w:t>Brief Introduction of Organization</w:t>
       </w:r>
-      <w:bookmarkEnd w:id="14"/>
+      <w:bookmarkEnd w:id="13"/>
     </w:p>
     <w:p>
       <w:pPr>
@@ -4548,11 +4501,11 @@
         </w:numPr>
         <w:ind w:left="900"/>
       </w:pPr>
-      <w:bookmarkStart w:id="15" w:name="_Toc469674777"/>
+      <w:bookmarkStart w:id="14" w:name="_Toc469674777"/>
       <w:r>
         <w:t>About Organization</w:t>
       </w:r>
-      <w:bookmarkEnd w:id="15"/>
+      <w:bookmarkEnd w:id="14"/>
     </w:p>
     <w:p>
       <w:pPr>
@@ -4579,11 +4532,11 @@
         </w:numPr>
         <w:ind w:left="900"/>
       </w:pPr>
-      <w:bookmarkStart w:id="16" w:name="_Toc469674778"/>
+      <w:bookmarkStart w:id="15" w:name="_Toc469674778"/>
       <w:r>
         <w:t>Organization Rationale</w:t>
       </w:r>
-      <w:bookmarkEnd w:id="16"/>
+      <w:bookmarkEnd w:id="15"/>
     </w:p>
     <w:p>
       <w:pPr>
@@ -4617,11 +4570,11 @@
         </w:numPr>
         <w:ind w:left="900"/>
       </w:pPr>
-      <w:bookmarkStart w:id="17" w:name="_Toc469674779"/>
+      <w:bookmarkStart w:id="16" w:name="_Toc469674779"/>
       <w:r>
         <w:t>Organizational Hierarchy</w:t>
       </w:r>
-      <w:bookmarkEnd w:id="17"/>
+      <w:bookmarkEnd w:id="16"/>
     </w:p>
     <w:p/>
     <w:p>
@@ -4633,11 +4586,11 @@
         </w:numPr>
         <w:ind w:left="900"/>
       </w:pPr>
-      <w:bookmarkStart w:id="18" w:name="_Toc469674780"/>
+      <w:bookmarkStart w:id="17" w:name="_Toc469674780"/>
       <w:r>
         <w:t>Contact Details</w:t>
       </w:r>
-      <w:bookmarkEnd w:id="18"/>
+      <w:bookmarkEnd w:id="17"/>
     </w:p>
     <w:tbl>
       <w:tblPr>
@@ -4877,14 +4830,9 @@
           </w:tcPr>
           <w:p>
             <w:pPr>
-              <w:rPr>
-                <w:b w:val="0"/>
-              </w:rPr>
+              <w:pStyle w:val="NoSpacing"/>
             </w:pPr>
             <w:r>
-              <w:rPr>
-                <w:b w:val="0"/>
-              </w:rPr>
               <w:t>Email Address</w:t>
             </w:r>
           </w:p>
@@ -4899,7 +4847,7 @@
           </w:tcPr>
           <w:p>
             <w:pPr>
-              <w:keepNext/>
+              <w:pStyle w:val="NoSpacing"/>
               <w:cnfStyle w:val="000000100000" w:firstRow="0" w:lastRow="0" w:firstColumn="0" w:lastColumn="0" w:oddVBand="0" w:evenVBand="0" w:oddHBand="1" w:evenHBand="0" w:firstRowFirstColumn="0" w:firstRowLastColumn="0" w:lastRowFirstColumn="0" w:lastRowLastColumn="0"/>
             </w:pPr>
             <w:r>
@@ -4911,67 +4859,51 @@
     </w:tbl>
     <w:p>
       <w:pPr>
-        <w:pStyle w:val="Caption"/>
+        <w:pStyle w:val="NoSpacing"/>
         <w:jc w:val="center"/>
         <w:rPr>
-          <w:i w:val="0"/>
-          <w:color w:val="000000" w:themeColor="text1"/>
           <w:sz w:val="20"/>
         </w:rPr>
       </w:pPr>
       <w:r>
         <w:rPr>
-          <w:i w:val="0"/>
-          <w:color w:val="000000" w:themeColor="text1"/>
           <w:sz w:val="20"/>
         </w:rPr>
         <w:t xml:space="preserve">Table </w:t>
       </w:r>
       <w:r>
         <w:rPr>
-          <w:i w:val="0"/>
-          <w:color w:val="000000" w:themeColor="text1"/>
           <w:sz w:val="20"/>
         </w:rPr>
         <w:fldChar w:fldCharType="begin"/>
       </w:r>
       <w:r>
         <w:rPr>
-          <w:i w:val="0"/>
-          <w:color w:val="000000" w:themeColor="text1"/>
           <w:sz w:val="20"/>
         </w:rPr>
         <w:instrText xml:space="preserve"> SEQ Table \* ARABIC </w:instrText>
       </w:r>
       <w:r>
         <w:rPr>
-          <w:i w:val="0"/>
-          <w:color w:val="000000" w:themeColor="text1"/>
           <w:sz w:val="20"/>
         </w:rPr>
         <w:fldChar w:fldCharType="separate"/>
       </w:r>
       <w:r>
         <w:rPr>
-          <w:i w:val="0"/>
           <w:noProof/>
-          <w:color w:val="000000" w:themeColor="text1"/>
           <w:sz w:val="20"/>
         </w:rPr>
         <w:t>1</w:t>
       </w:r>
       <w:r>
         <w:rPr>
-          <w:i w:val="0"/>
-          <w:color w:val="000000" w:themeColor="text1"/>
           <w:sz w:val="20"/>
         </w:rPr>
         <w:fldChar w:fldCharType="end"/>
       </w:r>
       <w:r>
         <w:rPr>
-          <w:i w:val="0"/>
-          <w:color w:val="000000" w:themeColor="text1"/>
           <w:sz w:val="20"/>
         </w:rPr>
         <w:t>: Contact Detail of Guru Infosys:</w:t>
@@ -4983,11 +4915,11 @@
         <w:pStyle w:val="Heading1"/>
         <w:jc w:val="center"/>
       </w:pPr>
-      <w:bookmarkStart w:id="19" w:name="_Toc469674781"/>
+      <w:bookmarkStart w:id="18" w:name="_Toc469674781"/>
       <w:r>
         <w:t>CHAPTER 2: ANALYSIS OF ACTIVITY DONE</w:t>
       </w:r>
-      <w:bookmarkEnd w:id="19"/>
+      <w:bookmarkEnd w:id="18"/>
     </w:p>
     <w:p>
       <w:pPr>
@@ -4997,11 +4929,11 @@
           <w:numId w:val="7"/>
         </w:numPr>
       </w:pPr>
-      <w:bookmarkStart w:id="20" w:name="_Toc469674782"/>
+      <w:bookmarkStart w:id="19" w:name="_Toc469674782"/>
       <w:r>
         <w:t>Internship Placement Details</w:t>
       </w:r>
-      <w:bookmarkEnd w:id="20"/>
+      <w:bookmarkEnd w:id="19"/>
     </w:p>
     <w:p>
       <w:pPr>
@@ -5012,11 +4944,11 @@
         </w:numPr>
         <w:ind w:left="900"/>
       </w:pPr>
-      <w:bookmarkStart w:id="21" w:name="_Toc469674783"/>
+      <w:bookmarkStart w:id="20" w:name="_Toc469674783"/>
       <w:r>
         <w:t>Organization Selection</w:t>
       </w:r>
-      <w:bookmarkEnd w:id="21"/>
+      <w:bookmarkEnd w:id="20"/>
     </w:p>
     <w:p>
       <w:pPr>
@@ -5045,11 +4977,11 @@
         </w:numPr>
         <w:ind w:left="900"/>
       </w:pPr>
-      <w:bookmarkStart w:id="22" w:name="_Toc469674784"/>
+      <w:bookmarkStart w:id="21" w:name="_Toc469674784"/>
       <w:r>
         <w:t>Placement</w:t>
       </w:r>
-      <w:bookmarkEnd w:id="22"/>
+      <w:bookmarkEnd w:id="21"/>
     </w:p>
     <w:p>
       <w:pPr>
@@ -5095,11 +5027,11 @@
         </w:numPr>
         <w:ind w:left="900"/>
       </w:pPr>
-      <w:bookmarkStart w:id="23" w:name="_Toc469674785"/>
+      <w:bookmarkStart w:id="22" w:name="_Toc469674785"/>
       <w:r>
         <w:t>Duration</w:t>
       </w:r>
-      <w:bookmarkEnd w:id="23"/>
+      <w:bookmarkEnd w:id="22"/>
     </w:p>
     <w:tbl>
       <w:tblPr>
@@ -5241,6 +5173,9 @@
             <w:tcW w:w="3968" w:type="dxa"/>
           </w:tcPr>
           <w:p>
+            <w:pPr>
+              <w:pStyle w:val="NoSpacing"/>
+            </w:pPr>
             <w:r>
               <w:t>Office Hour</w:t>
             </w:r>
@@ -5251,6 +5186,9 @@
             <w:tcW w:w="3968" w:type="dxa"/>
           </w:tcPr>
           <w:p>
+            <w:pPr>
+              <w:pStyle w:val="NoSpacing"/>
+            </w:pPr>
             <w:r>
               <w:t>10 AM – 6 PM</w:t>
             </w:r>
@@ -5258,7 +5196,58 @@
         </w:tc>
       </w:tr>
     </w:tbl>
-    <w:p/>
+    <w:p>
+      <w:pPr>
+        <w:pStyle w:val="NoSpacing"/>
+        <w:jc w:val="center"/>
+        <w:rPr>
+          <w:sz w:val="22"/>
+        </w:rPr>
+      </w:pPr>
+      <w:r>
+        <w:rPr>
+          <w:sz w:val="22"/>
+        </w:rPr>
+        <w:t xml:space="preserve">Table </w:t>
+      </w:r>
+      <w:r>
+        <w:rPr>
+          <w:sz w:val="22"/>
+        </w:rPr>
+        <w:fldChar w:fldCharType="begin"/>
+      </w:r>
+      <w:r>
+        <w:rPr>
+          <w:sz w:val="22"/>
+        </w:rPr>
+        <w:instrText xml:space="preserve"> SEQ Table \* ARABIC </w:instrText>
+      </w:r>
+      <w:r>
+        <w:rPr>
+          <w:sz w:val="22"/>
+        </w:rPr>
+        <w:fldChar w:fldCharType="separate"/>
+      </w:r>
+      <w:r>
+        <w:rPr>
+          <w:noProof/>
+          <w:sz w:val="22"/>
+        </w:rPr>
+        <w:t>2</w:t>
+      </w:r>
+      <w:r>
+        <w:rPr>
+          <w:sz w:val="22"/>
+        </w:rPr>
+        <w:fldChar w:fldCharType="end"/>
+      </w:r>
+      <w:r>
+        <w:rPr>
+          <w:sz w:val="22"/>
+        </w:rPr>
+        <w:t>: Internship Duration</w:t>
+      </w:r>
+    </w:p>
     <w:p>
       <w:pPr>
         <w:pStyle w:val="Heading3"/>
@@ -5268,13 +5257,16 @@
         </w:numPr>
         <w:ind w:left="900"/>
       </w:pPr>
-      <w:bookmarkStart w:id="24" w:name="_Toc469674786"/>
+      <w:bookmarkStart w:id="23" w:name="_Toc469674786"/>
       <w:r>
         <w:t>Roles and Responsibilities</w:t>
       </w:r>
+      <w:bookmarkEnd w:id="23"/>
+    </w:p>
+    <w:p>
+      <w:bookmarkStart w:id="24" w:name="_GoBack"/>
       <w:bookmarkEnd w:id="24"/>
     </w:p>
-    <w:p/>
     <w:p/>
     <w:p/>
     <w:p>
@@ -7515,7 +7507,7 @@
 </file>
 
 <file path=customXml/itemProps1.xml><?xml version="1.0" encoding="utf-8"?>
-<ds:datastoreItem xmlns:ds="http://schemas.openxmlformats.org/officeDocument/2006/customXml" ds:itemID="{769A83A8-67A5-4BA0-9E09-2EB5179C08A7}">
+<ds:datastoreItem xmlns:ds="http://schemas.openxmlformats.org/officeDocument/2006/customXml" ds:itemID="{92047A1B-160B-41D3-8DF3-CE2DB5AE3907}">
   <ds:schemaRefs>
     <ds:schemaRef ds:uri="http://schemas.openxmlformats.org/officeDocument/2006/bibliography"/>
   </ds:schemaRefs>

</xml_diff>

<commit_message>
Chapter 2 almost done
</commit_message>
<xml_diff>
--- a/Final Year Internship Report - Draft.docx
+++ b/Final Year Internship Report - Draft.docx
@@ -852,7 +852,7 @@
         <w:pStyle w:val="Heading1"/>
         <w:jc w:val="center"/>
       </w:pPr>
-      <w:bookmarkStart w:id="0" w:name="_Toc469674763"/>
+      <w:bookmarkStart w:id="0" w:name="_Toc469831324"/>
       <w:r>
         <w:t>CERTIFICATE OF APPROVAL</w:t>
       </w:r>
@@ -1113,7 +1113,7 @@
         <w:pStyle w:val="Heading1"/>
         <w:jc w:val="center"/>
       </w:pPr>
-      <w:bookmarkStart w:id="1" w:name="_Toc469674764"/>
+      <w:bookmarkStart w:id="1" w:name="_Toc469831325"/>
       <w:r>
         <w:lastRenderedPageBreak/>
         <w:t>ACKNOWLEDGEMENT</w:t>
@@ -1155,7 +1155,7 @@
         <w:pStyle w:val="Heading1"/>
         <w:jc w:val="center"/>
       </w:pPr>
-      <w:bookmarkStart w:id="2" w:name="_Toc469674765"/>
+      <w:bookmarkStart w:id="2" w:name="_Toc469831326"/>
       <w:r>
         <w:lastRenderedPageBreak/>
         <w:t>ABSTRACT</w:t>
@@ -1297,7 +1297,7 @@
             </w:rPr>
             <w:fldChar w:fldCharType="separate"/>
           </w:r>
-          <w:hyperlink w:anchor="_Toc469674763" w:history="1">
+          <w:hyperlink w:anchor="_Toc469831324" w:history="1">
             <w:r>
               <w:rPr>
                 <w:rStyle w:val="Hyperlink"/>
@@ -1324,7 +1324,7 @@
                 <w:noProof/>
                 <w:webHidden/>
               </w:rPr>
-              <w:instrText xml:space="preserve"> PAGEREF _Toc469674763 \h </w:instrText>
+              <w:instrText xml:space="preserve"> PAGEREF _Toc469831324 \h </w:instrText>
             </w:r>
             <w:r>
               <w:rPr>
@@ -1369,7 +1369,7 @@
               <w:szCs w:val="22"/>
             </w:rPr>
           </w:pPr>
-          <w:hyperlink w:anchor="_Toc469674764" w:history="1">
+          <w:hyperlink w:anchor="_Toc469831325" w:history="1">
             <w:r>
               <w:rPr>
                 <w:rStyle w:val="Hyperlink"/>
@@ -1396,7 +1396,7 @@
                 <w:noProof/>
                 <w:webHidden/>
               </w:rPr>
-              <w:instrText xml:space="preserve"> PAGEREF _Toc469674764 \h </w:instrText>
+              <w:instrText xml:space="preserve"> PAGEREF _Toc469831325 \h </w:instrText>
             </w:r>
             <w:r>
               <w:rPr>
@@ -1441,7 +1441,7 @@
               <w:szCs w:val="22"/>
             </w:rPr>
           </w:pPr>
-          <w:hyperlink w:anchor="_Toc469674765" w:history="1">
+          <w:hyperlink w:anchor="_Toc469831326" w:history="1">
             <w:r>
               <w:rPr>
                 <w:rStyle w:val="Hyperlink"/>
@@ -1468,7 +1468,7 @@
                 <w:noProof/>
                 <w:webHidden/>
               </w:rPr>
-              <w:instrText xml:space="preserve"> PAGEREF _Toc469674765 \h </w:instrText>
+              <w:instrText xml:space="preserve"> PAGEREF _Toc469831326 \h </w:instrText>
             </w:r>
             <w:r>
               <w:rPr>
@@ -1513,7 +1513,7 @@
               <w:szCs w:val="22"/>
             </w:rPr>
           </w:pPr>
-          <w:hyperlink w:anchor="_Toc469674766" w:history="1">
+          <w:hyperlink w:anchor="_Toc469831327" w:history="1">
             <w:r>
               <w:rPr>
                 <w:rStyle w:val="Hyperlink"/>
@@ -1540,7 +1540,7 @@
                 <w:noProof/>
                 <w:webHidden/>
               </w:rPr>
-              <w:instrText xml:space="preserve"> PAGEREF _Toc469674766 \h </w:instrText>
+              <w:instrText xml:space="preserve"> PAGEREF _Toc469831327 \h </w:instrText>
             </w:r>
             <w:r>
               <w:rPr>
@@ -1585,7 +1585,7 @@
               <w:szCs w:val="22"/>
             </w:rPr>
           </w:pPr>
-          <w:hyperlink w:anchor="_Toc469674767" w:history="1">
+          <w:hyperlink w:anchor="_Toc469831328" w:history="1">
             <w:r>
               <w:rPr>
                 <w:rStyle w:val="Hyperlink"/>
@@ -1612,7 +1612,7 @@
                 <w:noProof/>
                 <w:webHidden/>
               </w:rPr>
-              <w:instrText xml:space="preserve"> PAGEREF _Toc469674767 \h </w:instrText>
+              <w:instrText xml:space="preserve"> PAGEREF _Toc469831328 \h </w:instrText>
             </w:r>
             <w:r>
               <w:rPr>
@@ -1657,7 +1657,7 @@
               <w:szCs w:val="22"/>
             </w:rPr>
           </w:pPr>
-          <w:hyperlink w:anchor="_Toc469674768" w:history="1">
+          <w:hyperlink w:anchor="_Toc469831329" w:history="1">
             <w:r>
               <w:rPr>
                 <w:rStyle w:val="Hyperlink"/>
@@ -1684,7 +1684,7 @@
                 <w:noProof/>
                 <w:webHidden/>
               </w:rPr>
-              <w:instrText xml:space="preserve"> PAGEREF _Toc469674768 \h </w:instrText>
+              <w:instrText xml:space="preserve"> PAGEREF _Toc469831329 \h </w:instrText>
             </w:r>
             <w:r>
               <w:rPr>
@@ -1729,7 +1729,7 @@
               <w:szCs w:val="22"/>
             </w:rPr>
           </w:pPr>
-          <w:hyperlink w:anchor="_Toc469674769" w:history="1">
+          <w:hyperlink w:anchor="_Toc469831330" w:history="1">
             <w:r>
               <w:rPr>
                 <w:rStyle w:val="Hyperlink"/>
@@ -1756,7 +1756,7 @@
                 <w:noProof/>
                 <w:webHidden/>
               </w:rPr>
-              <w:instrText xml:space="preserve"> PAGEREF _Toc469674769 \h </w:instrText>
+              <w:instrText xml:space="preserve"> PAGEREF _Toc469831330 \h </w:instrText>
             </w:r>
             <w:r>
               <w:rPr>
@@ -1801,7 +1801,7 @@
               <w:szCs w:val="22"/>
             </w:rPr>
           </w:pPr>
-          <w:hyperlink w:anchor="_Toc469674770" w:history="1">
+          <w:hyperlink w:anchor="_Toc469831331" w:history="1">
             <w:r>
               <w:rPr>
                 <w:rStyle w:val="Hyperlink"/>
@@ -1844,7 +1844,7 @@
                 <w:noProof/>
                 <w:webHidden/>
               </w:rPr>
-              <w:instrText xml:space="preserve"> PAGEREF _Toc469674770 \h </w:instrText>
+              <w:instrText xml:space="preserve"> PAGEREF _Toc469831331 \h </w:instrText>
             </w:r>
             <w:r>
               <w:rPr>
@@ -1889,7 +1889,7 @@
               <w:szCs w:val="22"/>
             </w:rPr>
           </w:pPr>
-          <w:hyperlink w:anchor="_Toc469674771" w:history="1">
+          <w:hyperlink w:anchor="_Toc469831332" w:history="1">
             <w:r>
               <w:rPr>
                 <w:rStyle w:val="Hyperlink"/>
@@ -1932,7 +1932,7 @@
                 <w:noProof/>
                 <w:webHidden/>
               </w:rPr>
-              <w:instrText xml:space="preserve"> PAGEREF _Toc469674771 \h </w:instrText>
+              <w:instrText xml:space="preserve"> PAGEREF _Toc469831332 \h </w:instrText>
             </w:r>
             <w:r>
               <w:rPr>
@@ -1977,7 +1977,7 @@
               <w:szCs w:val="22"/>
             </w:rPr>
           </w:pPr>
-          <w:hyperlink w:anchor="_Toc469674772" w:history="1">
+          <w:hyperlink w:anchor="_Toc469831333" w:history="1">
             <w:r>
               <w:rPr>
                 <w:rStyle w:val="Hyperlink"/>
@@ -2020,7 +2020,7 @@
                 <w:noProof/>
                 <w:webHidden/>
               </w:rPr>
-              <w:instrText xml:space="preserve"> PAGEREF _Toc469674772 \h </w:instrText>
+              <w:instrText xml:space="preserve"> PAGEREF _Toc469831333 \h </w:instrText>
             </w:r>
             <w:r>
               <w:rPr>
@@ -2065,7 +2065,7 @@
               <w:szCs w:val="22"/>
             </w:rPr>
           </w:pPr>
-          <w:hyperlink w:anchor="_Toc469674773" w:history="1">
+          <w:hyperlink w:anchor="_Toc469831334" w:history="1">
             <w:r>
               <w:rPr>
                 <w:rStyle w:val="Hyperlink"/>
@@ -2108,7 +2108,7 @@
                 <w:noProof/>
                 <w:webHidden/>
               </w:rPr>
-              <w:instrText xml:space="preserve"> PAGEREF _Toc469674773 \h </w:instrText>
+              <w:instrText xml:space="preserve"> PAGEREF _Toc469831334 \h </w:instrText>
             </w:r>
             <w:r>
               <w:rPr>
@@ -2153,7 +2153,7 @@
               <w:szCs w:val="22"/>
             </w:rPr>
           </w:pPr>
-          <w:hyperlink w:anchor="_Toc469674774" w:history="1">
+          <w:hyperlink w:anchor="_Toc469831335" w:history="1">
             <w:r>
               <w:rPr>
                 <w:rStyle w:val="Hyperlink"/>
@@ -2196,7 +2196,7 @@
                 <w:noProof/>
                 <w:webHidden/>
               </w:rPr>
-              <w:instrText xml:space="preserve"> PAGEREF _Toc469674774 \h </w:instrText>
+              <w:instrText xml:space="preserve"> PAGEREF _Toc469831335 \h </w:instrText>
             </w:r>
             <w:r>
               <w:rPr>
@@ -2216,7 +2216,7 @@
                 <w:noProof/>
                 <w:webHidden/>
               </w:rPr>
-              <w:t>12</w:t>
+              <w:t>11</w:t>
             </w:r>
             <w:r>
               <w:rPr>
@@ -2241,7 +2241,7 @@
               <w:szCs w:val="22"/>
             </w:rPr>
           </w:pPr>
-          <w:hyperlink w:anchor="_Toc469674775" w:history="1">
+          <w:hyperlink w:anchor="_Toc469831336" w:history="1">
             <w:r>
               <w:rPr>
                 <w:rStyle w:val="Hyperlink"/>
@@ -2284,7 +2284,7 @@
                 <w:noProof/>
                 <w:webHidden/>
               </w:rPr>
-              <w:instrText xml:space="preserve"> PAGEREF _Toc469674775 \h </w:instrText>
+              <w:instrText xml:space="preserve"> PAGEREF _Toc469831336 \h </w:instrText>
             </w:r>
             <w:r>
               <w:rPr>
@@ -2304,7 +2304,7 @@
                 <w:noProof/>
                 <w:webHidden/>
               </w:rPr>
-              <w:t>12</w:t>
+              <w:t>11</w:t>
             </w:r>
             <w:r>
               <w:rPr>
@@ -2329,7 +2329,7 @@
               <w:szCs w:val="22"/>
             </w:rPr>
           </w:pPr>
-          <w:hyperlink w:anchor="_Toc469674776" w:history="1">
+          <w:hyperlink w:anchor="_Toc469831337" w:history="1">
             <w:r>
               <w:rPr>
                 <w:rStyle w:val="Hyperlink"/>
@@ -2372,7 +2372,7 @@
                 <w:noProof/>
                 <w:webHidden/>
               </w:rPr>
-              <w:instrText xml:space="preserve"> PAGEREF _Toc469674776 \h </w:instrText>
+              <w:instrText xml:space="preserve"> PAGEREF _Toc469831337 \h </w:instrText>
             </w:r>
             <w:r>
               <w:rPr>
@@ -2417,7 +2417,7 @@
               <w:szCs w:val="22"/>
             </w:rPr>
           </w:pPr>
-          <w:hyperlink w:anchor="_Toc469674777" w:history="1">
+          <w:hyperlink w:anchor="_Toc469831338" w:history="1">
             <w:r>
               <w:rPr>
                 <w:rStyle w:val="Hyperlink"/>
@@ -2460,7 +2460,7 @@
                 <w:noProof/>
                 <w:webHidden/>
               </w:rPr>
-              <w:instrText xml:space="preserve"> PAGEREF _Toc469674777 \h </w:instrText>
+              <w:instrText xml:space="preserve"> PAGEREF _Toc469831338 \h </w:instrText>
             </w:r>
             <w:r>
               <w:rPr>
@@ -2505,7 +2505,7 @@
               <w:szCs w:val="22"/>
             </w:rPr>
           </w:pPr>
-          <w:hyperlink w:anchor="_Toc469674778" w:history="1">
+          <w:hyperlink w:anchor="_Toc469831339" w:history="1">
             <w:r>
               <w:rPr>
                 <w:rStyle w:val="Hyperlink"/>
@@ -2548,7 +2548,7 @@
                 <w:noProof/>
                 <w:webHidden/>
               </w:rPr>
-              <w:instrText xml:space="preserve"> PAGEREF _Toc469674778 \h </w:instrText>
+              <w:instrText xml:space="preserve"> PAGEREF _Toc469831339 \h </w:instrText>
             </w:r>
             <w:r>
               <w:rPr>
@@ -2593,7 +2593,7 @@
               <w:szCs w:val="22"/>
             </w:rPr>
           </w:pPr>
-          <w:hyperlink w:anchor="_Toc469674779" w:history="1">
+          <w:hyperlink w:anchor="_Toc469831340" w:history="1">
             <w:r>
               <w:rPr>
                 <w:rStyle w:val="Hyperlink"/>
@@ -2636,7 +2636,7 @@
                 <w:noProof/>
                 <w:webHidden/>
               </w:rPr>
-              <w:instrText xml:space="preserve"> PAGEREF _Toc469674779 \h </w:instrText>
+              <w:instrText xml:space="preserve"> PAGEREF _Toc469831340 \h </w:instrText>
             </w:r>
             <w:r>
               <w:rPr>
@@ -2656,7 +2656,7 @@
                 <w:noProof/>
                 <w:webHidden/>
               </w:rPr>
-              <w:t>14</w:t>
+              <w:t>13</w:t>
             </w:r>
             <w:r>
               <w:rPr>
@@ -2681,7 +2681,7 @@
               <w:szCs w:val="22"/>
             </w:rPr>
           </w:pPr>
-          <w:hyperlink w:anchor="_Toc469674780" w:history="1">
+          <w:hyperlink w:anchor="_Toc469831341" w:history="1">
             <w:r>
               <w:rPr>
                 <w:rStyle w:val="Hyperlink"/>
@@ -2724,7 +2724,7 @@
                 <w:noProof/>
                 <w:webHidden/>
               </w:rPr>
-              <w:instrText xml:space="preserve"> PAGEREF _Toc469674780 \h </w:instrText>
+              <w:instrText xml:space="preserve"> PAGEREF _Toc469831341 \h </w:instrText>
             </w:r>
             <w:r>
               <w:rPr>
@@ -2744,7 +2744,7 @@
                 <w:noProof/>
                 <w:webHidden/>
               </w:rPr>
-              <w:t>14</w:t>
+              <w:t>13</w:t>
             </w:r>
             <w:r>
               <w:rPr>
@@ -2769,7 +2769,7 @@
               <w:szCs w:val="22"/>
             </w:rPr>
           </w:pPr>
-          <w:hyperlink w:anchor="_Toc469674781" w:history="1">
+          <w:hyperlink w:anchor="_Toc469831342" w:history="1">
             <w:r>
               <w:rPr>
                 <w:rStyle w:val="Hyperlink"/>
@@ -2796,7 +2796,7 @@
                 <w:noProof/>
                 <w:webHidden/>
               </w:rPr>
-              <w:instrText xml:space="preserve"> PAGEREF _Toc469674781 \h </w:instrText>
+              <w:instrText xml:space="preserve"> PAGEREF _Toc469831342 \h </w:instrText>
             </w:r>
             <w:r>
               <w:rPr>
@@ -2841,7 +2841,7 @@
               <w:szCs w:val="22"/>
             </w:rPr>
           </w:pPr>
-          <w:hyperlink w:anchor="_Toc469674782" w:history="1">
+          <w:hyperlink w:anchor="_Toc469831343" w:history="1">
             <w:r>
               <w:rPr>
                 <w:rStyle w:val="Hyperlink"/>
@@ -2884,7 +2884,7 @@
                 <w:noProof/>
                 <w:webHidden/>
               </w:rPr>
-              <w:instrText xml:space="preserve"> PAGEREF _Toc469674782 \h </w:instrText>
+              <w:instrText xml:space="preserve"> PAGEREF _Toc469831343 \h </w:instrText>
             </w:r>
             <w:r>
               <w:rPr>
@@ -2929,7 +2929,7 @@
               <w:szCs w:val="22"/>
             </w:rPr>
           </w:pPr>
-          <w:hyperlink w:anchor="_Toc469674783" w:history="1">
+          <w:hyperlink w:anchor="_Toc469831344" w:history="1">
             <w:r>
               <w:rPr>
                 <w:rStyle w:val="Hyperlink"/>
@@ -2972,7 +2972,7 @@
                 <w:noProof/>
                 <w:webHidden/>
               </w:rPr>
-              <w:instrText xml:space="preserve"> PAGEREF _Toc469674783 \h </w:instrText>
+              <w:instrText xml:space="preserve"> PAGEREF _Toc469831344 \h </w:instrText>
             </w:r>
             <w:r>
               <w:rPr>
@@ -3017,7 +3017,7 @@
               <w:szCs w:val="22"/>
             </w:rPr>
           </w:pPr>
-          <w:hyperlink w:anchor="_Toc469674784" w:history="1">
+          <w:hyperlink w:anchor="_Toc469831345" w:history="1">
             <w:r>
               <w:rPr>
                 <w:rStyle w:val="Hyperlink"/>
@@ -3060,7 +3060,7 @@
                 <w:noProof/>
                 <w:webHidden/>
               </w:rPr>
-              <w:instrText xml:space="preserve"> PAGEREF _Toc469674784 \h </w:instrText>
+              <w:instrText xml:space="preserve"> PAGEREF _Toc469831345 \h </w:instrText>
             </w:r>
             <w:r>
               <w:rPr>
@@ -3080,7 +3080,7 @@
                 <w:noProof/>
                 <w:webHidden/>
               </w:rPr>
-              <w:t>15</w:t>
+              <w:t>14</w:t>
             </w:r>
             <w:r>
               <w:rPr>
@@ -3105,7 +3105,7 @@
               <w:szCs w:val="22"/>
             </w:rPr>
           </w:pPr>
-          <w:hyperlink w:anchor="_Toc469674785" w:history="1">
+          <w:hyperlink w:anchor="_Toc469831346" w:history="1">
             <w:r>
               <w:rPr>
                 <w:rStyle w:val="Hyperlink"/>
@@ -3148,7 +3148,7 @@
                 <w:noProof/>
                 <w:webHidden/>
               </w:rPr>
-              <w:instrText xml:space="preserve"> PAGEREF _Toc469674785 \h </w:instrText>
+              <w:instrText xml:space="preserve"> PAGEREF _Toc469831346 \h </w:instrText>
             </w:r>
             <w:r>
               <w:rPr>
@@ -3168,7 +3168,7 @@
                 <w:noProof/>
                 <w:webHidden/>
               </w:rPr>
-              <w:t>15</w:t>
+              <w:t>14</w:t>
             </w:r>
             <w:r>
               <w:rPr>
@@ -3193,7 +3193,7 @@
               <w:szCs w:val="22"/>
             </w:rPr>
           </w:pPr>
-          <w:hyperlink w:anchor="_Toc469674786" w:history="1">
+          <w:hyperlink w:anchor="_Toc469831347" w:history="1">
             <w:r>
               <w:rPr>
                 <w:rStyle w:val="Hyperlink"/>
@@ -3236,7 +3236,7 @@
                 <w:noProof/>
                 <w:webHidden/>
               </w:rPr>
-              <w:instrText xml:space="preserve"> PAGEREF _Toc469674786 \h </w:instrText>
+              <w:instrText xml:space="preserve"> PAGEREF _Toc469831347 \h </w:instrText>
             </w:r>
             <w:r>
               <w:rPr>
@@ -3281,7 +3281,7 @@
               <w:szCs w:val="22"/>
             </w:rPr>
           </w:pPr>
-          <w:hyperlink w:anchor="_Toc469674787" w:history="1">
+          <w:hyperlink w:anchor="_Toc469831348" w:history="1">
             <w:r>
               <w:rPr>
                 <w:rStyle w:val="Hyperlink"/>
@@ -3324,7 +3324,7 @@
                 <w:noProof/>
                 <w:webHidden/>
               </w:rPr>
-              <w:instrText xml:space="preserve"> PAGEREF _Toc469674787 \h </w:instrText>
+              <w:instrText xml:space="preserve"> PAGEREF _Toc469831348 \h </w:instrText>
             </w:r>
             <w:r>
               <w:rPr>
@@ -3369,7 +3369,7 @@
               <w:szCs w:val="22"/>
             </w:rPr>
           </w:pPr>
-          <w:hyperlink w:anchor="_Toc469674788" w:history="1">
+          <w:hyperlink w:anchor="_Toc469831349" w:history="1">
             <w:r>
               <w:rPr>
                 <w:rStyle w:val="Hyperlink"/>
@@ -3412,7 +3412,7 @@
                 <w:noProof/>
                 <w:webHidden/>
               </w:rPr>
-              <w:instrText xml:space="preserve"> PAGEREF _Toc469674788 \h </w:instrText>
+              <w:instrText xml:space="preserve"> PAGEREF _Toc469831349 \h </w:instrText>
             </w:r>
             <w:r>
               <w:rPr>
@@ -3457,7 +3457,7 @@
               <w:szCs w:val="22"/>
             </w:rPr>
           </w:pPr>
-          <w:hyperlink w:anchor="_Toc469674789" w:history="1">
+          <w:hyperlink w:anchor="_Toc469831350" w:history="1">
             <w:r>
               <w:rPr>
                 <w:rStyle w:val="Hyperlink"/>
@@ -3500,7 +3500,271 @@
                 <w:noProof/>
                 <w:webHidden/>
               </w:rPr>
-              <w:instrText xml:space="preserve"> PAGEREF _Toc469674789 \h </w:instrText>
+              <w:instrText xml:space="preserve"> PAGEREF _Toc469831350 \h </w:instrText>
+            </w:r>
+            <w:r>
+              <w:rPr>
+                <w:noProof/>
+                <w:webHidden/>
+              </w:rPr>
+            </w:r>
+            <w:r>
+              <w:rPr>
+                <w:noProof/>
+                <w:webHidden/>
+              </w:rPr>
+              <w:fldChar w:fldCharType="separate"/>
+            </w:r>
+            <w:r>
+              <w:rPr>
+                <w:noProof/>
+                <w:webHidden/>
+              </w:rPr>
+              <w:t>15</w:t>
+            </w:r>
+            <w:r>
+              <w:rPr>
+                <w:noProof/>
+                <w:webHidden/>
+              </w:rPr>
+              <w:fldChar w:fldCharType="end"/>
+            </w:r>
+          </w:hyperlink>
+        </w:p>
+        <w:p>
+          <w:pPr>
+            <w:pStyle w:val="TOC3"/>
+            <w:tabs>
+              <w:tab w:val="left" w:pos="1320"/>
+              <w:tab w:val="right" w:leader="dot" w:pos="7936"/>
+            </w:tabs>
+            <w:rPr>
+              <w:rFonts w:asciiTheme="minorHAnsi" w:eastAsiaTheme="minorEastAsia" w:hAnsiTheme="minorHAnsi" w:cstheme="minorBidi"/>
+              <w:noProof/>
+              <w:sz w:val="22"/>
+              <w:szCs w:val="22"/>
+            </w:rPr>
+          </w:pPr>
+          <w:hyperlink w:anchor="_Toc469831351" w:history="1">
+            <w:r>
+              <w:rPr>
+                <w:rStyle w:val="Hyperlink"/>
+                <w:noProof/>
+              </w:rPr>
+              <w:t>2.4.1</w:t>
+            </w:r>
+            <w:r>
+              <w:rPr>
+                <w:rFonts w:asciiTheme="minorHAnsi" w:eastAsiaTheme="minorEastAsia" w:hAnsiTheme="minorHAnsi" w:cstheme="minorBidi"/>
+                <w:noProof/>
+                <w:sz w:val="22"/>
+                <w:szCs w:val="22"/>
+              </w:rPr>
+              <w:tab/>
+            </w:r>
+            <w:r>
+              <w:rPr>
+                <w:rStyle w:val="Hyperlink"/>
+                <w:noProof/>
+              </w:rPr>
+              <w:t>Time Management Strategy</w:t>
+            </w:r>
+            <w:r>
+              <w:rPr>
+                <w:noProof/>
+                <w:webHidden/>
+              </w:rPr>
+              <w:tab/>
+            </w:r>
+            <w:r>
+              <w:rPr>
+                <w:noProof/>
+                <w:webHidden/>
+              </w:rPr>
+              <w:fldChar w:fldCharType="begin"/>
+            </w:r>
+            <w:r>
+              <w:rPr>
+                <w:noProof/>
+                <w:webHidden/>
+              </w:rPr>
+              <w:instrText xml:space="preserve"> PAGEREF _Toc469831351 \h </w:instrText>
+            </w:r>
+            <w:r>
+              <w:rPr>
+                <w:noProof/>
+                <w:webHidden/>
+              </w:rPr>
+            </w:r>
+            <w:r>
+              <w:rPr>
+                <w:noProof/>
+                <w:webHidden/>
+              </w:rPr>
+              <w:fldChar w:fldCharType="separate"/>
+            </w:r>
+            <w:r>
+              <w:rPr>
+                <w:noProof/>
+                <w:webHidden/>
+              </w:rPr>
+              <w:t>15</w:t>
+            </w:r>
+            <w:r>
+              <w:rPr>
+                <w:noProof/>
+                <w:webHidden/>
+              </w:rPr>
+              <w:fldChar w:fldCharType="end"/>
+            </w:r>
+          </w:hyperlink>
+        </w:p>
+        <w:p>
+          <w:pPr>
+            <w:pStyle w:val="TOC3"/>
+            <w:tabs>
+              <w:tab w:val="left" w:pos="1320"/>
+              <w:tab w:val="right" w:leader="dot" w:pos="7936"/>
+            </w:tabs>
+            <w:rPr>
+              <w:rFonts w:asciiTheme="minorHAnsi" w:eastAsiaTheme="minorEastAsia" w:hAnsiTheme="minorHAnsi" w:cstheme="minorBidi"/>
+              <w:noProof/>
+              <w:sz w:val="22"/>
+              <w:szCs w:val="22"/>
+            </w:rPr>
+          </w:pPr>
+          <w:hyperlink w:anchor="_Toc469831352" w:history="1">
+            <w:r>
+              <w:rPr>
+                <w:rStyle w:val="Hyperlink"/>
+                <w:noProof/>
+              </w:rPr>
+              <w:t>2.4.2</w:t>
+            </w:r>
+            <w:r>
+              <w:rPr>
+                <w:rFonts w:asciiTheme="minorHAnsi" w:eastAsiaTheme="minorEastAsia" w:hAnsiTheme="minorHAnsi" w:cstheme="minorBidi"/>
+                <w:noProof/>
+                <w:sz w:val="22"/>
+                <w:szCs w:val="22"/>
+              </w:rPr>
+              <w:tab/>
+            </w:r>
+            <w:r>
+              <w:rPr>
+                <w:rStyle w:val="Hyperlink"/>
+                <w:noProof/>
+              </w:rPr>
+              <w:t>Cost Management Strategy</w:t>
+            </w:r>
+            <w:r>
+              <w:rPr>
+                <w:noProof/>
+                <w:webHidden/>
+              </w:rPr>
+              <w:tab/>
+            </w:r>
+            <w:r>
+              <w:rPr>
+                <w:noProof/>
+                <w:webHidden/>
+              </w:rPr>
+              <w:fldChar w:fldCharType="begin"/>
+            </w:r>
+            <w:r>
+              <w:rPr>
+                <w:noProof/>
+                <w:webHidden/>
+              </w:rPr>
+              <w:instrText xml:space="preserve"> PAGEREF _Toc469831352 \h </w:instrText>
+            </w:r>
+            <w:r>
+              <w:rPr>
+                <w:noProof/>
+                <w:webHidden/>
+              </w:rPr>
+            </w:r>
+            <w:r>
+              <w:rPr>
+                <w:noProof/>
+                <w:webHidden/>
+              </w:rPr>
+              <w:fldChar w:fldCharType="separate"/>
+            </w:r>
+            <w:r>
+              <w:rPr>
+                <w:noProof/>
+                <w:webHidden/>
+              </w:rPr>
+              <w:t>15</w:t>
+            </w:r>
+            <w:r>
+              <w:rPr>
+                <w:noProof/>
+                <w:webHidden/>
+              </w:rPr>
+              <w:fldChar w:fldCharType="end"/>
+            </w:r>
+          </w:hyperlink>
+        </w:p>
+        <w:p>
+          <w:pPr>
+            <w:pStyle w:val="TOC3"/>
+            <w:tabs>
+              <w:tab w:val="left" w:pos="1320"/>
+              <w:tab w:val="right" w:leader="dot" w:pos="7936"/>
+            </w:tabs>
+            <w:rPr>
+              <w:rFonts w:asciiTheme="minorHAnsi" w:eastAsiaTheme="minorEastAsia" w:hAnsiTheme="minorHAnsi" w:cstheme="minorBidi"/>
+              <w:noProof/>
+              <w:sz w:val="22"/>
+              <w:szCs w:val="22"/>
+            </w:rPr>
+          </w:pPr>
+          <w:hyperlink w:anchor="_Toc469831353" w:history="1">
+            <w:r>
+              <w:rPr>
+                <w:rStyle w:val="Hyperlink"/>
+                <w:noProof/>
+              </w:rPr>
+              <w:t>2.4.3</w:t>
+            </w:r>
+            <w:r>
+              <w:rPr>
+                <w:rFonts w:asciiTheme="minorHAnsi" w:eastAsiaTheme="minorEastAsia" w:hAnsiTheme="minorHAnsi" w:cstheme="minorBidi"/>
+                <w:noProof/>
+                <w:sz w:val="22"/>
+                <w:szCs w:val="22"/>
+              </w:rPr>
+              <w:tab/>
+            </w:r>
+            <w:r>
+              <w:rPr>
+                <w:rStyle w:val="Hyperlink"/>
+                <w:noProof/>
+              </w:rPr>
+              <w:t>Data Collection Strategy</w:t>
+            </w:r>
+            <w:r>
+              <w:rPr>
+                <w:noProof/>
+                <w:webHidden/>
+              </w:rPr>
+              <w:tab/>
+            </w:r>
+            <w:r>
+              <w:rPr>
+                <w:noProof/>
+                <w:webHidden/>
+              </w:rPr>
+              <w:fldChar w:fldCharType="begin"/>
+            </w:r>
+            <w:r>
+              <w:rPr>
+                <w:noProof/>
+                <w:webHidden/>
+              </w:rPr>
+              <w:instrText xml:space="preserve"> PAGEREF _Toc469831353 \h </w:instrText>
             </w:r>
             <w:r>
               <w:rPr>
@@ -3545,7 +3809,7 @@
               <w:szCs w:val="22"/>
             </w:rPr>
           </w:pPr>
-          <w:hyperlink w:anchor="_Toc469674790" w:history="1">
+          <w:hyperlink w:anchor="_Toc469831354" w:history="1">
             <w:r>
               <w:rPr>
                 <w:rStyle w:val="Hyperlink"/>
@@ -3588,7 +3852,7 @@
                 <w:noProof/>
                 <w:webHidden/>
               </w:rPr>
-              <w:instrText xml:space="preserve"> PAGEREF _Toc469674790 \h </w:instrText>
+              <w:instrText xml:space="preserve"> PAGEREF _Toc469831354 \h </w:instrText>
             </w:r>
             <w:r>
               <w:rPr>
@@ -3608,7 +3872,7 @@
                 <w:noProof/>
                 <w:webHidden/>
               </w:rPr>
-              <w:t>15</w:t>
+              <w:t>16</w:t>
             </w:r>
             <w:r>
               <w:rPr>
@@ -3645,7 +3909,7 @@
         <w:pStyle w:val="Heading1"/>
         <w:jc w:val="center"/>
       </w:pPr>
-      <w:bookmarkStart w:id="3" w:name="_Toc469674766"/>
+      <w:bookmarkStart w:id="3" w:name="_Toc469831327"/>
       <w:r>
         <w:t>LIST OF FIGURE</w:t>
       </w:r>
@@ -3686,7 +3950,7 @@
         <w:pStyle w:val="Heading1"/>
         <w:jc w:val="center"/>
       </w:pPr>
-      <w:bookmarkStart w:id="4" w:name="_Toc469674767"/>
+      <w:bookmarkStart w:id="4" w:name="_Toc469831328"/>
       <w:r>
         <w:t>LIST OF TABLE</w:t>
       </w:r>
@@ -3727,29 +3991,12 @@
         <w:pStyle w:val="Heading1"/>
         <w:jc w:val="center"/>
       </w:pPr>
-      <w:bookmarkStart w:id="5" w:name="_Toc469674768"/>
+      <w:bookmarkStart w:id="5" w:name="_Toc469831329"/>
       <w:r>
         <w:t>ABBREVIATIONS</w:t>
       </w:r>
       <w:bookmarkEnd w:id="5"/>
     </w:p>
-    <w:p/>
-    <w:p/>
-    <w:p/>
-    <w:p/>
-    <w:p/>
-    <w:p/>
-    <w:p/>
-    <w:p/>
-    <w:p/>
-    <w:p/>
-    <w:p/>
-    <w:p/>
-    <w:p/>
-    <w:p/>
-    <w:p/>
-    <w:p/>
-    <w:p/>
     <w:p/>
     <w:p/>
     <w:p/>
@@ -3768,7 +4015,7 @@
         <w:pStyle w:val="Heading1"/>
         <w:jc w:val="center"/>
       </w:pPr>
-      <w:bookmarkStart w:id="6" w:name="_Toc469674769"/>
+      <w:bookmarkStart w:id="6" w:name="_Toc469831330"/>
       <w:r>
         <w:t>CHAPTER 1: INTRODUCTION</w:t>
       </w:r>
@@ -3782,7 +4029,7 @@
           <w:numId w:val="1"/>
         </w:numPr>
       </w:pPr>
-      <w:bookmarkStart w:id="7" w:name="_Toc469674770"/>
+      <w:bookmarkStart w:id="7" w:name="_Toc469831331"/>
       <w:r>
         <w:t>Introduction to Internship</w:t>
       </w:r>
@@ -3800,7 +4047,6 @@
           <w:id w:val="-1307619940"/>
           <w:citation/>
         </w:sdtPr>
-        <w:sdtEndPr/>
         <w:sdtContent>
           <w:r>
             <w:fldChar w:fldCharType="begin"/>
@@ -3827,7 +4073,6 @@
           <w:id w:val="-1250655193"/>
           <w:citation/>
         </w:sdtPr>
-        <w:sdtEndPr/>
         <w:sdtContent>
           <w:r>
             <w:fldChar w:fldCharType="begin"/>
@@ -3851,7 +4096,6 @@
           <w:id w:val="-1663536025"/>
           <w:citation/>
         </w:sdtPr>
-        <w:sdtEndPr/>
         <w:sdtContent>
           <w:r>
             <w:fldChar w:fldCharType="begin"/>
@@ -3877,11 +4121,7 @@
         <w:t xml:space="preserve"> </w:t>
       </w:r>
       <w:r>
-        <w:t xml:space="preserve">Internships offer students a period of practical experience in the industry relating to their field of study. This experience is valuable to students as a means of allowing </w:t>
-      </w:r>
-      <w:r>
-        <w:lastRenderedPageBreak/>
-        <w:t>them to experience how their studies are applied in the "real world", and as work experience that can be highly attractive to potential employers on a candidate's CV</w:t>
+        <w:t>Internships offer students a period of practical experience in the industry relating to their field of study. This experience is valuable to students as a means of allowing them to experience how their studies are applied in the "real world", and as work experience that can be highly attractive to potential employers on a candidate's CV</w:t>
       </w:r>
       <w:r>
         <w:t xml:space="preserve"> </w:t>
@@ -3891,7 +4131,6 @@
           <w:id w:val="114494092"/>
           <w:citation/>
         </w:sdtPr>
-        <w:sdtEndPr/>
         <w:sdtContent>
           <w:r>
             <w:fldChar w:fldCharType="begin"/>
@@ -3935,7 +4174,6 @@
           <w:id w:val="-449864415"/>
           <w:citation/>
         </w:sdtPr>
-        <w:sdtEndPr/>
         <w:sdtContent>
           <w:r>
             <w:fldChar w:fldCharType="begin"/>
@@ -3972,7 +4210,11 @@
         <w:t>nformation Technology</w:t>
       </w:r>
       <w:r>
-        <w:t xml:space="preserve"> under the affiliation of Tribhuvan University includes Internship program in the final year. This program has been chiefly designed to prepare the students for the current market competition. The internship is done as a partial fulfillment of requirements of the Bachelor’s degree in Computer Science and Information Technology under Tribhuvan University. The internship is assigned six credit hours (minimum of ten weeks or 180 hours long) as a part of the course requirement.</w:t>
+        <w:t xml:space="preserve"> under the affiliation of Tribhuvan University includes Internship program in the final year. This program has been chiefly designed to prepare the students for the current market competition. The internship is done as a partial fulfillment of requirements </w:t>
+      </w:r>
+      <w:r>
+        <w:lastRenderedPageBreak/>
+        <w:t>of the Bachelor’s degree in Computer Science and Information Technology under Tribhuvan University. The internship is assigned six credit hours (minimum of ten weeks or 180 hours long) as a part of the course requirement.</w:t>
       </w:r>
     </w:p>
     <w:p>
@@ -3983,7 +4225,7 @@
           <w:numId w:val="1"/>
         </w:numPr>
       </w:pPr>
-      <w:bookmarkStart w:id="8" w:name="_Toc469674771"/>
+      <w:bookmarkStart w:id="8" w:name="_Toc469831332"/>
       <w:r>
         <w:t>Background</w:t>
       </w:r>
@@ -3999,7 +4241,7 @@
           <w:numId w:val="1"/>
         </w:numPr>
       </w:pPr>
-      <w:bookmarkStart w:id="9" w:name="_Toc469674772"/>
+      <w:bookmarkStart w:id="9" w:name="_Toc469831333"/>
       <w:r>
         <w:t>Objective</w:t>
       </w:r>
@@ -4014,7 +4256,7 @@
         </w:numPr>
         <w:ind w:left="900"/>
       </w:pPr>
-      <w:bookmarkStart w:id="10" w:name="_Toc469674773"/>
+      <w:bookmarkStart w:id="10" w:name="_Toc469831334"/>
       <w:r>
         <w:t>Internship Objective</w:t>
       </w:r>
@@ -4101,7 +4343,7 @@
         </w:numPr>
         <w:ind w:left="900"/>
       </w:pPr>
-      <w:bookmarkStart w:id="11" w:name="_Toc469674774"/>
+      <w:bookmarkStart w:id="11" w:name="_Toc469831335"/>
       <w:r>
         <w:t>Objective</w:t>
       </w:r>
@@ -4166,7 +4408,7 @@
           <w:numId w:val="1"/>
         </w:numPr>
       </w:pPr>
-      <w:bookmarkStart w:id="12" w:name="_Toc469674775"/>
+      <w:bookmarkStart w:id="12" w:name="_Toc469831336"/>
       <w:r>
         <w:t>Brief Introduction of Industry</w:t>
       </w:r>
@@ -4177,6 +4419,7 @@
         <w:pStyle w:val="NoSpacing"/>
       </w:pPr>
       <w:r>
+        <w:lastRenderedPageBreak/>
         <w:t>The software industry has transformed the way organizations, businesses, and even people coordinate and work. Its impact on the global economy and across various industries can be gauged by the increase in innovations, technical progress, enhanced productivity, and the workforce</w:t>
       </w:r>
       <w:r>
@@ -4187,7 +4430,6 @@
           <w:id w:val="-4985174"/>
           <w:citation/>
         </w:sdtPr>
-        <w:sdtEndPr/>
         <w:sdtContent>
           <w:r>
             <w:fldChar w:fldCharType="begin"/>
@@ -4232,7 +4474,6 @@
           <w:id w:val="-1783796583"/>
           <w:citation/>
         </w:sdtPr>
-        <w:sdtEndPr/>
         <w:sdtContent>
           <w:r>
             <w:fldChar w:fldCharType="begin"/>
@@ -4294,7 +4535,6 @@
         <w:rPr>
           <w:b/>
         </w:rPr>
-        <w:lastRenderedPageBreak/>
         <w:t>System Services:</w:t>
       </w:r>
       <w:r>
@@ -4311,7 +4551,6 @@
           <w:id w:val="1427997199"/>
           <w:citation/>
         </w:sdtPr>
-        <w:sdtEndPr/>
         <w:sdtContent>
           <w:r>
             <w:fldChar w:fldCharType="begin"/>
@@ -4338,7 +4577,6 @@
           <w:id w:val="1458377434"/>
           <w:citation/>
         </w:sdtPr>
-        <w:sdtEndPr/>
         <w:sdtContent>
           <w:r>
             <w:fldChar w:fldCharType="begin"/>
@@ -4395,6 +4633,7 @@
         <w:rPr>
           <w:b/>
         </w:rPr>
+        <w:lastRenderedPageBreak/>
         <w:t xml:space="preserve">Software as a service: </w:t>
       </w:r>
       <w:r>
@@ -4419,7 +4658,6 @@
           <w:id w:val="-1837528964"/>
           <w:citation/>
         </w:sdtPr>
-        <w:sdtEndPr/>
         <w:sdtContent>
           <w:r>
             <w:fldChar w:fldCharType="begin"/>
@@ -4446,7 +4684,6 @@
           <w:id w:val="-711720402"/>
           <w:citation/>
         </w:sdtPr>
-        <w:sdtEndPr/>
         <w:sdtContent>
           <w:r>
             <w:fldChar w:fldCharType="begin"/>
@@ -4486,7 +4723,7 @@
           <w:numId w:val="1"/>
         </w:numPr>
       </w:pPr>
-      <w:bookmarkStart w:id="13" w:name="_Toc469674776"/>
+      <w:bookmarkStart w:id="13" w:name="_Toc469831337"/>
       <w:r>
         <w:t>Brief Introduction of Organization</w:t>
       </w:r>
@@ -4501,7 +4738,7 @@
         </w:numPr>
         <w:ind w:left="900"/>
       </w:pPr>
-      <w:bookmarkStart w:id="14" w:name="_Toc469674777"/>
+      <w:bookmarkStart w:id="14" w:name="_Toc469831338"/>
       <w:r>
         <w:t>About Organization</w:t>
       </w:r>
@@ -4532,7 +4769,7 @@
         </w:numPr>
         <w:ind w:left="900"/>
       </w:pPr>
-      <w:bookmarkStart w:id="15" w:name="_Toc469674778"/>
+      <w:bookmarkStart w:id="15" w:name="_Toc469831339"/>
       <w:r>
         <w:t>Organization Rationale</w:t>
       </w:r>
@@ -4546,11 +4783,7 @@
         <w:t xml:space="preserve">As one of the pioneer of </w:t>
       </w:r>
       <w:r>
-        <w:t xml:space="preserve">software development in Nepal, Guru has passion for excellence and to win with flawless execution. Customer satisfaction is placed </w:t>
-      </w:r>
-      <w:r>
-        <w:lastRenderedPageBreak/>
-        <w:t xml:space="preserve">above all at Guru Infosys. Guru responds to any of their customers all while seeking to exceed their expectations. </w:t>
+        <w:t xml:space="preserve">software development in Nepal, Guru has passion for excellence and to win with flawless execution. Customer satisfaction is placed above all at Guru Infosys. Guru responds to any of their customers all while seeking to exceed their expectations. </w:t>
       </w:r>
     </w:p>
     <w:p>
@@ -4570,7 +4803,7 @@
         </w:numPr>
         <w:ind w:left="900"/>
       </w:pPr>
-      <w:bookmarkStart w:id="16" w:name="_Toc469674779"/>
+      <w:bookmarkStart w:id="16" w:name="_Toc469831340"/>
       <w:r>
         <w:t>Organizational Hierarchy</w:t>
       </w:r>
@@ -4586,7 +4819,7 @@
         </w:numPr>
         <w:ind w:left="900"/>
       </w:pPr>
-      <w:bookmarkStart w:id="17" w:name="_Toc469674780"/>
+      <w:bookmarkStart w:id="17" w:name="_Toc469831341"/>
       <w:r>
         <w:t>Contact Details</w:t>
       </w:r>
@@ -4710,6 +4943,7 @@
               <w:rPr>
                 <w:b w:val="0"/>
               </w:rPr>
+              <w:lastRenderedPageBreak/>
               <w:t>Location</w:t>
             </w:r>
           </w:p>
@@ -4909,13 +5143,12 @@
         <w:t>: Contact Detail of Guru Infosys:</w:t>
       </w:r>
     </w:p>
-    <w:p/>
     <w:p>
       <w:pPr>
         <w:pStyle w:val="Heading1"/>
         <w:jc w:val="center"/>
       </w:pPr>
-      <w:bookmarkStart w:id="18" w:name="_Toc469674781"/>
+      <w:bookmarkStart w:id="18" w:name="_Toc469831342"/>
       <w:r>
         <w:t>CHAPTER 2: ANALYSIS OF ACTIVITY DONE</w:t>
       </w:r>
@@ -4929,7 +5162,7 @@
           <w:numId w:val="7"/>
         </w:numPr>
       </w:pPr>
-      <w:bookmarkStart w:id="19" w:name="_Toc469674782"/>
+      <w:bookmarkStart w:id="19" w:name="_Toc469831343"/>
       <w:r>
         <w:t>Internship Placement Details</w:t>
       </w:r>
@@ -4944,7 +5177,7 @@
         </w:numPr>
         <w:ind w:left="900"/>
       </w:pPr>
-      <w:bookmarkStart w:id="20" w:name="_Toc469674783"/>
+      <w:bookmarkStart w:id="20" w:name="_Toc469831344"/>
       <w:r>
         <w:t>Organization Selection</w:t>
       </w:r>
@@ -4961,11 +5194,7 @@
         <w:t xml:space="preserve">organization for internship. Among the various criteria provided in internship prerequisite, application development was chosen. Various software companies were shortlisted and approached. Since internship provides the practical experience for the theoretical knowledge gained, selection of proper organization for the internship program was important. </w:t>
       </w:r>
       <w:r>
-        <w:t xml:space="preserve">Selection of organization which is working in domain which is coherence with the final year project of the student is very important. Guru Infosys </w:t>
-      </w:r>
-      <w:r>
-        <w:lastRenderedPageBreak/>
-        <w:t xml:space="preserve">has been a pioneer in design and development of web based as well as desktop application. </w:t>
+        <w:t xml:space="preserve">Selection of organization which is working in domain which is coherence with the final year project of the student is very important. Guru Infosys has been a pioneer in design and development of web based as well as desktop application. </w:t>
       </w:r>
     </w:p>
     <w:p>
@@ -4977,7 +5206,7 @@
         </w:numPr>
         <w:ind w:left="900"/>
       </w:pPr>
-      <w:bookmarkStart w:id="21" w:name="_Toc469674784"/>
+      <w:bookmarkStart w:id="21" w:name="_Toc469831345"/>
       <w:r>
         <w:t>Placement</w:t>
       </w:r>
@@ -5027,7 +5256,7 @@
         </w:numPr>
         <w:ind w:left="900"/>
       </w:pPr>
-      <w:bookmarkStart w:id="22" w:name="_Toc469674785"/>
+      <w:bookmarkStart w:id="22" w:name="_Toc469831346"/>
       <w:r>
         <w:t>Duration</w:t>
       </w:r>
@@ -5134,6 +5363,7 @@
           </w:tcPr>
           <w:p>
             <w:r>
+              <w:lastRenderedPageBreak/>
               <w:t>Supervisor</w:t>
             </w:r>
           </w:p>
@@ -5257,18 +5487,37 @@
         </w:numPr>
         <w:ind w:left="900"/>
       </w:pPr>
-      <w:bookmarkStart w:id="23" w:name="_Toc469674786"/>
+      <w:bookmarkStart w:id="23" w:name="_Toc469831347"/>
       <w:r>
         <w:t>Roles and Responsibilities</w:t>
       </w:r>
       <w:bookmarkEnd w:id="23"/>
     </w:p>
     <w:p>
-      <w:bookmarkStart w:id="24" w:name="_GoBack"/>
-      <w:bookmarkEnd w:id="24"/>
-    </w:p>
-    <w:p/>
-    <w:p/>
+      <w:pPr>
+        <w:pStyle w:val="NoSpacing"/>
+      </w:pPr>
+      <w:r>
+        <w:t>The internship at Guru Infosys involved various activities and task as per the requirement of both the organization and the project</w:t>
+      </w:r>
+      <w:r>
+        <w:t>. The goal of the internship program was to develop a desktop email client using java programming. Extensive preliminary studies about mail clients, working of PoP3 and IMAP protocol</w:t>
+      </w:r>
+      <w:r>
+        <w:t xml:space="preserve">. </w:t>
+      </w:r>
+    </w:p>
+    <w:p>
+      <w:pPr>
+        <w:pStyle w:val="NoSpacing"/>
+      </w:pPr>
+      <w:r>
+        <w:t>Study of the existing system was carried out extensively during the research phase. Various papers on IMAP and PoP3 p</w:t>
+      </w:r>
+      <w:r>
+        <w:t>rotocols are thoroughly studied. Requirement specification analysis was done after discussion with internship supervisor. Project planning, design and implementation was carried out as per the project requirement under the guidance of supervisor.</w:t>
+      </w:r>
+    </w:p>
     <w:p>
       <w:pPr>
         <w:pStyle w:val="Heading2"/>
@@ -5277,12 +5526,13 @@
           <w:numId w:val="7"/>
         </w:numPr>
       </w:pPr>
-      <w:bookmarkStart w:id="25" w:name="_Toc469674787"/>
+      <w:bookmarkStart w:id="24" w:name="_Toc469831348"/>
       <w:r>
         <w:t>Literature Review</w:t>
       </w:r>
-      <w:bookmarkEnd w:id="25"/>
-    </w:p>
+      <w:bookmarkEnd w:id="24"/>
+    </w:p>
+    <w:p/>
     <w:p>
       <w:pPr>
         <w:pStyle w:val="Heading2"/>
@@ -5291,11 +5541,131 @@
           <w:numId w:val="7"/>
         </w:numPr>
       </w:pPr>
-      <w:bookmarkStart w:id="26" w:name="_Toc469674788"/>
+      <w:bookmarkStart w:id="25" w:name="_Toc469831349"/>
       <w:r>
         <w:t>Specific Problem Analysis</w:t>
       </w:r>
-      <w:bookmarkEnd w:id="26"/>
+      <w:bookmarkEnd w:id="25"/>
+    </w:p>
+    <w:p>
+      <w:pPr>
+        <w:pStyle w:val="NoSpacing"/>
+      </w:pPr>
+      <w:r>
+        <w:t xml:space="preserve">Specific problem analysis is the in-depth analysis of the domain to better understand the problem and work towards its solution. It defines the degree of the problem and helps to recognize whether the problem is genuinely related to the subject matter. </w:t>
+      </w:r>
+      <w:r>
+        <w:t xml:space="preserve">With the root cause of the problem analyzed, various counter measures such as developing an alternative can be taken. </w:t>
+      </w:r>
+    </w:p>
+    <w:p>
+      <w:pPr>
+        <w:pStyle w:val="Heading3"/>
+        <w:numPr>
+          <w:ilvl w:val="0"/>
+          <w:numId w:val="11"/>
+        </w:numPr>
+        <w:ind w:left="900"/>
+      </w:pPr>
+      <w:r>
+        <w:t>Understanding the Existing System</w:t>
+      </w:r>
+    </w:p>
+    <w:p>
+      <w:pPr>
+        <w:pStyle w:val="NoSpacing"/>
+      </w:pPr>
+      <w:r>
+        <w:t>Various ex</w:t>
+      </w:r>
+      <w:r>
+        <w:t xml:space="preserve">isting systems, both web based and desktop mail clients were studied. Various mail protocols were also studied for the better understanding of mail protocols. Various desktop mail clients such as </w:t>
+      </w:r>
+      <w:proofErr w:type="spellStart"/>
+      <w:r>
+        <w:t>Mailbird</w:t>
+      </w:r>
+      <w:proofErr w:type="spellEnd"/>
+      <w:r>
+        <w:t xml:space="preserve">, Outlook by Microsoft, Mozilla Thunderbird were studied. The existing mail clients support various protocols and have multiple functions which user can chose from. These function </w:t>
+      </w:r>
+      <w:r>
+        <w:lastRenderedPageBreak/>
+        <w:t>make the software far more useful but complex as well. The email client proposed by the author is far simpler than the existing system and is easier to use.</w:t>
+      </w:r>
+    </w:p>
+    <w:p>
+      <w:pPr>
+        <w:pStyle w:val="Heading3"/>
+        <w:numPr>
+          <w:ilvl w:val="0"/>
+          <w:numId w:val="11"/>
+        </w:numPr>
+        <w:ind w:left="900"/>
+      </w:pPr>
+      <w:r>
+        <w:t>Development of Project Goals</w:t>
+      </w:r>
+    </w:p>
+    <w:p>
+      <w:pPr>
+        <w:pStyle w:val="NoSpacing"/>
+      </w:pPr>
+      <w:r>
+        <w:t>After thorough study and having better understanding of the existing system, and analyzing the problem to be solved, the goals for the project were formulated.</w:t>
+      </w:r>
+      <w:r>
+        <w:t xml:space="preserve"> Following were the goals developed by the author:</w:t>
+      </w:r>
+    </w:p>
+    <w:p>
+      <w:pPr>
+        <w:pStyle w:val="ListParagraph"/>
+        <w:numPr>
+          <w:ilvl w:val="0"/>
+          <w:numId w:val="13"/>
+        </w:numPr>
+      </w:pPr>
+      <w:r>
+        <w:t xml:space="preserve">The interface design for the new system can be made simpler than existing system </w:t>
+      </w:r>
+    </w:p>
+    <w:p>
+      <w:pPr>
+        <w:pStyle w:val="ListParagraph"/>
+        <w:numPr>
+          <w:ilvl w:val="0"/>
+          <w:numId w:val="13"/>
+        </w:numPr>
+      </w:pPr>
+      <w:r>
+        <w:t xml:space="preserve">Support for both </w:t>
+      </w:r>
+      <w:proofErr w:type="spellStart"/>
+      <w:r>
+        <w:t>PoP</w:t>
+      </w:r>
+      <w:proofErr w:type="spellEnd"/>
+      <w:r>
+        <w:t xml:space="preserve"> and IMAP protocols are added</w:t>
+      </w:r>
+    </w:p>
+    <w:p>
+      <w:pPr>
+        <w:pStyle w:val="NoSpacing"/>
+        <w:numPr>
+          <w:ilvl w:val="0"/>
+          <w:numId w:val="13"/>
+        </w:numPr>
+      </w:pPr>
+      <w:r>
+        <w:t xml:space="preserve">Support for any mail services such as Gmail, Outlook </w:t>
+      </w:r>
+      <w:proofErr w:type="spellStart"/>
+      <w:r>
+        <w:t>etc</w:t>
+      </w:r>
+      <w:proofErr w:type="spellEnd"/>
     </w:p>
     <w:p>
       <w:pPr>
@@ -5305,12 +5675,215 @@
           <w:numId w:val="7"/>
         </w:numPr>
       </w:pPr>
-      <w:bookmarkStart w:id="27" w:name="_Toc469674789"/>
+      <w:bookmarkStart w:id="26" w:name="_Toc469831350"/>
       <w:r>
         <w:t>Management Strategy</w:t>
       </w:r>
+      <w:bookmarkEnd w:id="26"/>
+    </w:p>
+    <w:p>
+      <w:pPr>
+        <w:pStyle w:val="Heading3"/>
+        <w:numPr>
+          <w:ilvl w:val="0"/>
+          <w:numId w:val="9"/>
+        </w:numPr>
+        <w:ind w:left="900"/>
+      </w:pPr>
+      <w:bookmarkStart w:id="27" w:name="_Toc469831351"/>
+      <w:r>
+        <w:t>Time Management Strategy</w:t>
+      </w:r>
       <w:bookmarkEnd w:id="27"/>
-    </w:p>
+      <w:r>
+        <w:t xml:space="preserve"> </w:t>
+      </w:r>
+    </w:p>
+    <w:p>
+      <w:pPr>
+        <w:pStyle w:val="NoSpacing"/>
+      </w:pPr>
+      <w:r>
+        <w:t xml:space="preserve">“Time Management” is the process of organizing and planning how to divide the time between specific activities </w:t>
+      </w:r>
+      <w:sdt>
+        <w:sdtPr>
+          <w:id w:val="-1998948429"/>
+          <w:citation/>
+        </w:sdtPr>
+        <w:sdtContent>
+          <w:r>
+            <w:fldChar w:fldCharType="begin"/>
+          </w:r>
+          <w:r>
+            <w:instrText xml:space="preserve"> CITATION Min16 \l 1033 </w:instrText>
+          </w:r>
+          <w:r>
+            <w:fldChar w:fldCharType="separate"/>
+          </w:r>
+          <w:r>
+            <w:rPr>
+              <w:noProof/>
+            </w:rPr>
+            <w:t>[9]</w:t>
+          </w:r>
+          <w:r>
+            <w:fldChar w:fldCharType="end"/>
+          </w:r>
+        </w:sdtContent>
+      </w:sdt>
+      <w:r>
+        <w:t>. Effective time management strategy can protect project from heading toward failure. Collecting the task in a to-do list is an effective way of remembering the thing to be done during the development of project. Estimating task and setting deadline for each of the task will avoid last minute problems. Similarly, setting priorities for the work to be done can also save a lot of time. Difficult task get the highest priorities and must be solved before moving to any other task.</w:t>
+      </w:r>
+    </w:p>
+    <w:p>
+      <w:pPr>
+        <w:pStyle w:val="Heading3"/>
+        <w:numPr>
+          <w:ilvl w:val="0"/>
+          <w:numId w:val="9"/>
+        </w:numPr>
+        <w:ind w:left="900"/>
+      </w:pPr>
+      <w:bookmarkStart w:id="28" w:name="_Toc469831352"/>
+      <w:r>
+        <w:t>Cost Management Strategy</w:t>
+      </w:r>
+      <w:bookmarkEnd w:id="28"/>
+      <w:r>
+        <w:t xml:space="preserve"> </w:t>
+      </w:r>
+    </w:p>
+    <w:p>
+      <w:pPr>
+        <w:pStyle w:val="NoSpacing"/>
+      </w:pPr>
+      <w:r>
+        <w:t>Cost management is the process of planning and controlling the budget of a business. Cost management is a form of management accounting that allows a business to predict impending expenditures to help reduce the chance of going over budget</w:t>
+      </w:r>
+      <w:r>
+        <w:t xml:space="preserve"> </w:t>
+      </w:r>
+      <w:sdt>
+        <w:sdtPr>
+          <w:id w:val="1157115821"/>
+          <w:citation/>
+        </w:sdtPr>
+        <w:sdtContent>
+          <w:r>
+            <w:fldChar w:fldCharType="begin"/>
+          </w:r>
+          <w:r>
+            <w:instrText xml:space="preserve"> CITATION Tec16 \l 1033 </w:instrText>
+          </w:r>
+          <w:r>
+            <w:fldChar w:fldCharType="separate"/>
+          </w:r>
+          <w:r>
+            <w:rPr>
+              <w:noProof/>
+            </w:rPr>
+            <w:t>[10]</w:t>
+          </w:r>
+          <w:r>
+            <w:fldChar w:fldCharType="end"/>
+          </w:r>
+        </w:sdtContent>
+      </w:sdt>
+      <w:r>
+        <w:t>.</w:t>
+      </w:r>
+      <w:r>
+        <w:t xml:space="preserve"> </w:t>
+      </w:r>
+      <w:r>
+        <w:t>Development, Operational and Maintenance cost are the factors that are considered highly during the development of the project. The system is developed in java which is a free open source programming platform</w:t>
+      </w:r>
+      <w:r>
+        <w:t xml:space="preserve">. </w:t>
+      </w:r>
+      <w:r>
+        <w:t xml:space="preserve"> </w:t>
+      </w:r>
+      <w:r>
+        <w:t xml:space="preserve">Since the </w:t>
+      </w:r>
+      <w:r>
+        <w:lastRenderedPageBreak/>
+        <w:t xml:space="preserve">API used are also free and the system runs on local computer there is no additional server charges. </w:t>
+      </w:r>
+      <w:r>
+        <w:t xml:space="preserve">Similarly, maintenance </w:t>
+      </w:r>
+    </w:p>
+    <w:p>
+      <w:pPr>
+        <w:pStyle w:val="Heading3"/>
+        <w:numPr>
+          <w:ilvl w:val="0"/>
+          <w:numId w:val="9"/>
+        </w:numPr>
+        <w:ind w:left="900" w:hanging="450"/>
+      </w:pPr>
+      <w:bookmarkStart w:id="29" w:name="_Toc469831353"/>
+      <w:r>
+        <w:t>Data Collection Strategy</w:t>
+      </w:r>
+      <w:bookmarkEnd w:id="29"/>
+      <w:r>
+        <w:t xml:space="preserve"> </w:t>
+      </w:r>
+    </w:p>
+    <w:p>
+      <w:pPr>
+        <w:pStyle w:val="Heading4"/>
+        <w:numPr>
+          <w:ilvl w:val="0"/>
+          <w:numId w:val="10"/>
+        </w:numPr>
+        <w:ind w:left="1080" w:hanging="450"/>
+      </w:pPr>
+      <w:r>
+        <w:t>Interview</w:t>
+      </w:r>
+      <w:bookmarkStart w:id="30" w:name="_GoBack"/>
+      <w:bookmarkEnd w:id="30"/>
+    </w:p>
+    <w:p>
+      <w:pPr>
+        <w:pStyle w:val="NoSpacing"/>
+      </w:pPr>
+      <w:r>
+        <w:t>Interview is conducted with CTO of Guru Infosys on how the proposed system can be developed and what are the technologies that can be used. Various question were raised about the efficiency of Desktop based system over Web based client.</w:t>
+      </w:r>
+    </w:p>
+    <w:p>
+      <w:pPr>
+        <w:pStyle w:val="Heading4"/>
+        <w:numPr>
+          <w:ilvl w:val="0"/>
+          <w:numId w:val="10"/>
+        </w:numPr>
+        <w:ind w:left="1080"/>
+      </w:pPr>
+      <w:r>
+        <w:t>Questionnaire</w:t>
+      </w:r>
+    </w:p>
+    <w:p>
+      <w:pPr>
+        <w:pStyle w:val="Heading4"/>
+        <w:numPr>
+          <w:ilvl w:val="0"/>
+          <w:numId w:val="10"/>
+        </w:numPr>
+        <w:ind w:left="1080"/>
+      </w:pPr>
+      <w:r>
+        <w:t>Secondary Sources</w:t>
+      </w:r>
+    </w:p>
+    <w:p/>
     <w:p>
       <w:pPr>
         <w:pStyle w:val="Heading2"/>
@@ -5319,11 +5892,11 @@
           <w:numId w:val="7"/>
         </w:numPr>
       </w:pPr>
-      <w:bookmarkStart w:id="28" w:name="_Toc469674790"/>
+      <w:bookmarkStart w:id="31" w:name="_Toc469831354"/>
       <w:r>
         <w:t>Project Schedule</w:t>
       </w:r>
-      <w:bookmarkEnd w:id="28"/>
+      <w:bookmarkEnd w:id="31"/>
     </w:p>
     <w:p/>
     <w:p/>
@@ -5720,6 +6293,119 @@
     </w:lvl>
   </w:abstractNum>
   <w:abstractNum w:abstractNumId="4">
+    <w:nsid w:val="24B448C3"/>
+    <w:multiLevelType w:val="hybridMultilevel"/>
+    <w:tmpl w:val="35BE3016"/>
+    <w:lvl w:ilvl="0" w:tplc="04090001">
+      <w:start w:val="1"/>
+      <w:numFmt w:val="bullet"/>
+      <w:lvlText w:val=""/>
+      <w:lvlJc w:val="left"/>
+      <w:pPr>
+        <w:ind w:left="720" w:hanging="360"/>
+      </w:pPr>
+      <w:rPr>
+        <w:rFonts w:ascii="Symbol" w:hAnsi="Symbol" w:hint="default"/>
+      </w:rPr>
+    </w:lvl>
+    <w:lvl w:ilvl="1" w:tplc="04090003" w:tentative="1">
+      <w:start w:val="1"/>
+      <w:numFmt w:val="bullet"/>
+      <w:lvlText w:val="o"/>
+      <w:lvlJc w:val="left"/>
+      <w:pPr>
+        <w:ind w:left="1440" w:hanging="360"/>
+      </w:pPr>
+      <w:rPr>
+        <w:rFonts w:ascii="Courier New" w:hAnsi="Courier New" w:cs="Courier New" w:hint="default"/>
+      </w:rPr>
+    </w:lvl>
+    <w:lvl w:ilvl="2" w:tplc="04090005" w:tentative="1">
+      <w:start w:val="1"/>
+      <w:numFmt w:val="bullet"/>
+      <w:lvlText w:val=""/>
+      <w:lvlJc w:val="left"/>
+      <w:pPr>
+        <w:ind w:left="2160" w:hanging="360"/>
+      </w:pPr>
+      <w:rPr>
+        <w:rFonts w:ascii="Wingdings" w:hAnsi="Wingdings" w:hint="default"/>
+      </w:rPr>
+    </w:lvl>
+    <w:lvl w:ilvl="3" w:tplc="04090001" w:tentative="1">
+      <w:start w:val="1"/>
+      <w:numFmt w:val="bullet"/>
+      <w:lvlText w:val=""/>
+      <w:lvlJc w:val="left"/>
+      <w:pPr>
+        <w:ind w:left="2880" w:hanging="360"/>
+      </w:pPr>
+      <w:rPr>
+        <w:rFonts w:ascii="Symbol" w:hAnsi="Symbol" w:hint="default"/>
+      </w:rPr>
+    </w:lvl>
+    <w:lvl w:ilvl="4" w:tplc="04090003" w:tentative="1">
+      <w:start w:val="1"/>
+      <w:numFmt w:val="bullet"/>
+      <w:lvlText w:val="o"/>
+      <w:lvlJc w:val="left"/>
+      <w:pPr>
+        <w:ind w:left="3600" w:hanging="360"/>
+      </w:pPr>
+      <w:rPr>
+        <w:rFonts w:ascii="Courier New" w:hAnsi="Courier New" w:cs="Courier New" w:hint="default"/>
+      </w:rPr>
+    </w:lvl>
+    <w:lvl w:ilvl="5" w:tplc="04090005" w:tentative="1">
+      <w:start w:val="1"/>
+      <w:numFmt w:val="bullet"/>
+      <w:lvlText w:val=""/>
+      <w:lvlJc w:val="left"/>
+      <w:pPr>
+        <w:ind w:left="4320" w:hanging="360"/>
+      </w:pPr>
+      <w:rPr>
+        <w:rFonts w:ascii="Wingdings" w:hAnsi="Wingdings" w:hint="default"/>
+      </w:rPr>
+    </w:lvl>
+    <w:lvl w:ilvl="6" w:tplc="04090001" w:tentative="1">
+      <w:start w:val="1"/>
+      <w:numFmt w:val="bullet"/>
+      <w:lvlText w:val=""/>
+      <w:lvlJc w:val="left"/>
+      <w:pPr>
+        <w:ind w:left="5040" w:hanging="360"/>
+      </w:pPr>
+      <w:rPr>
+        <w:rFonts w:ascii="Symbol" w:hAnsi="Symbol" w:hint="default"/>
+      </w:rPr>
+    </w:lvl>
+    <w:lvl w:ilvl="7" w:tplc="04090003" w:tentative="1">
+      <w:start w:val="1"/>
+      <w:numFmt w:val="bullet"/>
+      <w:lvlText w:val="o"/>
+      <w:lvlJc w:val="left"/>
+      <w:pPr>
+        <w:ind w:left="5760" w:hanging="360"/>
+      </w:pPr>
+      <w:rPr>
+        <w:rFonts w:ascii="Courier New" w:hAnsi="Courier New" w:cs="Courier New" w:hint="default"/>
+      </w:rPr>
+    </w:lvl>
+    <w:lvl w:ilvl="8" w:tplc="04090005" w:tentative="1">
+      <w:start w:val="1"/>
+      <w:numFmt w:val="bullet"/>
+      <w:lvlText w:val=""/>
+      <w:lvlJc w:val="left"/>
+      <w:pPr>
+        <w:ind w:left="6480" w:hanging="360"/>
+      </w:pPr>
+      <w:rPr>
+        <w:rFonts w:ascii="Wingdings" w:hAnsi="Wingdings" w:hint="default"/>
+      </w:rPr>
+    </w:lvl>
+  </w:abstractNum>
+  <w:abstractNum w:abstractNumId="5">
     <w:nsid w:val="35681BB7"/>
     <w:multiLevelType w:val="hybridMultilevel"/>
     <w:tmpl w:val="ED906326"/>
@@ -5808,7 +6494,7 @@
       </w:pPr>
     </w:lvl>
   </w:abstractNum>
-  <w:abstractNum w:abstractNumId="5">
+  <w:abstractNum w:abstractNumId="6">
     <w:nsid w:val="40036394"/>
     <w:multiLevelType w:val="hybridMultilevel"/>
     <w:tmpl w:val="03121442"/>
@@ -5897,7 +6583,209 @@
       </w:pPr>
     </w:lvl>
   </w:abstractNum>
-  <w:abstractNum w:abstractNumId="6">
+  <w:abstractNum w:abstractNumId="7">
+    <w:nsid w:val="40FF2FF1"/>
+    <w:multiLevelType w:val="hybridMultilevel"/>
+    <w:tmpl w:val="FF5E7094"/>
+    <w:lvl w:ilvl="0" w:tplc="806665CA">
+      <w:start w:val="1"/>
+      <w:numFmt w:val="decimal"/>
+      <w:lvlText w:val="2.4.%1"/>
+      <w:lvlJc w:val="right"/>
+      <w:pPr>
+        <w:ind w:left="720" w:hanging="360"/>
+      </w:pPr>
+      <w:rPr>
+        <w:rFonts w:hint="default"/>
+      </w:rPr>
+    </w:lvl>
+    <w:lvl w:ilvl="1" w:tplc="04090019" w:tentative="1">
+      <w:start w:val="1"/>
+      <w:numFmt w:val="lowerLetter"/>
+      <w:lvlText w:val="%2."/>
+      <w:lvlJc w:val="left"/>
+      <w:pPr>
+        <w:ind w:left="1440" w:hanging="360"/>
+      </w:pPr>
+    </w:lvl>
+    <w:lvl w:ilvl="2" w:tplc="0409001B" w:tentative="1">
+      <w:start w:val="1"/>
+      <w:numFmt w:val="lowerRoman"/>
+      <w:lvlText w:val="%3."/>
+      <w:lvlJc w:val="right"/>
+      <w:pPr>
+        <w:ind w:left="2160" w:hanging="180"/>
+      </w:pPr>
+    </w:lvl>
+    <w:lvl w:ilvl="3" w:tplc="0409000F" w:tentative="1">
+      <w:start w:val="1"/>
+      <w:numFmt w:val="decimal"/>
+      <w:lvlText w:val="%4."/>
+      <w:lvlJc w:val="left"/>
+      <w:pPr>
+        <w:ind w:left="2880" w:hanging="360"/>
+      </w:pPr>
+    </w:lvl>
+    <w:lvl w:ilvl="4" w:tplc="04090019" w:tentative="1">
+      <w:start w:val="1"/>
+      <w:numFmt w:val="lowerLetter"/>
+      <w:lvlText w:val="%5."/>
+      <w:lvlJc w:val="left"/>
+      <w:pPr>
+        <w:ind w:left="3600" w:hanging="360"/>
+      </w:pPr>
+    </w:lvl>
+    <w:lvl w:ilvl="5" w:tplc="0409001B" w:tentative="1">
+      <w:start w:val="1"/>
+      <w:numFmt w:val="lowerRoman"/>
+      <w:lvlText w:val="%6."/>
+      <w:lvlJc w:val="right"/>
+      <w:pPr>
+        <w:ind w:left="4320" w:hanging="180"/>
+      </w:pPr>
+    </w:lvl>
+    <w:lvl w:ilvl="6" w:tplc="0409000F" w:tentative="1">
+      <w:start w:val="1"/>
+      <w:numFmt w:val="decimal"/>
+      <w:lvlText w:val="%7."/>
+      <w:lvlJc w:val="left"/>
+      <w:pPr>
+        <w:ind w:left="5040" w:hanging="360"/>
+      </w:pPr>
+    </w:lvl>
+    <w:lvl w:ilvl="7" w:tplc="04090019" w:tentative="1">
+      <w:start w:val="1"/>
+      <w:numFmt w:val="lowerLetter"/>
+      <w:lvlText w:val="%8."/>
+      <w:lvlJc w:val="left"/>
+      <w:pPr>
+        <w:ind w:left="5760" w:hanging="360"/>
+      </w:pPr>
+    </w:lvl>
+    <w:lvl w:ilvl="8" w:tplc="0409001B" w:tentative="1">
+      <w:start w:val="1"/>
+      <w:numFmt w:val="lowerRoman"/>
+      <w:lvlText w:val="%9."/>
+      <w:lvlJc w:val="right"/>
+      <w:pPr>
+        <w:ind w:left="6480" w:hanging="180"/>
+      </w:pPr>
+    </w:lvl>
+  </w:abstractNum>
+  <w:abstractNum w:abstractNumId="8">
+    <w:nsid w:val="42697FEA"/>
+    <w:multiLevelType w:val="hybridMultilevel"/>
+    <w:tmpl w:val="48289BD2"/>
+    <w:lvl w:ilvl="0" w:tplc="04090001">
+      <w:start w:val="1"/>
+      <w:numFmt w:val="bullet"/>
+      <w:lvlText w:val=""/>
+      <w:lvlJc w:val="left"/>
+      <w:pPr>
+        <w:ind w:left="720" w:hanging="360"/>
+      </w:pPr>
+      <w:rPr>
+        <w:rFonts w:ascii="Symbol" w:hAnsi="Symbol" w:hint="default"/>
+      </w:rPr>
+    </w:lvl>
+    <w:lvl w:ilvl="1" w:tplc="04090003" w:tentative="1">
+      <w:start w:val="1"/>
+      <w:numFmt w:val="bullet"/>
+      <w:lvlText w:val="o"/>
+      <w:lvlJc w:val="left"/>
+      <w:pPr>
+        <w:ind w:left="1440" w:hanging="360"/>
+      </w:pPr>
+      <w:rPr>
+        <w:rFonts w:ascii="Courier New" w:hAnsi="Courier New" w:cs="Courier New" w:hint="default"/>
+      </w:rPr>
+    </w:lvl>
+    <w:lvl w:ilvl="2" w:tplc="04090005" w:tentative="1">
+      <w:start w:val="1"/>
+      <w:numFmt w:val="bullet"/>
+      <w:lvlText w:val=""/>
+      <w:lvlJc w:val="left"/>
+      <w:pPr>
+        <w:ind w:left="2160" w:hanging="360"/>
+      </w:pPr>
+      <w:rPr>
+        <w:rFonts w:ascii="Wingdings" w:hAnsi="Wingdings" w:hint="default"/>
+      </w:rPr>
+    </w:lvl>
+    <w:lvl w:ilvl="3" w:tplc="04090001" w:tentative="1">
+      <w:start w:val="1"/>
+      <w:numFmt w:val="bullet"/>
+      <w:lvlText w:val=""/>
+      <w:lvlJc w:val="left"/>
+      <w:pPr>
+        <w:ind w:left="2880" w:hanging="360"/>
+      </w:pPr>
+      <w:rPr>
+        <w:rFonts w:ascii="Symbol" w:hAnsi="Symbol" w:hint="default"/>
+      </w:rPr>
+    </w:lvl>
+    <w:lvl w:ilvl="4" w:tplc="04090003" w:tentative="1">
+      <w:start w:val="1"/>
+      <w:numFmt w:val="bullet"/>
+      <w:lvlText w:val="o"/>
+      <w:lvlJc w:val="left"/>
+      <w:pPr>
+        <w:ind w:left="3600" w:hanging="360"/>
+      </w:pPr>
+      <w:rPr>
+        <w:rFonts w:ascii="Courier New" w:hAnsi="Courier New" w:cs="Courier New" w:hint="default"/>
+      </w:rPr>
+    </w:lvl>
+    <w:lvl w:ilvl="5" w:tplc="04090005" w:tentative="1">
+      <w:start w:val="1"/>
+      <w:numFmt w:val="bullet"/>
+      <w:lvlText w:val=""/>
+      <w:lvlJc w:val="left"/>
+      <w:pPr>
+        <w:ind w:left="4320" w:hanging="360"/>
+      </w:pPr>
+      <w:rPr>
+        <w:rFonts w:ascii="Wingdings" w:hAnsi="Wingdings" w:hint="default"/>
+      </w:rPr>
+    </w:lvl>
+    <w:lvl w:ilvl="6" w:tplc="04090001" w:tentative="1">
+      <w:start w:val="1"/>
+      <w:numFmt w:val="bullet"/>
+      <w:lvlText w:val=""/>
+      <w:lvlJc w:val="left"/>
+      <w:pPr>
+        <w:ind w:left="5040" w:hanging="360"/>
+      </w:pPr>
+      <w:rPr>
+        <w:rFonts w:ascii="Symbol" w:hAnsi="Symbol" w:hint="default"/>
+      </w:rPr>
+    </w:lvl>
+    <w:lvl w:ilvl="7" w:tplc="04090003" w:tentative="1">
+      <w:start w:val="1"/>
+      <w:numFmt w:val="bullet"/>
+      <w:lvlText w:val="o"/>
+      <w:lvlJc w:val="left"/>
+      <w:pPr>
+        <w:ind w:left="5760" w:hanging="360"/>
+      </w:pPr>
+      <w:rPr>
+        <w:rFonts w:ascii="Courier New" w:hAnsi="Courier New" w:cs="Courier New" w:hint="default"/>
+      </w:rPr>
+    </w:lvl>
+    <w:lvl w:ilvl="8" w:tplc="04090005" w:tentative="1">
+      <w:start w:val="1"/>
+      <w:numFmt w:val="bullet"/>
+      <w:lvlText w:val=""/>
+      <w:lvlJc w:val="left"/>
+      <w:pPr>
+        <w:ind w:left="6480" w:hanging="360"/>
+      </w:pPr>
+      <w:rPr>
+        <w:rFonts w:ascii="Wingdings" w:hAnsi="Wingdings" w:hint="default"/>
+      </w:rPr>
+    </w:lvl>
+  </w:abstractNum>
+  <w:abstractNum w:abstractNumId="9">
     <w:nsid w:val="48830533"/>
     <w:multiLevelType w:val="hybridMultilevel"/>
     <w:tmpl w:val="3286CF02"/>
@@ -5986,7 +6874,7 @@
       </w:pPr>
     </w:lvl>
   </w:abstractNum>
-  <w:abstractNum w:abstractNumId="7">
+  <w:abstractNum w:abstractNumId="10">
     <w:nsid w:val="565B1B26"/>
     <w:multiLevelType w:val="hybridMultilevel"/>
     <w:tmpl w:val="7020DE98"/>
@@ -6099,29 +6987,222 @@
       </w:rPr>
     </w:lvl>
   </w:abstractNum>
+  <w:abstractNum w:abstractNumId="11">
+    <w:nsid w:val="569C7152"/>
+    <w:multiLevelType w:val="hybridMultilevel"/>
+    <w:tmpl w:val="46FA575A"/>
+    <w:lvl w:ilvl="0" w:tplc="FEF0D7BA">
+      <w:start w:val="1"/>
+      <w:numFmt w:val="decimal"/>
+      <w:lvlText w:val="2.4.3.%1"/>
+      <w:lvlJc w:val="right"/>
+      <w:pPr>
+        <w:ind w:left="720" w:hanging="360"/>
+      </w:pPr>
+      <w:rPr>
+        <w:rFonts w:hint="default"/>
+      </w:rPr>
+    </w:lvl>
+    <w:lvl w:ilvl="1" w:tplc="04090019" w:tentative="1">
+      <w:start w:val="1"/>
+      <w:numFmt w:val="lowerLetter"/>
+      <w:lvlText w:val="%2."/>
+      <w:lvlJc w:val="left"/>
+      <w:pPr>
+        <w:ind w:left="1440" w:hanging="360"/>
+      </w:pPr>
+    </w:lvl>
+    <w:lvl w:ilvl="2" w:tplc="0409001B" w:tentative="1">
+      <w:start w:val="1"/>
+      <w:numFmt w:val="lowerRoman"/>
+      <w:lvlText w:val="%3."/>
+      <w:lvlJc w:val="right"/>
+      <w:pPr>
+        <w:ind w:left="2160" w:hanging="180"/>
+      </w:pPr>
+    </w:lvl>
+    <w:lvl w:ilvl="3" w:tplc="0409000F" w:tentative="1">
+      <w:start w:val="1"/>
+      <w:numFmt w:val="decimal"/>
+      <w:lvlText w:val="%4."/>
+      <w:lvlJc w:val="left"/>
+      <w:pPr>
+        <w:ind w:left="2880" w:hanging="360"/>
+      </w:pPr>
+    </w:lvl>
+    <w:lvl w:ilvl="4" w:tplc="04090019" w:tentative="1">
+      <w:start w:val="1"/>
+      <w:numFmt w:val="lowerLetter"/>
+      <w:lvlText w:val="%5."/>
+      <w:lvlJc w:val="left"/>
+      <w:pPr>
+        <w:ind w:left="3600" w:hanging="360"/>
+      </w:pPr>
+    </w:lvl>
+    <w:lvl w:ilvl="5" w:tplc="0409001B" w:tentative="1">
+      <w:start w:val="1"/>
+      <w:numFmt w:val="lowerRoman"/>
+      <w:lvlText w:val="%6."/>
+      <w:lvlJc w:val="right"/>
+      <w:pPr>
+        <w:ind w:left="4320" w:hanging="180"/>
+      </w:pPr>
+    </w:lvl>
+    <w:lvl w:ilvl="6" w:tplc="0409000F" w:tentative="1">
+      <w:start w:val="1"/>
+      <w:numFmt w:val="decimal"/>
+      <w:lvlText w:val="%7."/>
+      <w:lvlJc w:val="left"/>
+      <w:pPr>
+        <w:ind w:left="5040" w:hanging="360"/>
+      </w:pPr>
+    </w:lvl>
+    <w:lvl w:ilvl="7" w:tplc="04090019" w:tentative="1">
+      <w:start w:val="1"/>
+      <w:numFmt w:val="lowerLetter"/>
+      <w:lvlText w:val="%8."/>
+      <w:lvlJc w:val="left"/>
+      <w:pPr>
+        <w:ind w:left="5760" w:hanging="360"/>
+      </w:pPr>
+    </w:lvl>
+    <w:lvl w:ilvl="8" w:tplc="0409001B" w:tentative="1">
+      <w:start w:val="1"/>
+      <w:numFmt w:val="lowerRoman"/>
+      <w:lvlText w:val="%9."/>
+      <w:lvlJc w:val="right"/>
+      <w:pPr>
+        <w:ind w:left="6480" w:hanging="180"/>
+      </w:pPr>
+    </w:lvl>
+  </w:abstractNum>
+  <w:abstractNum w:abstractNumId="12">
+    <w:nsid w:val="622320A5"/>
+    <w:multiLevelType w:val="hybridMultilevel"/>
+    <w:tmpl w:val="107A812E"/>
+    <w:lvl w:ilvl="0" w:tplc="0D20D458">
+      <w:start w:val="1"/>
+      <w:numFmt w:val="decimal"/>
+      <w:lvlText w:val="2.3.%1"/>
+      <w:lvlJc w:val="right"/>
+      <w:pPr>
+        <w:ind w:left="720" w:hanging="360"/>
+      </w:pPr>
+      <w:rPr>
+        <w:rFonts w:hint="default"/>
+      </w:rPr>
+    </w:lvl>
+    <w:lvl w:ilvl="1" w:tplc="04090019" w:tentative="1">
+      <w:start w:val="1"/>
+      <w:numFmt w:val="lowerLetter"/>
+      <w:lvlText w:val="%2."/>
+      <w:lvlJc w:val="left"/>
+      <w:pPr>
+        <w:ind w:left="1440" w:hanging="360"/>
+      </w:pPr>
+    </w:lvl>
+    <w:lvl w:ilvl="2" w:tplc="0409001B" w:tentative="1">
+      <w:start w:val="1"/>
+      <w:numFmt w:val="lowerRoman"/>
+      <w:lvlText w:val="%3."/>
+      <w:lvlJc w:val="right"/>
+      <w:pPr>
+        <w:ind w:left="2160" w:hanging="180"/>
+      </w:pPr>
+    </w:lvl>
+    <w:lvl w:ilvl="3" w:tplc="0409000F" w:tentative="1">
+      <w:start w:val="1"/>
+      <w:numFmt w:val="decimal"/>
+      <w:lvlText w:val="%4."/>
+      <w:lvlJc w:val="left"/>
+      <w:pPr>
+        <w:ind w:left="2880" w:hanging="360"/>
+      </w:pPr>
+    </w:lvl>
+    <w:lvl w:ilvl="4" w:tplc="04090019" w:tentative="1">
+      <w:start w:val="1"/>
+      <w:numFmt w:val="lowerLetter"/>
+      <w:lvlText w:val="%5."/>
+      <w:lvlJc w:val="left"/>
+      <w:pPr>
+        <w:ind w:left="3600" w:hanging="360"/>
+      </w:pPr>
+    </w:lvl>
+    <w:lvl w:ilvl="5" w:tplc="0409001B" w:tentative="1">
+      <w:start w:val="1"/>
+      <w:numFmt w:val="lowerRoman"/>
+      <w:lvlText w:val="%6."/>
+      <w:lvlJc w:val="right"/>
+      <w:pPr>
+        <w:ind w:left="4320" w:hanging="180"/>
+      </w:pPr>
+    </w:lvl>
+    <w:lvl w:ilvl="6" w:tplc="0409000F" w:tentative="1">
+      <w:start w:val="1"/>
+      <w:numFmt w:val="decimal"/>
+      <w:lvlText w:val="%7."/>
+      <w:lvlJc w:val="left"/>
+      <w:pPr>
+        <w:ind w:left="5040" w:hanging="360"/>
+      </w:pPr>
+    </w:lvl>
+    <w:lvl w:ilvl="7" w:tplc="04090019" w:tentative="1">
+      <w:start w:val="1"/>
+      <w:numFmt w:val="lowerLetter"/>
+      <w:lvlText w:val="%8."/>
+      <w:lvlJc w:val="left"/>
+      <w:pPr>
+        <w:ind w:left="5760" w:hanging="360"/>
+      </w:pPr>
+    </w:lvl>
+    <w:lvl w:ilvl="8" w:tplc="0409001B" w:tentative="1">
+      <w:start w:val="1"/>
+      <w:numFmt w:val="lowerRoman"/>
+      <w:lvlText w:val="%9."/>
+      <w:lvlJc w:val="right"/>
+      <w:pPr>
+        <w:ind w:left="6480" w:hanging="180"/>
+      </w:pPr>
+    </w:lvl>
+  </w:abstractNum>
   <w:num w:numId="1">
-    <w:abstractNumId w:val="6"/>
+    <w:abstractNumId w:val="9"/>
   </w:num>
   <w:num w:numId="2">
-    <w:abstractNumId w:val="5"/>
+    <w:abstractNumId w:val="6"/>
   </w:num>
   <w:num w:numId="3">
     <w:abstractNumId w:val="0"/>
   </w:num>
   <w:num w:numId="4">
-    <w:abstractNumId w:val="7"/>
+    <w:abstractNumId w:val="10"/>
   </w:num>
   <w:num w:numId="5">
     <w:abstractNumId w:val="1"/>
   </w:num>
   <w:num w:numId="6">
-    <w:abstractNumId w:val="4"/>
+    <w:abstractNumId w:val="5"/>
   </w:num>
   <w:num w:numId="7">
     <w:abstractNumId w:val="2"/>
   </w:num>
   <w:num w:numId="8">
     <w:abstractNumId w:val="3"/>
+  </w:num>
+  <w:num w:numId="9">
+    <w:abstractNumId w:val="7"/>
+  </w:num>
+  <w:num w:numId="10">
+    <w:abstractNumId w:val="11"/>
+  </w:num>
+  <w:num w:numId="11">
+    <w:abstractNumId w:val="12"/>
+  </w:num>
+  <w:num w:numId="12">
+    <w:abstractNumId w:val="4"/>
+  </w:num>
+  <w:num w:numId="13">
+    <w:abstractNumId w:val="8"/>
   </w:num>
 </w:numbering>
 </file>
@@ -7503,11 +8584,45 @@
     <b:URL>http://ethw.org/Software_Industry</b:URL>
     <b:RefOrder>8</b:RefOrder>
   </b:Source>
+  <b:Source>
+    <b:Tag>Min16</b:Tag>
+    <b:SourceType>InternetSite</b:SourceType>
+    <b:Guid>{6FB41A99-12D8-4CB6-95C9-2C1F4FB50E6B}</b:Guid>
+    <b:Author>
+      <b:Author>
+        <b:Corporate>MindTools</b:Corporate>
+      </b:Author>
+    </b:Author>
+    <b:Title>What is Time Management</b:Title>
+    <b:ProductionCompany>Mind Tools</b:ProductionCompany>
+    <b:YearAccessed>2016</b:YearAccessed>
+    <b:MonthAccessed>December</b:MonthAccessed>
+    <b:DayAccessed>18</b:DayAccessed>
+    <b:URL>https://www.mindtools.com/pages/article/newHTE_00.htm</b:URL>
+    <b:RefOrder>9</b:RefOrder>
+  </b:Source>
+  <b:Source>
+    <b:Tag>Tec16</b:Tag>
+    <b:SourceType>InternetSite</b:SourceType>
+    <b:Guid>{C9C34ECA-3D67-4F2E-AB1D-CCEB1D091181}</b:Guid>
+    <b:Author>
+      <b:Author>
+        <b:Corporate>TechTarget</b:Corporate>
+      </b:Author>
+    </b:Author>
+    <b:Title>Cost Management</b:Title>
+    <b:ProductionCompany>TechTarget</b:ProductionCompany>
+    <b:YearAccessed>2016</b:YearAccessed>
+    <b:MonthAccessed>December</b:MonthAccessed>
+    <b:DayAccessed>18</b:DayAccessed>
+    <b:URL>http://whatis.techtarget.com/definition/cost-management</b:URL>
+    <b:RefOrder>10</b:RefOrder>
+  </b:Source>
 </b:Sources>
 </file>
 
 <file path=customXml/itemProps1.xml><?xml version="1.0" encoding="utf-8"?>
-<ds:datastoreItem xmlns:ds="http://schemas.openxmlformats.org/officeDocument/2006/customXml" ds:itemID="{92047A1B-160B-41D3-8DF3-CE2DB5AE3907}">
+<ds:datastoreItem xmlns:ds="http://schemas.openxmlformats.org/officeDocument/2006/customXml" ds:itemID="{CFC932B0-4324-4C84-889F-6E0972690759}">
   <ds:schemaRefs>
     <ds:schemaRef ds:uri="http://schemas.openxmlformats.org/officeDocument/2006/bibliography"/>
   </ds:schemaRefs>

</xml_diff>

<commit_message>
Chapter 3 (Feasibility Study)
</commit_message>
<xml_diff>
--- a/Final Year Internship Report - Draft.docx
+++ b/Final Year Internship Report - Draft.docx
@@ -5846,8 +5846,6 @@
       <w:r>
         <w:t>Interview</w:t>
       </w:r>
-      <w:bookmarkStart w:id="30" w:name="_GoBack"/>
-      <w:bookmarkEnd w:id="30"/>
     </w:p>
     <w:p>
       <w:pPr>
@@ -5872,6 +5870,11 @@
     </w:p>
     <w:p>
       <w:pPr>
+        <w:pStyle w:val="NoSpacing"/>
+      </w:pPr>
+    </w:p>
+    <w:p>
+      <w:pPr>
         <w:pStyle w:val="Heading4"/>
         <w:numPr>
           <w:ilvl w:val="0"/>
@@ -5883,6 +5886,20 @@
         <w:t>Secondary Sources</w:t>
       </w:r>
     </w:p>
+    <w:p>
+      <w:pPr>
+        <w:pStyle w:val="NoSpacing"/>
+      </w:pPr>
+      <w:r>
+        <w:t xml:space="preserve">Internet was the </w:t>
+      </w:r>
+      <w:r>
+        <w:t>secondary</w:t>
+      </w:r>
+      <w:r>
+        <w:t xml:space="preserve"> source of research for this project. The research was done on the internet to understand the system better and learn the current trends in development of desktop email clients.</w:t>
+      </w:r>
+    </w:p>
     <w:p/>
     <w:p>
       <w:pPr>
@@ -5892,13 +5909,412 @@
           <w:numId w:val="7"/>
         </w:numPr>
       </w:pPr>
-      <w:bookmarkStart w:id="31" w:name="_Toc469831354"/>
+      <w:bookmarkStart w:id="30" w:name="_Toc469831354"/>
       <w:r>
         <w:t>Project Schedule</w:t>
       </w:r>
+      <w:bookmarkEnd w:id="30"/>
+    </w:p>
+    <w:p>
+      <w:pPr>
+        <w:pStyle w:val="Heading3"/>
+        <w:numPr>
+          <w:ilvl w:val="0"/>
+          <w:numId w:val="14"/>
+        </w:numPr>
+        <w:ind w:left="810" w:hanging="270"/>
+      </w:pPr>
+      <w:r>
+        <w:t>Time Schedule</w:t>
+      </w:r>
+    </w:p>
+    <w:p>
+      <w:pPr>
+        <w:pStyle w:val="Heading3"/>
+        <w:numPr>
+          <w:ilvl w:val="0"/>
+          <w:numId w:val="14"/>
+        </w:numPr>
+        <w:ind w:left="810" w:hanging="270"/>
+      </w:pPr>
+      <w:r>
+        <w:t>Gantt</w:t>
+      </w:r>
+      <w:r>
+        <w:t xml:space="preserve"> </w:t>
+      </w:r>
+      <w:r>
+        <w:t>chart</w:t>
+      </w:r>
+    </w:p>
+    <w:p/>
+    <w:p/>
+    <w:p>
+      <w:pPr>
+        <w:pStyle w:val="Heading1"/>
+        <w:jc w:val="center"/>
+      </w:pPr>
+      <w:r>
+        <w:t>CHAPTER 3</w:t>
+      </w:r>
+      <w:r>
+        <w:t xml:space="preserve">: </w:t>
+      </w:r>
+      <w:r>
+        <w:t>SOLUTION DESIGN</w:t>
+      </w:r>
+    </w:p>
+    <w:p>
+      <w:pPr>
+        <w:pStyle w:val="Heading2"/>
+        <w:numPr>
+          <w:ilvl w:val="0"/>
+          <w:numId w:val="15"/>
+        </w:numPr>
+      </w:pPr>
+      <w:r>
+        <w:t>Project Management Plan</w:t>
+      </w:r>
+    </w:p>
+    <w:p>
+      <w:pPr>
+        <w:pStyle w:val="NoSpacing"/>
+      </w:pPr>
+      <w:r>
+        <w:t>Project management is the discipline of using established principles, procedures and policies to manage a project from conception through completion</w:t>
+      </w:r>
+      <w:r>
+        <w:t xml:space="preserve"> </w:t>
+      </w:r>
+      <w:sdt>
+        <w:sdtPr>
+          <w:id w:val="1432078110"/>
+          <w:citation/>
+        </w:sdtPr>
+        <w:sdtContent>
+          <w:r>
+            <w:fldChar w:fldCharType="begin"/>
+          </w:r>
+          <w:r>
+            <w:instrText xml:space="preserve"> CITATION Mar161 \l 1033 </w:instrText>
+          </w:r>
+          <w:r>
+            <w:fldChar w:fldCharType="separate"/>
+          </w:r>
+          <w:r>
+            <w:rPr>
+              <w:noProof/>
+            </w:rPr>
+            <w:t>[11]</w:t>
+          </w:r>
+          <w:r>
+            <w:fldChar w:fldCharType="end"/>
+          </w:r>
+        </w:sdtContent>
+      </w:sdt>
+      <w:r>
+        <w:t xml:space="preserve">. </w:t>
+      </w:r>
+      <w:r>
+        <w:t>Project management oversees the planning, organizing and implementing of a project. A project is an undertaking with specific start and end parameters designed to produce a defined outcome</w:t>
+      </w:r>
+      <w:r>
+        <w:t xml:space="preserve"> </w:t>
+      </w:r>
+      <w:sdt>
+        <w:sdtPr>
+          <w:id w:val="-146366412"/>
+          <w:citation/>
+        </w:sdtPr>
+        <w:sdtContent>
+          <w:r>
+            <w:fldChar w:fldCharType="begin"/>
+          </w:r>
+          <w:r>
+            <w:instrText xml:space="preserve"> CITATION Ass16 \l 1033 </w:instrText>
+          </w:r>
+          <w:r>
+            <w:fldChar w:fldCharType="separate"/>
+          </w:r>
+          <w:r>
+            <w:rPr>
+              <w:noProof/>
+            </w:rPr>
+            <w:t>[12]</w:t>
+          </w:r>
+          <w:r>
+            <w:fldChar w:fldCharType="end"/>
+          </w:r>
+        </w:sdtContent>
+      </w:sdt>
+      <w:r>
+        <w:t xml:space="preserve">. The overall development of the system was carefully analyzed under the proper guidance from the supervisor. </w:t>
+      </w:r>
+    </w:p>
+    <w:p>
+      <w:pPr>
+        <w:pStyle w:val="Heading3"/>
+        <w:numPr>
+          <w:ilvl w:val="0"/>
+          <w:numId w:val="16"/>
+        </w:numPr>
+        <w:ind w:left="810" w:hanging="270"/>
+      </w:pPr>
+      <w:r>
+        <w:lastRenderedPageBreak/>
+        <w:t>System Analysis</w:t>
+      </w:r>
+    </w:p>
+    <w:p>
+      <w:pPr>
+        <w:pStyle w:val="NoSpacing"/>
+      </w:pPr>
+      <w:r>
+        <w:t>Systems analysis the process of observing systems for troubleshooting or development purposes. It is applied to information technology, where computer-based systems require defined analysis according to their makeup and design</w:t>
+      </w:r>
+      <w:r>
+        <w:t xml:space="preserve"> </w:t>
+      </w:r>
+      <w:sdt>
+        <w:sdtPr>
+          <w:id w:val="-2051218266"/>
+          <w:citation/>
+        </w:sdtPr>
+        <w:sdtContent>
+          <w:r>
+            <w:fldChar w:fldCharType="begin"/>
+          </w:r>
+          <w:r>
+            <w:instrText xml:space="preserve"> CITATION Tec161 \l 1033 </w:instrText>
+          </w:r>
+          <w:r>
+            <w:fldChar w:fldCharType="separate"/>
+          </w:r>
+          <w:r>
+            <w:rPr>
+              <w:noProof/>
+            </w:rPr>
+            <w:t>[13]</w:t>
+          </w:r>
+          <w:r>
+            <w:fldChar w:fldCharType="end"/>
+          </w:r>
+        </w:sdtContent>
+      </w:sdt>
+      <w:r>
+        <w:t xml:space="preserve">. The system analysis was done to check whether it would be feasible with regard to issue with technology, economy and various other aspect that may affect the system under development. </w:t>
+      </w:r>
+    </w:p>
+    <w:p>
+      <w:pPr>
+        <w:pStyle w:val="Heading4"/>
+        <w:numPr>
+          <w:ilvl w:val="0"/>
+          <w:numId w:val="17"/>
+        </w:numPr>
+        <w:ind w:left="900" w:hanging="270"/>
+      </w:pPr>
+      <w:r>
+        <w:t>Feasibility Study</w:t>
+      </w:r>
+    </w:p>
+    <w:p>
+      <w:pPr>
+        <w:pStyle w:val="NoSpacing"/>
+      </w:pPr>
+      <w:r>
+        <w:t>The main aim of the feasibility study activity is to determine whether it would be financially and technically feasible to develop the product. The feasibility study activity involves the analysis of the problem and collection of all relevant information relating to the product such as the different data items which would be input to the system, the processing required to be carried out on these data, the output data required to be produced by the system as well as various constraints on the behavior of the system</w:t>
+      </w:r>
+      <w:r>
+        <w:t xml:space="preserve"> </w:t>
+      </w:r>
+      <w:sdt>
+        <w:sdtPr>
+          <w:id w:val="-312402690"/>
+          <w:citation/>
+        </w:sdtPr>
+        <w:sdtContent>
+          <w:r>
+            <w:fldChar w:fldCharType="begin"/>
+          </w:r>
+          <w:r>
+            <w:instrText xml:space="preserve"> CITATION Sre09 \l 1033 </w:instrText>
+          </w:r>
+          <w:r>
+            <w:fldChar w:fldCharType="separate"/>
+          </w:r>
+          <w:r>
+            <w:rPr>
+              <w:noProof/>
+            </w:rPr>
+            <w:t>[14]</w:t>
+          </w:r>
+          <w:r>
+            <w:fldChar w:fldCharType="end"/>
+          </w:r>
+        </w:sdtContent>
+      </w:sdt>
+      <w:sdt>
+        <w:sdtPr>
+          <w:id w:val="920829019"/>
+          <w:citation/>
+        </w:sdtPr>
+        <w:sdtContent>
+          <w:r>
+            <w:fldChar w:fldCharType="begin"/>
+          </w:r>
+          <w:r>
+            <w:instrText xml:space="preserve"> CITATION Hof09 \l 1033 </w:instrText>
+          </w:r>
+          <w:r>
+            <w:fldChar w:fldCharType="separate"/>
+          </w:r>
+          <w:r>
+            <w:rPr>
+              <w:noProof/>
+            </w:rPr>
+            <w:t xml:space="preserve"> </w:t>
+          </w:r>
+          <w:r>
+            <w:rPr>
+              <w:noProof/>
+            </w:rPr>
+            <w:t>[15]</w:t>
+          </w:r>
+          <w:r>
+            <w:fldChar w:fldCharType="end"/>
+          </w:r>
+        </w:sdtContent>
+      </w:sdt>
+      <w:r>
+        <w:t>.</w:t>
+      </w:r>
+    </w:p>
+    <w:p>
+      <w:pPr>
+        <w:pStyle w:val="Heading5"/>
+        <w:tabs>
+          <w:tab w:val="left" w:pos="900"/>
+          <w:tab w:val="left" w:pos="1350"/>
+        </w:tabs>
+        <w:ind w:left="1260" w:hanging="450"/>
+      </w:pPr>
+      <w:r>
+        <w:t>Technical Feasibility</w:t>
+      </w:r>
+    </w:p>
+    <w:p>
+      <w:r>
+        <w:t>The technical issue of the system usually raised during the feasibility stage of the investigation includes the following:</w:t>
+      </w:r>
+    </w:p>
+    <w:p>
+      <w:pPr>
+        <w:pStyle w:val="ListParagraph"/>
+        <w:numPr>
+          <w:ilvl w:val="0"/>
+          <w:numId w:val="20"/>
+        </w:numPr>
+      </w:pPr>
+      <w:r>
+        <w:t>Does the necessary technology exist to do what is mentioned?</w:t>
+      </w:r>
+    </w:p>
+    <w:p>
+      <w:pPr>
+        <w:pStyle w:val="ListParagraph"/>
+        <w:numPr>
+          <w:ilvl w:val="0"/>
+          <w:numId w:val="20"/>
+        </w:numPr>
+      </w:pPr>
+      <w:r>
+        <w:t>Is the system upgradeable?</w:t>
+      </w:r>
+    </w:p>
+    <w:p>
+      <w:pPr>
+        <w:pStyle w:val="NoSpacing"/>
+        <w:numPr>
+          <w:ilvl w:val="0"/>
+          <w:numId w:val="20"/>
+        </w:numPr>
+      </w:pPr>
+      <w:r>
+        <w:t>Is the system reliable, accurate and consistent?</w:t>
+      </w:r>
+    </w:p>
+    <w:p>
+      <w:pPr>
+        <w:pStyle w:val="NoSpacing"/>
+      </w:pPr>
+      <w:bookmarkStart w:id="31" w:name="_GoBack"/>
       <w:bookmarkEnd w:id="31"/>
     </w:p>
-    <w:p/>
+    <w:p>
+      <w:pPr>
+        <w:pStyle w:val="Heading5"/>
+        <w:tabs>
+          <w:tab w:val="left" w:pos="900"/>
+          <w:tab w:val="left" w:pos="1350"/>
+        </w:tabs>
+        <w:ind w:left="1260" w:hanging="450"/>
+      </w:pPr>
+      <w:r>
+        <w:t>Economic</w:t>
+      </w:r>
+      <w:r>
+        <w:t xml:space="preserve"> Feasibility</w:t>
+      </w:r>
+    </w:p>
+    <w:p>
+      <w:pPr>
+        <w:pStyle w:val="Heading5"/>
+        <w:tabs>
+          <w:tab w:val="left" w:pos="900"/>
+          <w:tab w:val="left" w:pos="1350"/>
+        </w:tabs>
+        <w:ind w:left="1260" w:hanging="450"/>
+      </w:pPr>
+      <w:r>
+        <w:t>Legal</w:t>
+      </w:r>
+      <w:r>
+        <w:t xml:space="preserve"> Feasibility</w:t>
+      </w:r>
+    </w:p>
+    <w:p>
+      <w:pPr>
+        <w:pStyle w:val="Heading5"/>
+        <w:tabs>
+          <w:tab w:val="left" w:pos="900"/>
+          <w:tab w:val="left" w:pos="1350"/>
+        </w:tabs>
+        <w:ind w:left="1260" w:hanging="450"/>
+      </w:pPr>
+      <w:r>
+        <w:t>Operational</w:t>
+      </w:r>
+      <w:r>
+        <w:t xml:space="preserve"> Feasibility</w:t>
+      </w:r>
+    </w:p>
+    <w:p>
+      <w:pPr>
+        <w:pStyle w:val="Heading5"/>
+        <w:tabs>
+          <w:tab w:val="left" w:pos="900"/>
+          <w:tab w:val="left" w:pos="1350"/>
+        </w:tabs>
+        <w:ind w:left="1260" w:hanging="450"/>
+      </w:pPr>
+      <w:r>
+        <w:t>Schedule</w:t>
+      </w:r>
+      <w:r>
+        <w:t xml:space="preserve"> Feasibility</w:t>
+      </w:r>
+    </w:p>
     <w:p/>
     <w:sectPr>
       <w:pgSz w:w="11906" w:h="16838" w:code="9"/>
@@ -6406,6 +6822,95 @@
     </w:lvl>
   </w:abstractNum>
   <w:abstractNum w:abstractNumId="5">
+    <w:nsid w:val="2E5373A8"/>
+    <w:multiLevelType w:val="hybridMultilevel"/>
+    <w:tmpl w:val="8238FD38"/>
+    <w:lvl w:ilvl="0" w:tplc="44306676">
+      <w:start w:val="1"/>
+      <w:numFmt w:val="decimal"/>
+      <w:lvlText w:val="3.1.1.%1"/>
+      <w:lvlJc w:val="right"/>
+      <w:pPr>
+        <w:ind w:left="720" w:hanging="360"/>
+      </w:pPr>
+      <w:rPr>
+        <w:rFonts w:hint="default"/>
+      </w:rPr>
+    </w:lvl>
+    <w:lvl w:ilvl="1" w:tplc="04090019" w:tentative="1">
+      <w:start w:val="1"/>
+      <w:numFmt w:val="lowerLetter"/>
+      <w:lvlText w:val="%2."/>
+      <w:lvlJc w:val="left"/>
+      <w:pPr>
+        <w:ind w:left="1440" w:hanging="360"/>
+      </w:pPr>
+    </w:lvl>
+    <w:lvl w:ilvl="2" w:tplc="0409001B" w:tentative="1">
+      <w:start w:val="1"/>
+      <w:numFmt w:val="lowerRoman"/>
+      <w:lvlText w:val="%3."/>
+      <w:lvlJc w:val="right"/>
+      <w:pPr>
+        <w:ind w:left="2160" w:hanging="180"/>
+      </w:pPr>
+    </w:lvl>
+    <w:lvl w:ilvl="3" w:tplc="0409000F" w:tentative="1">
+      <w:start w:val="1"/>
+      <w:numFmt w:val="decimal"/>
+      <w:lvlText w:val="%4."/>
+      <w:lvlJc w:val="left"/>
+      <w:pPr>
+        <w:ind w:left="2880" w:hanging="360"/>
+      </w:pPr>
+    </w:lvl>
+    <w:lvl w:ilvl="4" w:tplc="04090019" w:tentative="1">
+      <w:start w:val="1"/>
+      <w:numFmt w:val="lowerLetter"/>
+      <w:lvlText w:val="%5."/>
+      <w:lvlJc w:val="left"/>
+      <w:pPr>
+        <w:ind w:left="3600" w:hanging="360"/>
+      </w:pPr>
+    </w:lvl>
+    <w:lvl w:ilvl="5" w:tplc="0409001B" w:tentative="1">
+      <w:start w:val="1"/>
+      <w:numFmt w:val="lowerRoman"/>
+      <w:lvlText w:val="%6."/>
+      <w:lvlJc w:val="right"/>
+      <w:pPr>
+        <w:ind w:left="4320" w:hanging="180"/>
+      </w:pPr>
+    </w:lvl>
+    <w:lvl w:ilvl="6" w:tplc="0409000F" w:tentative="1">
+      <w:start w:val="1"/>
+      <w:numFmt w:val="decimal"/>
+      <w:lvlText w:val="%7."/>
+      <w:lvlJc w:val="left"/>
+      <w:pPr>
+        <w:ind w:left="5040" w:hanging="360"/>
+      </w:pPr>
+    </w:lvl>
+    <w:lvl w:ilvl="7" w:tplc="04090019" w:tentative="1">
+      <w:start w:val="1"/>
+      <w:numFmt w:val="lowerLetter"/>
+      <w:lvlText w:val="%8."/>
+      <w:lvlJc w:val="left"/>
+      <w:pPr>
+        <w:ind w:left="5760" w:hanging="360"/>
+      </w:pPr>
+    </w:lvl>
+    <w:lvl w:ilvl="8" w:tplc="0409001B" w:tentative="1">
+      <w:start w:val="1"/>
+      <w:numFmt w:val="lowerRoman"/>
+      <w:lvlText w:val="%9."/>
+      <w:lvlJc w:val="right"/>
+      <w:pPr>
+        <w:ind w:left="6480" w:hanging="180"/>
+      </w:pPr>
+    </w:lvl>
+  </w:abstractNum>
+  <w:abstractNum w:abstractNumId="6">
     <w:nsid w:val="35681BB7"/>
     <w:multiLevelType w:val="hybridMultilevel"/>
     <w:tmpl w:val="ED906326"/>
@@ -6494,7 +6999,7 @@
       </w:pPr>
     </w:lvl>
   </w:abstractNum>
-  <w:abstractNum w:abstractNumId="6">
+  <w:abstractNum w:abstractNumId="7">
     <w:nsid w:val="40036394"/>
     <w:multiLevelType w:val="hybridMultilevel"/>
     <w:tmpl w:val="03121442"/>
@@ -6583,7 +7088,7 @@
       </w:pPr>
     </w:lvl>
   </w:abstractNum>
-  <w:abstractNum w:abstractNumId="7">
+  <w:abstractNum w:abstractNumId="8">
     <w:nsid w:val="40FF2FF1"/>
     <w:multiLevelType w:val="hybridMultilevel"/>
     <w:tmpl w:val="FF5E7094"/>
@@ -6672,7 +7177,7 @@
       </w:pPr>
     </w:lvl>
   </w:abstractNum>
-  <w:abstractNum w:abstractNumId="8">
+  <w:abstractNum w:abstractNumId="9">
     <w:nsid w:val="42697FEA"/>
     <w:multiLevelType w:val="hybridMultilevel"/>
     <w:tmpl w:val="48289BD2"/>
@@ -6785,7 +7290,187 @@
       </w:rPr>
     </w:lvl>
   </w:abstractNum>
-  <w:abstractNum w:abstractNumId="9">
+  <w:abstractNum w:abstractNumId="10">
+    <w:nsid w:val="43C81092"/>
+    <w:multiLevelType w:val="hybridMultilevel"/>
+    <w:tmpl w:val="25523A3C"/>
+    <w:lvl w:ilvl="0" w:tplc="6A9AFD60">
+      <w:start w:val="1"/>
+      <w:numFmt w:val="decimal"/>
+      <w:pStyle w:val="Heading5"/>
+      <w:lvlText w:val="3.1.1.1.%1"/>
+      <w:lvlJc w:val="right"/>
+      <w:pPr>
+        <w:ind w:left="720" w:hanging="360"/>
+      </w:pPr>
+      <w:rPr>
+        <w:rFonts w:hint="default"/>
+        <w:b/>
+      </w:rPr>
+    </w:lvl>
+    <w:lvl w:ilvl="1" w:tplc="04090019" w:tentative="1">
+      <w:start w:val="1"/>
+      <w:numFmt w:val="lowerLetter"/>
+      <w:lvlText w:val="%2."/>
+      <w:lvlJc w:val="left"/>
+      <w:pPr>
+        <w:ind w:left="1440" w:hanging="360"/>
+      </w:pPr>
+    </w:lvl>
+    <w:lvl w:ilvl="2" w:tplc="0409001B" w:tentative="1">
+      <w:start w:val="1"/>
+      <w:numFmt w:val="lowerRoman"/>
+      <w:lvlText w:val="%3."/>
+      <w:lvlJc w:val="right"/>
+      <w:pPr>
+        <w:ind w:left="2160" w:hanging="180"/>
+      </w:pPr>
+    </w:lvl>
+    <w:lvl w:ilvl="3" w:tplc="0409000F" w:tentative="1">
+      <w:start w:val="1"/>
+      <w:numFmt w:val="decimal"/>
+      <w:lvlText w:val="%4."/>
+      <w:lvlJc w:val="left"/>
+      <w:pPr>
+        <w:ind w:left="2880" w:hanging="360"/>
+      </w:pPr>
+    </w:lvl>
+    <w:lvl w:ilvl="4" w:tplc="04090019" w:tentative="1">
+      <w:start w:val="1"/>
+      <w:numFmt w:val="lowerLetter"/>
+      <w:lvlText w:val="%5."/>
+      <w:lvlJc w:val="left"/>
+      <w:pPr>
+        <w:ind w:left="3600" w:hanging="360"/>
+      </w:pPr>
+    </w:lvl>
+    <w:lvl w:ilvl="5" w:tplc="0409001B" w:tentative="1">
+      <w:start w:val="1"/>
+      <w:numFmt w:val="lowerRoman"/>
+      <w:lvlText w:val="%6."/>
+      <w:lvlJc w:val="right"/>
+      <w:pPr>
+        <w:ind w:left="4320" w:hanging="180"/>
+      </w:pPr>
+    </w:lvl>
+    <w:lvl w:ilvl="6" w:tplc="0409000F" w:tentative="1">
+      <w:start w:val="1"/>
+      <w:numFmt w:val="decimal"/>
+      <w:lvlText w:val="%7."/>
+      <w:lvlJc w:val="left"/>
+      <w:pPr>
+        <w:ind w:left="5040" w:hanging="360"/>
+      </w:pPr>
+    </w:lvl>
+    <w:lvl w:ilvl="7" w:tplc="04090019" w:tentative="1">
+      <w:start w:val="1"/>
+      <w:numFmt w:val="lowerLetter"/>
+      <w:lvlText w:val="%8."/>
+      <w:lvlJc w:val="left"/>
+      <w:pPr>
+        <w:ind w:left="5760" w:hanging="360"/>
+      </w:pPr>
+    </w:lvl>
+    <w:lvl w:ilvl="8" w:tplc="0409001B" w:tentative="1">
+      <w:start w:val="1"/>
+      <w:numFmt w:val="lowerRoman"/>
+      <w:lvlText w:val="%9."/>
+      <w:lvlJc w:val="right"/>
+      <w:pPr>
+        <w:ind w:left="6480" w:hanging="180"/>
+      </w:pPr>
+    </w:lvl>
+  </w:abstractNum>
+  <w:abstractNum w:abstractNumId="11">
+    <w:nsid w:val="43DA3F20"/>
+    <w:multiLevelType w:val="hybridMultilevel"/>
+    <w:tmpl w:val="BBE6E12E"/>
+    <w:lvl w:ilvl="0" w:tplc="0FD0ED4E">
+      <w:start w:val="1"/>
+      <w:numFmt w:val="decimal"/>
+      <w:lvlText w:val="3.%1"/>
+      <w:lvlJc w:val="right"/>
+      <w:pPr>
+        <w:ind w:left="720" w:hanging="360"/>
+      </w:pPr>
+      <w:rPr>
+        <w:rFonts w:hint="default"/>
+      </w:rPr>
+    </w:lvl>
+    <w:lvl w:ilvl="1" w:tplc="04090019" w:tentative="1">
+      <w:start w:val="1"/>
+      <w:numFmt w:val="lowerLetter"/>
+      <w:lvlText w:val="%2."/>
+      <w:lvlJc w:val="left"/>
+      <w:pPr>
+        <w:ind w:left="1440" w:hanging="360"/>
+      </w:pPr>
+    </w:lvl>
+    <w:lvl w:ilvl="2" w:tplc="0409001B" w:tentative="1">
+      <w:start w:val="1"/>
+      <w:numFmt w:val="lowerRoman"/>
+      <w:lvlText w:val="%3."/>
+      <w:lvlJc w:val="right"/>
+      <w:pPr>
+        <w:ind w:left="2160" w:hanging="180"/>
+      </w:pPr>
+    </w:lvl>
+    <w:lvl w:ilvl="3" w:tplc="0409000F" w:tentative="1">
+      <w:start w:val="1"/>
+      <w:numFmt w:val="decimal"/>
+      <w:lvlText w:val="%4."/>
+      <w:lvlJc w:val="left"/>
+      <w:pPr>
+        <w:ind w:left="2880" w:hanging="360"/>
+      </w:pPr>
+    </w:lvl>
+    <w:lvl w:ilvl="4" w:tplc="04090019" w:tentative="1">
+      <w:start w:val="1"/>
+      <w:numFmt w:val="lowerLetter"/>
+      <w:lvlText w:val="%5."/>
+      <w:lvlJc w:val="left"/>
+      <w:pPr>
+        <w:ind w:left="3600" w:hanging="360"/>
+      </w:pPr>
+    </w:lvl>
+    <w:lvl w:ilvl="5" w:tplc="0409001B" w:tentative="1">
+      <w:start w:val="1"/>
+      <w:numFmt w:val="lowerRoman"/>
+      <w:lvlText w:val="%6."/>
+      <w:lvlJc w:val="right"/>
+      <w:pPr>
+        <w:ind w:left="4320" w:hanging="180"/>
+      </w:pPr>
+    </w:lvl>
+    <w:lvl w:ilvl="6" w:tplc="0409000F" w:tentative="1">
+      <w:start w:val="1"/>
+      <w:numFmt w:val="decimal"/>
+      <w:lvlText w:val="%7."/>
+      <w:lvlJc w:val="left"/>
+      <w:pPr>
+        <w:ind w:left="5040" w:hanging="360"/>
+      </w:pPr>
+    </w:lvl>
+    <w:lvl w:ilvl="7" w:tplc="04090019" w:tentative="1">
+      <w:start w:val="1"/>
+      <w:numFmt w:val="lowerLetter"/>
+      <w:lvlText w:val="%8."/>
+      <w:lvlJc w:val="left"/>
+      <w:pPr>
+        <w:ind w:left="5760" w:hanging="360"/>
+      </w:pPr>
+    </w:lvl>
+    <w:lvl w:ilvl="8" w:tplc="0409001B" w:tentative="1">
+      <w:start w:val="1"/>
+      <w:numFmt w:val="lowerRoman"/>
+      <w:lvlText w:val="%9."/>
+      <w:lvlJc w:val="right"/>
+      <w:pPr>
+        <w:ind w:left="6480" w:hanging="180"/>
+      </w:pPr>
+    </w:lvl>
+  </w:abstractNum>
+  <w:abstractNum w:abstractNumId="12">
     <w:nsid w:val="48830533"/>
     <w:multiLevelType w:val="hybridMultilevel"/>
     <w:tmpl w:val="3286CF02"/>
@@ -6874,7 +7559,96 @@
       </w:pPr>
     </w:lvl>
   </w:abstractNum>
-  <w:abstractNum w:abstractNumId="10">
+  <w:abstractNum w:abstractNumId="13">
+    <w:nsid w:val="4ED74964"/>
+    <w:multiLevelType w:val="hybridMultilevel"/>
+    <w:tmpl w:val="930A79D0"/>
+    <w:lvl w:ilvl="0" w:tplc="3CDA01A6">
+      <w:start w:val="1"/>
+      <w:numFmt w:val="decimal"/>
+      <w:lvlText w:val="2.5.%1"/>
+      <w:lvlJc w:val="right"/>
+      <w:pPr>
+        <w:ind w:left="720" w:hanging="360"/>
+      </w:pPr>
+      <w:rPr>
+        <w:rFonts w:hint="default"/>
+      </w:rPr>
+    </w:lvl>
+    <w:lvl w:ilvl="1" w:tplc="04090019" w:tentative="1">
+      <w:start w:val="1"/>
+      <w:numFmt w:val="lowerLetter"/>
+      <w:lvlText w:val="%2."/>
+      <w:lvlJc w:val="left"/>
+      <w:pPr>
+        <w:ind w:left="1440" w:hanging="360"/>
+      </w:pPr>
+    </w:lvl>
+    <w:lvl w:ilvl="2" w:tplc="0409001B" w:tentative="1">
+      <w:start w:val="1"/>
+      <w:numFmt w:val="lowerRoman"/>
+      <w:lvlText w:val="%3."/>
+      <w:lvlJc w:val="right"/>
+      <w:pPr>
+        <w:ind w:left="2160" w:hanging="180"/>
+      </w:pPr>
+    </w:lvl>
+    <w:lvl w:ilvl="3" w:tplc="0409000F" w:tentative="1">
+      <w:start w:val="1"/>
+      <w:numFmt w:val="decimal"/>
+      <w:lvlText w:val="%4."/>
+      <w:lvlJc w:val="left"/>
+      <w:pPr>
+        <w:ind w:left="2880" w:hanging="360"/>
+      </w:pPr>
+    </w:lvl>
+    <w:lvl w:ilvl="4" w:tplc="04090019" w:tentative="1">
+      <w:start w:val="1"/>
+      <w:numFmt w:val="lowerLetter"/>
+      <w:lvlText w:val="%5."/>
+      <w:lvlJc w:val="left"/>
+      <w:pPr>
+        <w:ind w:left="3600" w:hanging="360"/>
+      </w:pPr>
+    </w:lvl>
+    <w:lvl w:ilvl="5" w:tplc="0409001B" w:tentative="1">
+      <w:start w:val="1"/>
+      <w:numFmt w:val="lowerRoman"/>
+      <w:lvlText w:val="%6."/>
+      <w:lvlJc w:val="right"/>
+      <w:pPr>
+        <w:ind w:left="4320" w:hanging="180"/>
+      </w:pPr>
+    </w:lvl>
+    <w:lvl w:ilvl="6" w:tplc="0409000F" w:tentative="1">
+      <w:start w:val="1"/>
+      <w:numFmt w:val="decimal"/>
+      <w:lvlText w:val="%7."/>
+      <w:lvlJc w:val="left"/>
+      <w:pPr>
+        <w:ind w:left="5040" w:hanging="360"/>
+      </w:pPr>
+    </w:lvl>
+    <w:lvl w:ilvl="7" w:tplc="04090019" w:tentative="1">
+      <w:start w:val="1"/>
+      <w:numFmt w:val="lowerLetter"/>
+      <w:lvlText w:val="%8."/>
+      <w:lvlJc w:val="left"/>
+      <w:pPr>
+        <w:ind w:left="5760" w:hanging="360"/>
+      </w:pPr>
+    </w:lvl>
+    <w:lvl w:ilvl="8" w:tplc="0409001B" w:tentative="1">
+      <w:start w:val="1"/>
+      <w:numFmt w:val="lowerRoman"/>
+      <w:lvlText w:val="%9."/>
+      <w:lvlJc w:val="right"/>
+      <w:pPr>
+        <w:ind w:left="6480" w:hanging="180"/>
+      </w:pPr>
+    </w:lvl>
+  </w:abstractNum>
+  <w:abstractNum w:abstractNumId="14">
     <w:nsid w:val="565B1B26"/>
     <w:multiLevelType w:val="hybridMultilevel"/>
     <w:tmpl w:val="7020DE98"/>
@@ -6987,7 +7761,7 @@
       </w:rPr>
     </w:lvl>
   </w:abstractNum>
-  <w:abstractNum w:abstractNumId="11">
+  <w:abstractNum w:abstractNumId="15">
     <w:nsid w:val="569C7152"/>
     <w:multiLevelType w:val="hybridMultilevel"/>
     <w:tmpl w:val="46FA575A"/>
@@ -7076,7 +7850,7 @@
       </w:pPr>
     </w:lvl>
   </w:abstractNum>
-  <w:abstractNum w:abstractNumId="12">
+  <w:abstractNum w:abstractNumId="16">
     <w:nsid w:val="622320A5"/>
     <w:multiLevelType w:val="hybridMultilevel"/>
     <w:tmpl w:val="107A812E"/>
@@ -7165,23 +7939,338 @@
       </w:pPr>
     </w:lvl>
   </w:abstractNum>
+  <w:abstractNum w:abstractNumId="17">
+    <w:nsid w:val="685666A9"/>
+    <w:multiLevelType w:val="hybridMultilevel"/>
+    <w:tmpl w:val="67827E4E"/>
+    <w:lvl w:ilvl="0" w:tplc="99DCFA2A">
+      <w:start w:val="1"/>
+      <w:numFmt w:val="decimal"/>
+      <w:lvlText w:val="3.1.%1"/>
+      <w:lvlJc w:val="right"/>
+      <w:pPr>
+        <w:ind w:left="720" w:hanging="360"/>
+      </w:pPr>
+      <w:rPr>
+        <w:rFonts w:hint="default"/>
+      </w:rPr>
+    </w:lvl>
+    <w:lvl w:ilvl="1" w:tplc="04090019" w:tentative="1">
+      <w:start w:val="1"/>
+      <w:numFmt w:val="lowerLetter"/>
+      <w:lvlText w:val="%2."/>
+      <w:lvlJc w:val="left"/>
+      <w:pPr>
+        <w:ind w:left="1440" w:hanging="360"/>
+      </w:pPr>
+    </w:lvl>
+    <w:lvl w:ilvl="2" w:tplc="0409001B" w:tentative="1">
+      <w:start w:val="1"/>
+      <w:numFmt w:val="lowerRoman"/>
+      <w:lvlText w:val="%3."/>
+      <w:lvlJc w:val="right"/>
+      <w:pPr>
+        <w:ind w:left="2160" w:hanging="180"/>
+      </w:pPr>
+    </w:lvl>
+    <w:lvl w:ilvl="3" w:tplc="0409000F" w:tentative="1">
+      <w:start w:val="1"/>
+      <w:numFmt w:val="decimal"/>
+      <w:lvlText w:val="%4."/>
+      <w:lvlJc w:val="left"/>
+      <w:pPr>
+        <w:ind w:left="2880" w:hanging="360"/>
+      </w:pPr>
+    </w:lvl>
+    <w:lvl w:ilvl="4" w:tplc="04090019" w:tentative="1">
+      <w:start w:val="1"/>
+      <w:numFmt w:val="lowerLetter"/>
+      <w:lvlText w:val="%5."/>
+      <w:lvlJc w:val="left"/>
+      <w:pPr>
+        <w:ind w:left="3600" w:hanging="360"/>
+      </w:pPr>
+    </w:lvl>
+    <w:lvl w:ilvl="5" w:tplc="0409001B" w:tentative="1">
+      <w:start w:val="1"/>
+      <w:numFmt w:val="lowerRoman"/>
+      <w:lvlText w:val="%6."/>
+      <w:lvlJc w:val="right"/>
+      <w:pPr>
+        <w:ind w:left="4320" w:hanging="180"/>
+      </w:pPr>
+    </w:lvl>
+    <w:lvl w:ilvl="6" w:tplc="0409000F" w:tentative="1">
+      <w:start w:val="1"/>
+      <w:numFmt w:val="decimal"/>
+      <w:lvlText w:val="%7."/>
+      <w:lvlJc w:val="left"/>
+      <w:pPr>
+        <w:ind w:left="5040" w:hanging="360"/>
+      </w:pPr>
+    </w:lvl>
+    <w:lvl w:ilvl="7" w:tplc="04090019" w:tentative="1">
+      <w:start w:val="1"/>
+      <w:numFmt w:val="lowerLetter"/>
+      <w:lvlText w:val="%8."/>
+      <w:lvlJc w:val="left"/>
+      <w:pPr>
+        <w:ind w:left="5760" w:hanging="360"/>
+      </w:pPr>
+    </w:lvl>
+    <w:lvl w:ilvl="8" w:tplc="0409001B" w:tentative="1">
+      <w:start w:val="1"/>
+      <w:numFmt w:val="lowerRoman"/>
+      <w:lvlText w:val="%9."/>
+      <w:lvlJc w:val="right"/>
+      <w:pPr>
+        <w:ind w:left="6480" w:hanging="180"/>
+      </w:pPr>
+    </w:lvl>
+  </w:abstractNum>
+  <w:abstractNum w:abstractNumId="18">
+    <w:nsid w:val="6B416241"/>
+    <w:multiLevelType w:val="hybridMultilevel"/>
+    <w:tmpl w:val="602A8C68"/>
+    <w:lvl w:ilvl="0" w:tplc="04090001">
+      <w:start w:val="1"/>
+      <w:numFmt w:val="bullet"/>
+      <w:lvlText w:val=""/>
+      <w:lvlJc w:val="left"/>
+      <w:pPr>
+        <w:ind w:left="720" w:hanging="360"/>
+      </w:pPr>
+      <w:rPr>
+        <w:rFonts w:ascii="Symbol" w:hAnsi="Symbol" w:hint="default"/>
+      </w:rPr>
+    </w:lvl>
+    <w:lvl w:ilvl="1" w:tplc="04090003" w:tentative="1">
+      <w:start w:val="1"/>
+      <w:numFmt w:val="bullet"/>
+      <w:lvlText w:val="o"/>
+      <w:lvlJc w:val="left"/>
+      <w:pPr>
+        <w:ind w:left="1440" w:hanging="360"/>
+      </w:pPr>
+      <w:rPr>
+        <w:rFonts w:ascii="Courier New" w:hAnsi="Courier New" w:cs="Courier New" w:hint="default"/>
+      </w:rPr>
+    </w:lvl>
+    <w:lvl w:ilvl="2" w:tplc="04090005" w:tentative="1">
+      <w:start w:val="1"/>
+      <w:numFmt w:val="bullet"/>
+      <w:lvlText w:val=""/>
+      <w:lvlJc w:val="left"/>
+      <w:pPr>
+        <w:ind w:left="2160" w:hanging="360"/>
+      </w:pPr>
+      <w:rPr>
+        <w:rFonts w:ascii="Wingdings" w:hAnsi="Wingdings" w:hint="default"/>
+      </w:rPr>
+    </w:lvl>
+    <w:lvl w:ilvl="3" w:tplc="04090001" w:tentative="1">
+      <w:start w:val="1"/>
+      <w:numFmt w:val="bullet"/>
+      <w:lvlText w:val=""/>
+      <w:lvlJc w:val="left"/>
+      <w:pPr>
+        <w:ind w:left="2880" w:hanging="360"/>
+      </w:pPr>
+      <w:rPr>
+        <w:rFonts w:ascii="Symbol" w:hAnsi="Symbol" w:hint="default"/>
+      </w:rPr>
+    </w:lvl>
+    <w:lvl w:ilvl="4" w:tplc="04090003" w:tentative="1">
+      <w:start w:val="1"/>
+      <w:numFmt w:val="bullet"/>
+      <w:lvlText w:val="o"/>
+      <w:lvlJc w:val="left"/>
+      <w:pPr>
+        <w:ind w:left="3600" w:hanging="360"/>
+      </w:pPr>
+      <w:rPr>
+        <w:rFonts w:ascii="Courier New" w:hAnsi="Courier New" w:cs="Courier New" w:hint="default"/>
+      </w:rPr>
+    </w:lvl>
+    <w:lvl w:ilvl="5" w:tplc="04090005" w:tentative="1">
+      <w:start w:val="1"/>
+      <w:numFmt w:val="bullet"/>
+      <w:lvlText w:val=""/>
+      <w:lvlJc w:val="left"/>
+      <w:pPr>
+        <w:ind w:left="4320" w:hanging="360"/>
+      </w:pPr>
+      <w:rPr>
+        <w:rFonts w:ascii="Wingdings" w:hAnsi="Wingdings" w:hint="default"/>
+      </w:rPr>
+    </w:lvl>
+    <w:lvl w:ilvl="6" w:tplc="04090001" w:tentative="1">
+      <w:start w:val="1"/>
+      <w:numFmt w:val="bullet"/>
+      <w:lvlText w:val=""/>
+      <w:lvlJc w:val="left"/>
+      <w:pPr>
+        <w:ind w:left="5040" w:hanging="360"/>
+      </w:pPr>
+      <w:rPr>
+        <w:rFonts w:ascii="Symbol" w:hAnsi="Symbol" w:hint="default"/>
+      </w:rPr>
+    </w:lvl>
+    <w:lvl w:ilvl="7" w:tplc="04090003" w:tentative="1">
+      <w:start w:val="1"/>
+      <w:numFmt w:val="bullet"/>
+      <w:lvlText w:val="o"/>
+      <w:lvlJc w:val="left"/>
+      <w:pPr>
+        <w:ind w:left="5760" w:hanging="360"/>
+      </w:pPr>
+      <w:rPr>
+        <w:rFonts w:ascii="Courier New" w:hAnsi="Courier New" w:cs="Courier New" w:hint="default"/>
+      </w:rPr>
+    </w:lvl>
+    <w:lvl w:ilvl="8" w:tplc="04090005" w:tentative="1">
+      <w:start w:val="1"/>
+      <w:numFmt w:val="bullet"/>
+      <w:lvlText w:val=""/>
+      <w:lvlJc w:val="left"/>
+      <w:pPr>
+        <w:ind w:left="6480" w:hanging="360"/>
+      </w:pPr>
+      <w:rPr>
+        <w:rFonts w:ascii="Wingdings" w:hAnsi="Wingdings" w:hint="default"/>
+      </w:rPr>
+    </w:lvl>
+  </w:abstractNum>
+  <w:abstractNum w:abstractNumId="19">
+    <w:nsid w:val="74EA7D5B"/>
+    <w:multiLevelType w:val="hybridMultilevel"/>
+    <w:tmpl w:val="B3BCEADE"/>
+    <w:lvl w:ilvl="0" w:tplc="04090001">
+      <w:start w:val="1"/>
+      <w:numFmt w:val="bullet"/>
+      <w:lvlText w:val=""/>
+      <w:lvlJc w:val="left"/>
+      <w:pPr>
+        <w:ind w:left="720" w:hanging="360"/>
+      </w:pPr>
+      <w:rPr>
+        <w:rFonts w:ascii="Symbol" w:hAnsi="Symbol" w:hint="default"/>
+      </w:rPr>
+    </w:lvl>
+    <w:lvl w:ilvl="1" w:tplc="04090003" w:tentative="1">
+      <w:start w:val="1"/>
+      <w:numFmt w:val="bullet"/>
+      <w:lvlText w:val="o"/>
+      <w:lvlJc w:val="left"/>
+      <w:pPr>
+        <w:ind w:left="1440" w:hanging="360"/>
+      </w:pPr>
+      <w:rPr>
+        <w:rFonts w:ascii="Courier New" w:hAnsi="Courier New" w:cs="Courier New" w:hint="default"/>
+      </w:rPr>
+    </w:lvl>
+    <w:lvl w:ilvl="2" w:tplc="04090005" w:tentative="1">
+      <w:start w:val="1"/>
+      <w:numFmt w:val="bullet"/>
+      <w:lvlText w:val=""/>
+      <w:lvlJc w:val="left"/>
+      <w:pPr>
+        <w:ind w:left="2160" w:hanging="360"/>
+      </w:pPr>
+      <w:rPr>
+        <w:rFonts w:ascii="Wingdings" w:hAnsi="Wingdings" w:hint="default"/>
+      </w:rPr>
+    </w:lvl>
+    <w:lvl w:ilvl="3" w:tplc="04090001" w:tentative="1">
+      <w:start w:val="1"/>
+      <w:numFmt w:val="bullet"/>
+      <w:lvlText w:val=""/>
+      <w:lvlJc w:val="left"/>
+      <w:pPr>
+        <w:ind w:left="2880" w:hanging="360"/>
+      </w:pPr>
+      <w:rPr>
+        <w:rFonts w:ascii="Symbol" w:hAnsi="Symbol" w:hint="default"/>
+      </w:rPr>
+    </w:lvl>
+    <w:lvl w:ilvl="4" w:tplc="04090003" w:tentative="1">
+      <w:start w:val="1"/>
+      <w:numFmt w:val="bullet"/>
+      <w:lvlText w:val="o"/>
+      <w:lvlJc w:val="left"/>
+      <w:pPr>
+        <w:ind w:left="3600" w:hanging="360"/>
+      </w:pPr>
+      <w:rPr>
+        <w:rFonts w:ascii="Courier New" w:hAnsi="Courier New" w:cs="Courier New" w:hint="default"/>
+      </w:rPr>
+    </w:lvl>
+    <w:lvl w:ilvl="5" w:tplc="04090005" w:tentative="1">
+      <w:start w:val="1"/>
+      <w:numFmt w:val="bullet"/>
+      <w:lvlText w:val=""/>
+      <w:lvlJc w:val="left"/>
+      <w:pPr>
+        <w:ind w:left="4320" w:hanging="360"/>
+      </w:pPr>
+      <w:rPr>
+        <w:rFonts w:ascii="Wingdings" w:hAnsi="Wingdings" w:hint="default"/>
+      </w:rPr>
+    </w:lvl>
+    <w:lvl w:ilvl="6" w:tplc="04090001" w:tentative="1">
+      <w:start w:val="1"/>
+      <w:numFmt w:val="bullet"/>
+      <w:lvlText w:val=""/>
+      <w:lvlJc w:val="left"/>
+      <w:pPr>
+        <w:ind w:left="5040" w:hanging="360"/>
+      </w:pPr>
+      <w:rPr>
+        <w:rFonts w:ascii="Symbol" w:hAnsi="Symbol" w:hint="default"/>
+      </w:rPr>
+    </w:lvl>
+    <w:lvl w:ilvl="7" w:tplc="04090003" w:tentative="1">
+      <w:start w:val="1"/>
+      <w:numFmt w:val="bullet"/>
+      <w:lvlText w:val="o"/>
+      <w:lvlJc w:val="left"/>
+      <w:pPr>
+        <w:ind w:left="5760" w:hanging="360"/>
+      </w:pPr>
+      <w:rPr>
+        <w:rFonts w:ascii="Courier New" w:hAnsi="Courier New" w:cs="Courier New" w:hint="default"/>
+      </w:rPr>
+    </w:lvl>
+    <w:lvl w:ilvl="8" w:tplc="04090005" w:tentative="1">
+      <w:start w:val="1"/>
+      <w:numFmt w:val="bullet"/>
+      <w:lvlText w:val=""/>
+      <w:lvlJc w:val="left"/>
+      <w:pPr>
+        <w:ind w:left="6480" w:hanging="360"/>
+      </w:pPr>
+      <w:rPr>
+        <w:rFonts w:ascii="Wingdings" w:hAnsi="Wingdings" w:hint="default"/>
+      </w:rPr>
+    </w:lvl>
+  </w:abstractNum>
   <w:num w:numId="1">
-    <w:abstractNumId w:val="9"/>
+    <w:abstractNumId w:val="12"/>
   </w:num>
   <w:num w:numId="2">
-    <w:abstractNumId w:val="6"/>
+    <w:abstractNumId w:val="7"/>
   </w:num>
   <w:num w:numId="3">
     <w:abstractNumId w:val="0"/>
   </w:num>
   <w:num w:numId="4">
-    <w:abstractNumId w:val="10"/>
+    <w:abstractNumId w:val="14"/>
   </w:num>
   <w:num w:numId="5">
     <w:abstractNumId w:val="1"/>
   </w:num>
   <w:num w:numId="6">
-    <w:abstractNumId w:val="5"/>
+    <w:abstractNumId w:val="6"/>
   </w:num>
   <w:num w:numId="7">
     <w:abstractNumId w:val="2"/>
@@ -7190,19 +8279,40 @@
     <w:abstractNumId w:val="3"/>
   </w:num>
   <w:num w:numId="9">
-    <w:abstractNumId w:val="7"/>
+    <w:abstractNumId w:val="8"/>
   </w:num>
   <w:num w:numId="10">
-    <w:abstractNumId w:val="11"/>
+    <w:abstractNumId w:val="15"/>
   </w:num>
   <w:num w:numId="11">
-    <w:abstractNumId w:val="12"/>
+    <w:abstractNumId w:val="16"/>
   </w:num>
   <w:num w:numId="12">
     <w:abstractNumId w:val="4"/>
   </w:num>
   <w:num w:numId="13">
-    <w:abstractNumId w:val="8"/>
+    <w:abstractNumId w:val="9"/>
+  </w:num>
+  <w:num w:numId="14">
+    <w:abstractNumId w:val="13"/>
+  </w:num>
+  <w:num w:numId="15">
+    <w:abstractNumId w:val="11"/>
+  </w:num>
+  <w:num w:numId="16">
+    <w:abstractNumId w:val="17"/>
+  </w:num>
+  <w:num w:numId="17">
+    <w:abstractNumId w:val="5"/>
+  </w:num>
+  <w:num w:numId="18">
+    <w:abstractNumId w:val="10"/>
+  </w:num>
+  <w:num w:numId="19">
+    <w:abstractNumId w:val="19"/>
+  </w:num>
+  <w:num w:numId="20">
+    <w:abstractNumId w:val="18"/>
   </w:num>
 </w:numbering>
 </file>
@@ -7677,6 +8787,30 @@
     </w:pPr>
     <w:rPr>
       <w:b/>
+    </w:rPr>
+  </w:style>
+  <w:style w:type="paragraph" w:styleId="Heading5">
+    <w:name w:val="heading 5"/>
+    <w:basedOn w:val="Normal"/>
+    <w:next w:val="Normal"/>
+    <w:link w:val="Heading5Char"/>
+    <w:uiPriority w:val="9"/>
+    <w:unhideWhenUsed/>
+    <w:qFormat/>
+    <w:rsid w:val="00903BC1"/>
+    <w:pPr>
+      <w:keepNext/>
+      <w:keepLines/>
+      <w:numPr>
+        <w:numId w:val="18"/>
+      </w:numPr>
+      <w:spacing w:before="40"/>
+      <w:outlineLvl w:val="4"/>
+    </w:pPr>
+    <w:rPr>
+      <w:rFonts w:eastAsiaTheme="majorEastAsia" w:cstheme="majorBidi"/>
+      <w:b/>
+      <w:sz w:val="22"/>
     </w:rPr>
   </w:style>
   <w:style w:type="character" w:default="1" w:styleId="DefaultParagraphFont">
@@ -8161,6 +9295,18 @@
       <w:szCs w:val="18"/>
     </w:rPr>
   </w:style>
+  <w:style w:type="character" w:customStyle="1" w:styleId="Heading5Char">
+    <w:name w:val="Heading 5 Char"/>
+    <w:basedOn w:val="DefaultParagraphFont"/>
+    <w:link w:val="Heading5"/>
+    <w:uiPriority w:val="9"/>
+    <w:rsid w:val="00903BC1"/>
+    <w:rPr>
+      <w:rFonts w:ascii="Times New Roman" w:eastAsiaTheme="majorEastAsia" w:hAnsi="Times New Roman" w:cstheme="majorBidi"/>
+      <w:b/>
+      <w:szCs w:val="24"/>
+    </w:rPr>
+  </w:style>
 </w:styles>
 </file>
 
@@ -8618,11 +9764,121 @@
     <b:URL>http://whatis.techtarget.com/definition/cost-management</b:URL>
     <b:RefOrder>10</b:RefOrder>
   </b:Source>
+  <b:Source>
+    <b:Tag>Mar161</b:Tag>
+    <b:SourceType>InternetSite</b:SourceType>
+    <b:Guid>{0DC61848-2F5C-43EE-A883-64B7AE6BE579}</b:Guid>
+    <b:Author>
+      <b:Author>
+        <b:NameList>
+          <b:Person>
+            <b:Last>Rouse</b:Last>
+            <b:First>Margaret</b:First>
+          </b:Person>
+        </b:NameList>
+      </b:Author>
+    </b:Author>
+    <b:Title>Project Management</b:Title>
+    <b:ProductionCompany>TechTarget</b:ProductionCompany>
+    <b:Year>2016</b:Year>
+    <b:Month>August</b:Month>
+    <b:YearAccessed>2016</b:YearAccessed>
+    <b:MonthAccessed>December</b:MonthAccessed>
+    <b:DayAccessed>18</b:DayAccessed>
+    <b:URL>http://searchcio.techtarget.com/definition/project-management</b:URL>
+    <b:RefOrder>11</b:RefOrder>
+  </b:Source>
+  <b:Source>
+    <b:Tag>Ass16</b:Tag>
+    <b:SourceType>InternetSite</b:SourceType>
+    <b:Guid>{54607184-14CC-4477-B899-5FE216B6CF80}</b:Guid>
+    <b:Author>
+      <b:Author>
+        <b:Corporate>Association for Project Management</b:Corporate>
+      </b:Author>
+    </b:Author>
+    <b:Title>Project Management Fundamentals</b:Title>
+    <b:ProductionCompany>Association for Project Management</b:ProductionCompany>
+    <b:YearAccessed>2016</b:YearAccessed>
+    <b:MonthAccessed>December </b:MonthAccessed>
+    <b:DayAccessed>18</b:DayAccessed>
+    <b:URL>https://www.apm.org.uk/resources/what-is-project-management/</b:URL>
+    <b:RefOrder>12</b:RefOrder>
+  </b:Source>
+  <b:Source>
+    <b:Tag>Tec161</b:Tag>
+    <b:SourceType>InternetSite</b:SourceType>
+    <b:Guid>{FE73C61E-1DCD-4AA1-B2A4-B650035ABBC7}</b:Guid>
+    <b:Author>
+      <b:Author>
+        <b:Corporate>Techopedia</b:Corporate>
+      </b:Author>
+    </b:Author>
+    <b:Title>System Analysis</b:Title>
+    <b:ProductionCompany>Techopedia</b:ProductionCompany>
+    <b:YearAccessed>2016</b:YearAccessed>
+    <b:MonthAccessed>December</b:MonthAccessed>
+    <b:DayAccessed>18</b:DayAccessed>
+    <b:URL>https://www.techopedia.com/definition/9611/systems-analysis</b:URL>
+    <b:RefOrder>13</b:RefOrder>
+  </b:Source>
+  <b:Source>
+    <b:Tag>Sre09</b:Tag>
+    <b:SourceType>InternetSite</b:SourceType>
+    <b:Guid>{BF40C1E1-3067-4C83-9BF6-E3F9FACB0207}</b:Guid>
+    <b:Author>
+      <b:Author>
+        <b:NameList>
+          <b:Person>
+            <b:Last>Sreejith</b:Last>
+          </b:Person>
+        </b:NameList>
+      </b:Author>
+    </b:Author>
+    <b:Title>Feasibility Study - Software Engineering</b:Title>
+    <b:Year>2009</b:Year>
+    <b:Month>July </b:Month>
+    <b:Day>27</b:Day>
+    <b:YearAccessed>2016</b:YearAccessed>
+    <b:MonthAccessed>December </b:MonthAccessed>
+    <b:DayAccessed>18</b:DayAccessed>
+    <b:URL>http://softwarefeasibilitystudy.blogspot.com/2009/07/feasibility-study-software-engineering.html</b:URL>
+    <b:RefOrder>14</b:RefOrder>
+  </b:Source>
+  <b:Source>
+    <b:Tag>Hof09</b:Tag>
+    <b:SourceType>InternetSite</b:SourceType>
+    <b:Guid>{9FEB503C-8AE3-4206-9098-2AEF3B867E16}</b:Guid>
+    <b:Title>What is a Feasibility Study?</b:Title>
+    <b:ProductionCompany>Iowa State University</b:ProductionCompany>
+    <b:Year>2009</b:Year>
+    <b:Month>October</b:Month>
+    <b:YearAccessed>2016</b:YearAccessed>
+    <b:MonthAccessed>December</b:MonthAccessed>
+    <b:DayAccessed>18</b:DayAccessed>
+    <b:URL>https://www.extension.iastate.edu/agdm/wholefarm/html/c5-65.html</b:URL>
+    <b:Author>
+      <b:Author>
+        <b:NameList>
+          <b:Person>
+            <b:Last>Hofstrand</b:Last>
+            <b:First>Don</b:First>
+          </b:Person>
+          <b:Person>
+            <b:Last>Clause</b:Last>
+            <b:Middle>Holz</b:Middle>
+            <b:First>Mary</b:First>
+          </b:Person>
+        </b:NameList>
+      </b:Author>
+    </b:Author>
+    <b:RefOrder>15</b:RefOrder>
+  </b:Source>
 </b:Sources>
 </file>
 
 <file path=customXml/itemProps1.xml><?xml version="1.0" encoding="utf-8"?>
-<ds:datastoreItem xmlns:ds="http://schemas.openxmlformats.org/officeDocument/2006/customXml" ds:itemID="{CFC932B0-4324-4C84-889F-6E0972690759}">
+<ds:datastoreItem xmlns:ds="http://schemas.openxmlformats.org/officeDocument/2006/customXml" ds:itemID="{FCFFE0C8-E3CD-425A-87BB-017245F8732F}">
   <ds:schemaRefs>
     <ds:schemaRef ds:uri="http://schemas.openxmlformats.org/officeDocument/2006/bibliography"/>
   </ds:schemaRefs>

</xml_diff>

<commit_message>
Critical Analaysis, Conclusion and diagram explanation not done
</commit_message>
<xml_diff>
--- a/Final Year Internship Report - Draft.docx
+++ b/Final Year Internship Report - Draft.docx
@@ -334,47 +334,27 @@
           <w:sz w:val="26"/>
           <w:szCs w:val="26"/>
         </w:rPr>
-        <w:t xml:space="preserve">Mr. Vishnu Kumar </w:t>
-      </w:r>
-      <w:proofErr w:type="spellStart"/>
-      <w:r>
+        <w:t>Mr. Vishnu Kumar Rana</w:t>
+      </w:r>
+    </w:p>
+    <w:p>
+      <w:pPr>
+        <w:pStyle w:val="Cover"/>
+        <w:spacing w:after="0"/>
+        <w:jc w:val="center"/>
         <w:rPr>
           <w:b/>
           <w:sz w:val="26"/>
           <w:szCs w:val="26"/>
         </w:rPr>
-        <w:t>Rana</w:t>
-      </w:r>
-      <w:proofErr w:type="spellEnd"/>
-    </w:p>
-    <w:p>
-      <w:pPr>
-        <w:pStyle w:val="Cover"/>
-        <w:spacing w:after="0"/>
-        <w:jc w:val="center"/>
+      </w:pPr>
+      <w:r>
         <w:rPr>
           <w:b/>
           <w:sz w:val="26"/>
           <w:szCs w:val="26"/>
         </w:rPr>
-      </w:pPr>
-      <w:proofErr w:type="spellStart"/>
-      <w:r>
-        <w:rPr>
-          <w:b/>
-          <w:sz w:val="26"/>
-          <w:szCs w:val="26"/>
-        </w:rPr>
-        <w:t>HoD</w:t>
-      </w:r>
-      <w:proofErr w:type="spellEnd"/>
-      <w:r>
-        <w:rPr>
-          <w:b/>
-          <w:sz w:val="26"/>
-          <w:szCs w:val="26"/>
-        </w:rPr>
-        <w:t>, Department of Computer Science</w:t>
+        <w:t>HoD, Department of Computer Science</w:t>
       </w:r>
     </w:p>
     <w:p>
@@ -1052,13 +1032,8 @@
     </w:p>
     <w:p>
       <w:r>
-        <w:t xml:space="preserve">Mr. Vishnu Kumar </w:t>
-      </w:r>
-      <w:proofErr w:type="spellStart"/>
-      <w:r>
-        <w:t>Rana</w:t>
-      </w:r>
-      <w:proofErr w:type="spellEnd"/>
+        <w:t>Mr. Vishnu Kumar Rana</w:t>
+      </w:r>
     </w:p>
     <w:p>
       <w:r>
@@ -1096,13 +1071,8 @@
     </w:p>
     <w:p>
       <w:r>
-        <w:t xml:space="preserve">Mr. Vishnu Kumar </w:t>
-      </w:r>
-      <w:proofErr w:type="spellStart"/>
-      <w:r>
-        <w:t>Rana</w:t>
-      </w:r>
-      <w:proofErr w:type="spellEnd"/>
+        <w:t>Mr. Vishnu Kumar Rana</w:t>
+      </w:r>
     </w:p>
     <w:p>
       <w:r>
@@ -6253,15 +6223,7 @@
         <w:t xml:space="preserve">. </w:t>
       </w:r>
       <w:r>
-        <w:t xml:space="preserve">The software industry can be separated into four main categories: programming services, system services, open source and </w:t>
-      </w:r>
-      <w:proofErr w:type="spellStart"/>
-      <w:r>
-        <w:t>SaaS</w:t>
-      </w:r>
-      <w:proofErr w:type="spellEnd"/>
-      <w:r>
-        <w:t>. The following describes the categories of business software used in the industry.</w:t>
+        <w:t>The software industry can be separated into four main categories: programming services, system services, open source and SaaS. The following describes the categories of business software used in the industry.</w:t>
       </w:r>
     </w:p>
     <w:p>
@@ -6393,15 +6355,7 @@
         <w:t>W</w:t>
       </w:r>
       <w:r>
-        <w:t xml:space="preserve">ith the rise of cloud computing and the movement of most businesses large and small to the cloud, </w:t>
-      </w:r>
-      <w:proofErr w:type="spellStart"/>
-      <w:r>
-        <w:t>SaaS</w:t>
-      </w:r>
-      <w:proofErr w:type="spellEnd"/>
-      <w:r>
-        <w:t xml:space="preserve"> has become more popular than system software for businesses' specific needs. This software is kept on the creators' servers </w:t>
+        <w:t xml:space="preserve">ith the rise of cloud computing and the movement of most businesses large and small to the cloud, SaaS has become more popular than system software for businesses' specific needs. This software is kept on the creators' servers </w:t>
       </w:r>
       <w:r>
         <w:lastRenderedPageBreak/>
@@ -6506,15 +6460,7 @@
         <w:pStyle w:val="NoSpacing"/>
       </w:pPr>
       <w:r>
-        <w:t>Guru Infosys is a registered company established by well experienced IT professionals and certified engineers in Nepal. Guru have invested a significant time in research on client need and innovation on production features and specialties. Guru Infosys is now in market with number of software products such as Guru-</w:t>
-      </w:r>
-      <w:proofErr w:type="spellStart"/>
-      <w:r>
-        <w:t>Sahakari</w:t>
-      </w:r>
-      <w:proofErr w:type="spellEnd"/>
-      <w:r>
-        <w:t xml:space="preserve"> (Co-operative Management System), Guru Accounts (Accounting software based on double entry system), Auto Guru and many more.</w:t>
+        <w:t>Guru Infosys is a registered company established by well experienced IT professionals and certified engineers in Nepal. Guru have invested a significant time in research on client need and innovation on production features and specialties. Guru Infosys is now in market with number of software products such as Guru-Sahakari (Co-operative Management System), Guru Accounts (Accounting software based on double entry system), Auto Guru and many more.</w:t>
       </w:r>
     </w:p>
     <w:p>
@@ -6720,15 +6666,7 @@
               <w:cnfStyle w:val="000000000000" w:firstRow="0" w:lastRow="0" w:firstColumn="0" w:lastColumn="0" w:oddVBand="0" w:evenVBand="0" w:oddHBand="0" w:evenHBand="0" w:firstRowFirstColumn="0" w:firstRowLastColumn="0" w:lastRowFirstColumn="0" w:lastRowLastColumn="0"/>
             </w:pPr>
             <w:r>
-              <w:t xml:space="preserve">Bafal-13, </w:t>
-            </w:r>
-            <w:proofErr w:type="spellStart"/>
-            <w:r>
-              <w:t>Kalanki</w:t>
-            </w:r>
-            <w:proofErr w:type="spellEnd"/>
-            <w:r>
-              <w:t>, Kathmandu</w:t>
+              <w:t>Bafal-13, Kalanki, Kathmandu</w:t>
             </w:r>
           </w:p>
         </w:tc>
@@ -6983,31 +6921,7 @@
         <w:t>Application for internship was sent to various institutes, and after 2 weeks</w:t>
       </w:r>
       <w:r>
-        <w:t xml:space="preserve">, the author was called by Guru Infosys for the interview. After selection, the author was placed under the supervision of </w:t>
-      </w:r>
-      <w:proofErr w:type="spellStart"/>
-      <w:r>
-        <w:t>Er</w:t>
-      </w:r>
-      <w:proofErr w:type="spellEnd"/>
-      <w:r>
-        <w:t xml:space="preserve">. </w:t>
-      </w:r>
-      <w:proofErr w:type="spellStart"/>
-      <w:r>
-        <w:t>Milendra</w:t>
-      </w:r>
-      <w:proofErr w:type="spellEnd"/>
-      <w:r>
-        <w:t xml:space="preserve"> </w:t>
-      </w:r>
-      <w:proofErr w:type="spellStart"/>
-      <w:r>
-        <w:t>Tuladhar</w:t>
-      </w:r>
-      <w:proofErr w:type="spellEnd"/>
-      <w:r>
-        <w:t xml:space="preserve">. The author was selected as an intern for software development in the organization. </w:t>
+        <w:t xml:space="preserve">, the author was called by Guru Infosys for the interview. After selection, the author was placed under the supervision of Er. Milendra Tuladhar. The author was selected as an intern for software development in the organization. </w:t>
       </w:r>
     </w:p>
     <w:p>
@@ -7140,27 +7054,9 @@
             <w:tcW w:w="3968" w:type="dxa"/>
           </w:tcPr>
           <w:p>
-            <w:proofErr w:type="spellStart"/>
-            <w:r>
-              <w:t>Er</w:t>
-            </w:r>
-            <w:proofErr w:type="spellEnd"/>
-            <w:r>
-              <w:t xml:space="preserve">. </w:t>
-            </w:r>
-            <w:proofErr w:type="spellStart"/>
-            <w:r>
-              <w:t>Milendra</w:t>
-            </w:r>
-            <w:proofErr w:type="spellEnd"/>
-            <w:r>
-              <w:t xml:space="preserve"> </w:t>
-            </w:r>
-            <w:proofErr w:type="spellStart"/>
-            <w:r>
-              <w:t>Tuladhar</w:t>
-            </w:r>
-            <w:proofErr w:type="spellEnd"/>
+            <w:r>
+              <w:t>Er. Milendra Tuladhar</w:t>
+            </w:r>
           </w:p>
         </w:tc>
       </w:tr>
@@ -7349,15 +7245,7 @@
         <w:t>Various ex</w:t>
       </w:r>
       <w:r>
-        <w:t xml:space="preserve">isting systems, both web based and desktop mail clients were studied. Various mail protocols were also studied for the better understanding of mail protocols. Various desktop mail clients such as </w:t>
-      </w:r>
-      <w:proofErr w:type="spellStart"/>
-      <w:r>
-        <w:t>Mailbird</w:t>
-      </w:r>
-      <w:proofErr w:type="spellEnd"/>
-      <w:r>
-        <w:t>, Outlook by Microsoft, Mozilla Thunderbird were studied. The existing mail clients support various protocols and have multiple functions which user can chose from. These function make the software far more useful but complex as well. The email client proposed by the author is far simpler than the existing system and is easier to use.</w:t>
+        <w:t>isting systems, both web based and desktop mail clients were studied. Various mail protocols were also studied for the better understanding of mail protocols. Various desktop mail clients such as Mailbird, Outlook by Microsoft, Mozilla Thunderbird were studied. The existing mail clients support various protocols and have multiple functions which user can chose from. These function make the software far more useful but complex as well. The email client proposed by the author is far simpler than the existing system and is easier to use.</w:t>
       </w:r>
     </w:p>
     <w:p>
@@ -7407,15 +7295,7 @@
         </w:numPr>
       </w:pPr>
       <w:r>
-        <w:t xml:space="preserve">Support for both </w:t>
-      </w:r>
-      <w:proofErr w:type="spellStart"/>
-      <w:r>
-        <w:t>PoP</w:t>
-      </w:r>
-      <w:proofErr w:type="spellEnd"/>
-      <w:r>
-        <w:t xml:space="preserve"> and IMAP protocols are added</w:t>
+        <w:t>Support for both PoP and IMAP protocols are added</w:t>
       </w:r>
     </w:p>
     <w:p>
@@ -7427,13 +7307,8 @@
         </w:numPr>
       </w:pPr>
       <w:r>
-        <w:t xml:space="preserve">Support for any mail services such as Gmail, Outlook </w:t>
-      </w:r>
-      <w:proofErr w:type="spellStart"/>
-      <w:r>
-        <w:t>etc</w:t>
-      </w:r>
-      <w:proofErr w:type="spellEnd"/>
+        <w:t>Support for any mail services such as Gmail, Outlook etc</w:t>
+      </w:r>
     </w:p>
     <w:p>
       <w:pPr>
@@ -9138,10 +9013,7 @@
       <w:bookmarkStart w:id="42" w:name="_Toc469933142"/>
       <w:r>
         <w:lastRenderedPageBreak/>
-        <w:t>Software</w:t>
-      </w:r>
-      <w:r>
-        <w:t xml:space="preserve"> Requirement</w:t>
+        <w:t>Software Requirement</w:t>
       </w:r>
       <w:bookmarkEnd w:id="42"/>
     </w:p>
@@ -9262,13 +9134,7 @@
       <w:bookmarkStart w:id="44" w:name="_Toc469933144"/>
       <w:r>
         <w:lastRenderedPageBreak/>
-        <w:t>CHAPTER 4</w:t>
-      </w:r>
-      <w:r>
-        <w:t xml:space="preserve">: </w:t>
-      </w:r>
-      <w:r>
-        <w:t>IMPLEME</w:t>
+        <w:t>CHAPTER 4: IMPLEME</w:t>
       </w:r>
       <w:r>
         <w:t>NTATION STRATIGIES</w:t>
@@ -9343,12 +9209,7 @@
       </w:pPr>
       <w:bookmarkStart w:id="46" w:name="_Toc469933146"/>
       <w:r>
-        <w:t>Unit</w:t>
-      </w:r>
-      <w:bookmarkStart w:id="47" w:name="_GoBack"/>
-      <w:bookmarkEnd w:id="47"/>
-      <w:r>
-        <w:t xml:space="preserve"> Testing</w:t>
+        <w:t>Unit Testing</w:t>
       </w:r>
       <w:bookmarkEnd w:id="46"/>
     </w:p>
@@ -9445,11 +9306,11 @@
         </w:numPr>
         <w:ind w:left="810" w:hanging="270"/>
       </w:pPr>
-      <w:bookmarkStart w:id="48" w:name="_Toc469933147"/>
+      <w:bookmarkStart w:id="47" w:name="_Toc469933147"/>
       <w:r>
         <w:t>Integration Testing</w:t>
       </w:r>
-      <w:bookmarkEnd w:id="48"/>
+      <w:bookmarkEnd w:id="47"/>
     </w:p>
     <w:p>
       <w:pPr>
@@ -9483,11 +9344,11 @@
         </w:numPr>
         <w:ind w:left="810" w:hanging="270"/>
       </w:pPr>
-      <w:bookmarkStart w:id="49" w:name="_Toc469933148"/>
+      <w:bookmarkStart w:id="48" w:name="_Toc469933148"/>
       <w:r>
         <w:t>White Box Testing</w:t>
       </w:r>
-      <w:bookmarkEnd w:id="49"/>
+      <w:bookmarkEnd w:id="48"/>
     </w:p>
     <w:p>
       <w:r>
@@ -9544,11 +9405,11 @@
         </w:numPr>
         <w:ind w:left="810" w:hanging="270"/>
       </w:pPr>
-      <w:bookmarkStart w:id="50" w:name="_Toc469933149"/>
+      <w:bookmarkStart w:id="49" w:name="_Toc469933149"/>
       <w:r>
         <w:t>Black Box Testing</w:t>
       </w:r>
-      <w:bookmarkEnd w:id="50"/>
+      <w:bookmarkEnd w:id="49"/>
     </w:p>
     <w:p>
       <w:pPr>
@@ -9570,11 +9431,11 @@
         </w:numPr>
         <w:ind w:left="810" w:hanging="270"/>
       </w:pPr>
-      <w:bookmarkStart w:id="51" w:name="_Toc469933150"/>
+      <w:bookmarkStart w:id="50" w:name="_Toc469933150"/>
       <w:r>
         <w:t>User Acceptance Testing</w:t>
       </w:r>
-      <w:bookmarkEnd w:id="51"/>
+      <w:bookmarkEnd w:id="50"/>
     </w:p>
     <w:p>
       <w:r>
@@ -9617,9 +9478,6 @@
       </w:r>
     </w:p>
     <w:p/>
-    <w:p/>
-    <w:p/>
-    <w:p/>
     <w:p>
       <w:pPr>
         <w:pStyle w:val="Heading2"/>
@@ -9633,6 +9491,40 @@
       </w:r>
     </w:p>
     <w:p>
+      <w:r>
+        <w:t>The system was implemented on the system with following specifications:</w:t>
+      </w:r>
+    </w:p>
+    <w:p>
+      <w:pPr>
+        <w:pStyle w:val="ListParagraph"/>
+        <w:numPr>
+          <w:ilvl w:val="0"/>
+          <w:numId w:val="27"/>
+        </w:numPr>
+      </w:pPr>
+      <w:r>
+        <w:t>8 GB RAM</w:t>
+      </w:r>
+    </w:p>
+    <w:p>
+      <w:pPr>
+        <w:pStyle w:val="ListParagraph"/>
+        <w:numPr>
+          <w:ilvl w:val="0"/>
+          <w:numId w:val="27"/>
+        </w:numPr>
+      </w:pPr>
+      <w:r>
+        <w:t>Intel I5 dual Core Processor</w:t>
+      </w:r>
+    </w:p>
+    <w:p>
+      <w:pPr>
+        <w:pStyle w:val="ListParagraph"/>
+      </w:pPr>
+    </w:p>
+    <w:p>
       <w:pPr>
         <w:pStyle w:val="Heading2"/>
         <w:numPr>
@@ -9645,9 +9537,617 @@
       </w:r>
     </w:p>
     <w:p>
+      <w:r>
+        <w:t>The system was implemented on:</w:t>
+      </w:r>
+    </w:p>
+    <w:p>
+      <w:pPr>
+        <w:pStyle w:val="ListParagraph"/>
+        <w:numPr>
+          <w:ilvl w:val="0"/>
+          <w:numId w:val="32"/>
+        </w:numPr>
+      </w:pPr>
+      <w:r>
+        <w:t>Windows 10 Home</w:t>
+      </w:r>
+    </w:p>
+    <w:p>
+      <w:pPr>
+        <w:pStyle w:val="ListParagraph"/>
+        <w:numPr>
+          <w:ilvl w:val="0"/>
+          <w:numId w:val="32"/>
+        </w:numPr>
+      </w:pPr>
+      <w:r>
+        <w:t>JDK 8.0.1</w:t>
+      </w:r>
+    </w:p>
+    <w:p>
+      <w:pPr>
+        <w:pStyle w:val="Heading1"/>
+        <w:jc w:val="center"/>
+      </w:pPr>
+      <w:r>
+        <w:lastRenderedPageBreak/>
+        <w:t>CHAPTER 5</w:t>
+      </w:r>
+      <w:r>
+        <w:t xml:space="preserve">: </w:t>
+      </w:r>
+      <w:r>
+        <w:t>RESULT ANALYSIS</w:t>
+      </w:r>
+    </w:p>
+    <w:p>
+      <w:pPr>
+        <w:pStyle w:val="Heading2"/>
+        <w:numPr>
+          <w:ilvl w:val="0"/>
+          <w:numId w:val="33"/>
+        </w:numPr>
+      </w:pPr>
+      <w:r>
+        <w:t>Result</w:t>
+      </w:r>
+    </w:p>
+    <w:p>
       <w:pPr>
         <w:pStyle w:val="NoSpacing"/>
       </w:pPr>
+      <w:r>
+        <w:t xml:space="preserve">The system is supposed to work as a desktop email client which could help the user to get their email information. The user can view the incoming email as well as send their own email using this application. </w:t>
+      </w:r>
+    </w:p>
+    <w:p>
+      <w:pPr>
+        <w:pStyle w:val="NoSpacing"/>
+        <w:keepNext/>
+        <w:jc w:val="center"/>
+      </w:pPr>
+      <w:r>
+        <w:rPr>
+          <w:noProof/>
+        </w:rPr>
+        <w:drawing>
+          <wp:inline distT="0" distB="0" distL="0" distR="0" wp14:anchorId="026F7E06" wp14:editId="0A425279">
+            <wp:extent cx="3162300" cy="2486025"/>
+            <wp:effectExtent l="0" t="0" r="0" b="9525"/>
+            <wp:docPr id="9" name="Picture 9"/>
+            <wp:cNvGraphicFramePr>
+              <a:graphicFrameLocks xmlns:a="http://schemas.openxmlformats.org/drawingml/2006/main" noChangeAspect="1"/>
+            </wp:cNvGraphicFramePr>
+            <a:graphic xmlns:a="http://schemas.openxmlformats.org/drawingml/2006/main">
+              <a:graphicData uri="http://schemas.openxmlformats.org/drawingml/2006/picture">
+                <pic:pic xmlns:pic="http://schemas.openxmlformats.org/drawingml/2006/picture">
+                  <pic:nvPicPr>
+                    <pic:cNvPr id="1" name=""/>
+                    <pic:cNvPicPr/>
+                  </pic:nvPicPr>
+                  <pic:blipFill>
+                    <a:blip r:embed="rId14"/>
+                    <a:stretch>
+                      <a:fillRect/>
+                    </a:stretch>
+                  </pic:blipFill>
+                  <pic:spPr>
+                    <a:xfrm>
+                      <a:off x="0" y="0"/>
+                      <a:ext cx="3162300" cy="2486025"/>
+                    </a:xfrm>
+                    <a:prstGeom prst="rect">
+                      <a:avLst/>
+                    </a:prstGeom>
+                  </pic:spPr>
+                </pic:pic>
+              </a:graphicData>
+            </a:graphic>
+          </wp:inline>
+        </w:drawing>
+      </w:r>
+    </w:p>
+    <w:p>
+      <w:pPr>
+        <w:pStyle w:val="NoSpacing"/>
+        <w:jc w:val="center"/>
+        <w:rPr>
+          <w:sz w:val="18"/>
+        </w:rPr>
+      </w:pPr>
+      <w:r>
+        <w:rPr>
+          <w:sz w:val="18"/>
+        </w:rPr>
+        <w:t xml:space="preserve">Figure </w:t>
+      </w:r>
+      <w:r>
+        <w:rPr>
+          <w:sz w:val="18"/>
+        </w:rPr>
+        <w:fldChar w:fldCharType="begin"/>
+      </w:r>
+      <w:r>
+        <w:rPr>
+          <w:sz w:val="18"/>
+        </w:rPr>
+        <w:instrText xml:space="preserve"> SEQ Figure \* ARABIC </w:instrText>
+      </w:r>
+      <w:r>
+        <w:rPr>
+          <w:sz w:val="18"/>
+        </w:rPr>
+        <w:fldChar w:fldCharType="separate"/>
+      </w:r>
+      <w:r>
+        <w:rPr>
+          <w:noProof/>
+          <w:sz w:val="18"/>
+        </w:rPr>
+        <w:t>5</w:t>
+      </w:r>
+      <w:r>
+        <w:rPr>
+          <w:sz w:val="18"/>
+        </w:rPr>
+        <w:fldChar w:fldCharType="end"/>
+      </w:r>
+      <w:r>
+        <w:rPr>
+          <w:sz w:val="18"/>
+        </w:rPr>
+        <w:t>: SMTP settings</w:t>
+      </w:r>
+    </w:p>
+    <w:p>
+      <w:pPr>
+        <w:pStyle w:val="NoSpacing"/>
+      </w:pPr>
+      <w:r>
+        <w:t xml:space="preserve">Figure 5 shows the screenshot of the SMTP setting of the application. The SMTP setting for sending email includes a host name provided by mail service provider and port number along with username and password. The authentication is done using the information provided in above setting dialog. </w:t>
+      </w:r>
+    </w:p>
+    <w:p>
+      <w:pPr>
+        <w:keepNext/>
+        <w:jc w:val="center"/>
+      </w:pPr>
+      <w:r>
+        <w:rPr>
+          <w:noProof/>
+        </w:rPr>
+        <w:lastRenderedPageBreak/>
+        <w:drawing>
+          <wp:inline distT="0" distB="0" distL="0" distR="0" wp14:anchorId="2D629878" wp14:editId="3A7FFA05">
+            <wp:extent cx="3981450" cy="3381375"/>
+            <wp:effectExtent l="0" t="0" r="0" b="9525"/>
+            <wp:docPr id="10" name="Picture 10"/>
+            <wp:cNvGraphicFramePr>
+              <a:graphicFrameLocks xmlns:a="http://schemas.openxmlformats.org/drawingml/2006/main" noChangeAspect="1"/>
+            </wp:cNvGraphicFramePr>
+            <a:graphic xmlns:a="http://schemas.openxmlformats.org/drawingml/2006/main">
+              <a:graphicData uri="http://schemas.openxmlformats.org/drawingml/2006/picture">
+                <pic:pic xmlns:pic="http://schemas.openxmlformats.org/drawingml/2006/picture">
+                  <pic:nvPicPr>
+                    <pic:cNvPr id="1" name=""/>
+                    <pic:cNvPicPr/>
+                  </pic:nvPicPr>
+                  <pic:blipFill>
+                    <a:blip r:embed="rId15"/>
+                    <a:stretch>
+                      <a:fillRect/>
+                    </a:stretch>
+                  </pic:blipFill>
+                  <pic:spPr>
+                    <a:xfrm>
+                      <a:off x="0" y="0"/>
+                      <a:ext cx="3981450" cy="3381375"/>
+                    </a:xfrm>
+                    <a:prstGeom prst="rect">
+                      <a:avLst/>
+                    </a:prstGeom>
+                  </pic:spPr>
+                </pic:pic>
+              </a:graphicData>
+            </a:graphic>
+          </wp:inline>
+        </w:drawing>
+      </w:r>
+    </w:p>
+    <w:p>
+      <w:pPr>
+        <w:pStyle w:val="NoSpacing"/>
+        <w:jc w:val="center"/>
+        <w:rPr>
+          <w:sz w:val="20"/>
+        </w:rPr>
+      </w:pPr>
+      <w:r>
+        <w:rPr>
+          <w:sz w:val="20"/>
+        </w:rPr>
+        <w:t xml:space="preserve">Figure </w:t>
+      </w:r>
+      <w:r>
+        <w:rPr>
+          <w:sz w:val="20"/>
+        </w:rPr>
+        <w:fldChar w:fldCharType="begin"/>
+      </w:r>
+      <w:r>
+        <w:rPr>
+          <w:sz w:val="20"/>
+        </w:rPr>
+        <w:instrText xml:space="preserve"> SEQ Figure \* ARABIC </w:instrText>
+      </w:r>
+      <w:r>
+        <w:rPr>
+          <w:sz w:val="20"/>
+        </w:rPr>
+        <w:fldChar w:fldCharType="separate"/>
+      </w:r>
+      <w:r>
+        <w:rPr>
+          <w:noProof/>
+          <w:sz w:val="20"/>
+        </w:rPr>
+        <w:t>6</w:t>
+      </w:r>
+      <w:r>
+        <w:rPr>
+          <w:sz w:val="20"/>
+        </w:rPr>
+        <w:fldChar w:fldCharType="end"/>
+      </w:r>
+      <w:r>
+        <w:rPr>
+          <w:sz w:val="20"/>
+        </w:rPr>
+        <w:t>: Sending Email</w:t>
+      </w:r>
+    </w:p>
+    <w:p>
+      <w:pPr>
+        <w:keepNext/>
+        <w:jc w:val="center"/>
+      </w:pPr>
+      <w:r>
+        <w:rPr>
+          <w:noProof/>
+        </w:rPr>
+        <w:drawing>
+          <wp:inline distT="0" distB="0" distL="0" distR="0" wp14:anchorId="5AA75284" wp14:editId="6015790E">
+            <wp:extent cx="3990975" cy="3352800"/>
+            <wp:effectExtent l="0" t="0" r="9525" b="0"/>
+            <wp:docPr id="11" name="Picture 11"/>
+            <wp:cNvGraphicFramePr>
+              <a:graphicFrameLocks xmlns:a="http://schemas.openxmlformats.org/drawingml/2006/main" noChangeAspect="1"/>
+            </wp:cNvGraphicFramePr>
+            <a:graphic xmlns:a="http://schemas.openxmlformats.org/drawingml/2006/main">
+              <a:graphicData uri="http://schemas.openxmlformats.org/drawingml/2006/picture">
+                <pic:pic xmlns:pic="http://schemas.openxmlformats.org/drawingml/2006/picture">
+                  <pic:nvPicPr>
+                    <pic:cNvPr id="1" name=""/>
+                    <pic:cNvPicPr/>
+                  </pic:nvPicPr>
+                  <pic:blipFill>
+                    <a:blip r:embed="rId16"/>
+                    <a:stretch>
+                      <a:fillRect/>
+                    </a:stretch>
+                  </pic:blipFill>
+                  <pic:spPr>
+                    <a:xfrm>
+                      <a:off x="0" y="0"/>
+                      <a:ext cx="3990975" cy="3352800"/>
+                    </a:xfrm>
+                    <a:prstGeom prst="rect">
+                      <a:avLst/>
+                    </a:prstGeom>
+                  </pic:spPr>
+                </pic:pic>
+              </a:graphicData>
+            </a:graphic>
+          </wp:inline>
+        </w:drawing>
+      </w:r>
+    </w:p>
+    <w:p>
+      <w:pPr>
+        <w:pStyle w:val="NoSpacing"/>
+        <w:jc w:val="center"/>
+        <w:rPr>
+          <w:sz w:val="20"/>
+        </w:rPr>
+      </w:pPr>
+      <w:r>
+        <w:rPr>
+          <w:sz w:val="20"/>
+        </w:rPr>
+        <w:t xml:space="preserve">Figure </w:t>
+      </w:r>
+      <w:r>
+        <w:rPr>
+          <w:sz w:val="20"/>
+        </w:rPr>
+        <w:fldChar w:fldCharType="begin"/>
+      </w:r>
+      <w:r>
+        <w:rPr>
+          <w:sz w:val="20"/>
+        </w:rPr>
+        <w:instrText xml:space="preserve"> SEQ Figure \* ARABIC </w:instrText>
+      </w:r>
+      <w:r>
+        <w:rPr>
+          <w:sz w:val="20"/>
+        </w:rPr>
+        <w:fldChar w:fldCharType="separate"/>
+      </w:r>
+      <w:r>
+        <w:rPr>
+          <w:noProof/>
+          <w:sz w:val="20"/>
+        </w:rPr>
+        <w:t>7</w:t>
+      </w:r>
+      <w:r>
+        <w:rPr>
+          <w:sz w:val="20"/>
+        </w:rPr>
+        <w:fldChar w:fldCharType="end"/>
+      </w:r>
+      <w:r>
+        <w:rPr>
+          <w:sz w:val="20"/>
+        </w:rPr>
+        <w:t>: Mail Sent Successfully</w:t>
+      </w:r>
+    </w:p>
+    <w:p>
+      <w:pPr>
+        <w:jc w:val="center"/>
+      </w:pPr>
+    </w:p>
+    <w:p>
+      <w:pPr>
+        <w:pStyle w:val="NoSpacing"/>
+      </w:pPr>
+      <w:r>
+        <w:lastRenderedPageBreak/>
+        <w:t>The two figures above, Figure 6 and 7, show the sending of email using desktop email client.</w:t>
+      </w:r>
+    </w:p>
+    <w:p>
+      <w:pPr>
+        <w:pStyle w:val="NoSpacing"/>
+        <w:keepNext/>
+        <w:jc w:val="center"/>
+      </w:pPr>
+      <w:r>
+        <w:rPr>
+          <w:noProof/>
+        </w:rPr>
+        <w:drawing>
+          <wp:inline distT="0" distB="0" distL="0" distR="0" wp14:anchorId="32D1E587" wp14:editId="395F44E9">
+            <wp:extent cx="5045710" cy="2574925"/>
+            <wp:effectExtent l="0" t="0" r="2540" b="0"/>
+            <wp:docPr id="12" name="Picture 12"/>
+            <wp:cNvGraphicFramePr>
+              <a:graphicFrameLocks xmlns:a="http://schemas.openxmlformats.org/drawingml/2006/main" noChangeAspect="1"/>
+            </wp:cNvGraphicFramePr>
+            <a:graphic xmlns:a="http://schemas.openxmlformats.org/drawingml/2006/main">
+              <a:graphicData uri="http://schemas.openxmlformats.org/drawingml/2006/picture">
+                <pic:pic xmlns:pic="http://schemas.openxmlformats.org/drawingml/2006/picture">
+                  <pic:nvPicPr>
+                    <pic:cNvPr id="1" name=""/>
+                    <pic:cNvPicPr/>
+                  </pic:nvPicPr>
+                  <pic:blipFill>
+                    <a:blip r:embed="rId17"/>
+                    <a:stretch>
+                      <a:fillRect/>
+                    </a:stretch>
+                  </pic:blipFill>
+                  <pic:spPr>
+                    <a:xfrm>
+                      <a:off x="0" y="0"/>
+                      <a:ext cx="5045710" cy="2574925"/>
+                    </a:xfrm>
+                    <a:prstGeom prst="rect">
+                      <a:avLst/>
+                    </a:prstGeom>
+                  </pic:spPr>
+                </pic:pic>
+              </a:graphicData>
+            </a:graphic>
+          </wp:inline>
+        </w:drawing>
+      </w:r>
+    </w:p>
+    <w:p>
+      <w:pPr>
+        <w:pStyle w:val="NoSpacing"/>
+        <w:jc w:val="center"/>
+        <w:rPr>
+          <w:color w:val="000000" w:themeColor="text1"/>
+          <w:sz w:val="20"/>
+        </w:rPr>
+      </w:pPr>
+      <w:r>
+        <w:rPr>
+          <w:color w:val="000000" w:themeColor="text1"/>
+          <w:sz w:val="20"/>
+        </w:rPr>
+        <w:t xml:space="preserve">Figure </w:t>
+      </w:r>
+      <w:r>
+        <w:rPr>
+          <w:color w:val="000000" w:themeColor="text1"/>
+          <w:sz w:val="20"/>
+        </w:rPr>
+        <w:fldChar w:fldCharType="begin"/>
+      </w:r>
+      <w:r>
+        <w:rPr>
+          <w:color w:val="000000" w:themeColor="text1"/>
+          <w:sz w:val="20"/>
+        </w:rPr>
+        <w:instrText xml:space="preserve"> SEQ Figure \* ARABIC </w:instrText>
+      </w:r>
+      <w:r>
+        <w:rPr>
+          <w:color w:val="000000" w:themeColor="text1"/>
+          <w:sz w:val="20"/>
+        </w:rPr>
+        <w:fldChar w:fldCharType="separate"/>
+      </w:r>
+      <w:r>
+        <w:rPr>
+          <w:noProof/>
+          <w:color w:val="000000" w:themeColor="text1"/>
+          <w:sz w:val="20"/>
+        </w:rPr>
+        <w:t>8</w:t>
+      </w:r>
+      <w:r>
+        <w:rPr>
+          <w:color w:val="000000" w:themeColor="text1"/>
+          <w:sz w:val="20"/>
+        </w:rPr>
+        <w:fldChar w:fldCharType="end"/>
+      </w:r>
+      <w:r>
+        <w:rPr>
+          <w:color w:val="000000" w:themeColor="text1"/>
+          <w:sz w:val="20"/>
+        </w:rPr>
+        <w:t>: Email Received By Receiver</w:t>
+      </w:r>
+    </w:p>
+    <w:p>
+      <w:pPr>
+        <w:pStyle w:val="NoSpacing"/>
+      </w:pPr>
+      <w:r>
+        <w:t xml:space="preserve">The figure 8 shows the email received by the receiving email address. Email was received along with the attachment. </w:t>
+      </w:r>
+    </w:p>
+    <w:p>
+      <w:pPr>
+        <w:pStyle w:val="Heading2"/>
+        <w:numPr>
+          <w:ilvl w:val="0"/>
+          <w:numId w:val="33"/>
+        </w:numPr>
+      </w:pPr>
+      <w:r>
+        <w:t>Critical Analysis</w:t>
+      </w:r>
+    </w:p>
+    <w:p>
+      <w:pPr>
+        <w:pStyle w:val="Heading2"/>
+        <w:numPr>
+          <w:ilvl w:val="0"/>
+          <w:numId w:val="33"/>
+        </w:numPr>
+      </w:pPr>
+      <w:r>
+        <w:t>Limitation of the System</w:t>
+      </w:r>
+    </w:p>
+    <w:p>
+      <w:pPr>
+        <w:pStyle w:val="NoSpacing"/>
+      </w:pPr>
+      <w:r>
+        <w:t>Some functionalities provided by the web mail client are not present on the application. Some of the limitation of the system are:</w:t>
+      </w:r>
+    </w:p>
+    <w:p>
+      <w:pPr>
+        <w:pStyle w:val="ListParagraph"/>
+        <w:numPr>
+          <w:ilvl w:val="0"/>
+          <w:numId w:val="37"/>
+        </w:numPr>
+      </w:pPr>
+      <w:r>
+        <w:t>Desktop mail client lacks intelligent user interface and functionalities such as auto complete of email address while sending mail</w:t>
+      </w:r>
+    </w:p>
+    <w:p>
+      <w:pPr>
+        <w:pStyle w:val="ListParagraph"/>
+        <w:numPr>
+          <w:ilvl w:val="0"/>
+          <w:numId w:val="37"/>
+        </w:numPr>
+      </w:pPr>
+      <w:r>
+        <w:t>The UI design is primitive in contrast to modern mail clients</w:t>
+      </w:r>
+    </w:p>
+    <w:p>
+      <w:pPr>
+        <w:pStyle w:val="ListParagraph"/>
+        <w:numPr>
+          <w:ilvl w:val="0"/>
+          <w:numId w:val="37"/>
+        </w:numPr>
+      </w:pPr>
+      <w:r>
+        <w:t>Various categories such as important mail, trash, flagged mail are not available in the application</w:t>
+      </w:r>
+    </w:p>
+    <w:p>
+      <w:pPr>
+        <w:pStyle w:val="ListParagraph"/>
+        <w:numPr>
+          <w:ilvl w:val="0"/>
+          <w:numId w:val="37"/>
+        </w:numPr>
+      </w:pPr>
+      <w:r>
+        <w:t>Formatting email with font style and font size is not available</w:t>
+      </w:r>
+    </w:p>
+    <w:p>
+      <w:pPr>
+        <w:pStyle w:val="Heading2"/>
+        <w:numPr>
+          <w:ilvl w:val="0"/>
+          <w:numId w:val="33"/>
+        </w:numPr>
+      </w:pPr>
+      <w:r>
+        <w:lastRenderedPageBreak/>
+        <w:t>Recommendation to the Organization</w:t>
+      </w:r>
+    </w:p>
+    <w:p>
+      <w:r>
+        <w:t xml:space="preserve">Guru Infosys has been developing both desktop and web based system using various technologies such as .NET and Java. The goal of the organization is to provide quality </w:t>
+      </w:r>
+      <w:r>
+        <w:t xml:space="preserve">service to the customers </w:t>
+      </w:r>
+      <w:bookmarkStart w:id="51" w:name="_GoBack"/>
+      <w:bookmarkEnd w:id="51"/>
+    </w:p>
+    <w:p>
+      <w:pPr>
+        <w:pStyle w:val="Heading2"/>
+        <w:numPr>
+          <w:ilvl w:val="0"/>
+          <w:numId w:val="33"/>
+        </w:numPr>
+      </w:pPr>
+      <w:r>
+        <w:t>Recommendation to the Internship Program</w:t>
+      </w:r>
     </w:p>
     <w:sectPr>
       <w:pgSz w:w="11906" w:h="16838" w:code="9"/>
@@ -9753,7 +10253,7 @@
   <w:abstractNum w:abstractNumId="1">
     <w:nsid w:val="06AD3D35"/>
     <w:multiLevelType w:val="hybridMultilevel"/>
-    <w:tmpl w:val="CEBA3F68"/>
+    <w:tmpl w:val="856AB652"/>
     <w:lvl w:ilvl="0" w:tplc="04090001">
       <w:start w:val="1"/>
       <w:numFmt w:val="bullet"/>
@@ -9977,6 +10477,95 @@
     </w:lvl>
   </w:abstractNum>
   <w:abstractNum w:abstractNumId="3">
+    <w:nsid w:val="0EBF7908"/>
+    <w:multiLevelType w:val="hybridMultilevel"/>
+    <w:tmpl w:val="B9683C9A"/>
+    <w:lvl w:ilvl="0" w:tplc="B6C42F92">
+      <w:start w:val="1"/>
+      <w:numFmt w:val="decimal"/>
+      <w:lvlText w:val="5.%1"/>
+      <w:lvlJc w:val="right"/>
+      <w:pPr>
+        <w:ind w:left="720" w:hanging="360"/>
+      </w:pPr>
+      <w:rPr>
+        <w:rFonts w:hint="default"/>
+      </w:rPr>
+    </w:lvl>
+    <w:lvl w:ilvl="1" w:tplc="04090019" w:tentative="1">
+      <w:start w:val="1"/>
+      <w:numFmt w:val="lowerLetter"/>
+      <w:lvlText w:val="%2."/>
+      <w:lvlJc w:val="left"/>
+      <w:pPr>
+        <w:ind w:left="1440" w:hanging="360"/>
+      </w:pPr>
+    </w:lvl>
+    <w:lvl w:ilvl="2" w:tplc="0409001B" w:tentative="1">
+      <w:start w:val="1"/>
+      <w:numFmt w:val="lowerRoman"/>
+      <w:lvlText w:val="%3."/>
+      <w:lvlJc w:val="right"/>
+      <w:pPr>
+        <w:ind w:left="2160" w:hanging="180"/>
+      </w:pPr>
+    </w:lvl>
+    <w:lvl w:ilvl="3" w:tplc="0409000F" w:tentative="1">
+      <w:start w:val="1"/>
+      <w:numFmt w:val="decimal"/>
+      <w:lvlText w:val="%4."/>
+      <w:lvlJc w:val="left"/>
+      <w:pPr>
+        <w:ind w:left="2880" w:hanging="360"/>
+      </w:pPr>
+    </w:lvl>
+    <w:lvl w:ilvl="4" w:tplc="04090019" w:tentative="1">
+      <w:start w:val="1"/>
+      <w:numFmt w:val="lowerLetter"/>
+      <w:lvlText w:val="%5."/>
+      <w:lvlJc w:val="left"/>
+      <w:pPr>
+        <w:ind w:left="3600" w:hanging="360"/>
+      </w:pPr>
+    </w:lvl>
+    <w:lvl w:ilvl="5" w:tplc="0409001B" w:tentative="1">
+      <w:start w:val="1"/>
+      <w:numFmt w:val="lowerRoman"/>
+      <w:lvlText w:val="%6."/>
+      <w:lvlJc w:val="right"/>
+      <w:pPr>
+        <w:ind w:left="4320" w:hanging="180"/>
+      </w:pPr>
+    </w:lvl>
+    <w:lvl w:ilvl="6" w:tplc="0409000F" w:tentative="1">
+      <w:start w:val="1"/>
+      <w:numFmt w:val="decimal"/>
+      <w:lvlText w:val="%7."/>
+      <w:lvlJc w:val="left"/>
+      <w:pPr>
+        <w:ind w:left="5040" w:hanging="360"/>
+      </w:pPr>
+    </w:lvl>
+    <w:lvl w:ilvl="7" w:tplc="04090019" w:tentative="1">
+      <w:start w:val="1"/>
+      <w:numFmt w:val="lowerLetter"/>
+      <w:lvlText w:val="%8."/>
+      <w:lvlJc w:val="left"/>
+      <w:pPr>
+        <w:ind w:left="5760" w:hanging="360"/>
+      </w:pPr>
+    </w:lvl>
+    <w:lvl w:ilvl="8" w:tplc="0409001B" w:tentative="1">
+      <w:start w:val="1"/>
+      <w:numFmt w:val="lowerRoman"/>
+      <w:lvlText w:val="%9."/>
+      <w:lvlJc w:val="right"/>
+      <w:pPr>
+        <w:ind w:left="6480" w:hanging="180"/>
+      </w:pPr>
+    </w:lvl>
+  </w:abstractNum>
+  <w:abstractNum w:abstractNumId="4">
     <w:nsid w:val="0ECF4D58"/>
     <w:multiLevelType w:val="hybridMultilevel"/>
     <w:tmpl w:val="EC0AD3D8"/>
@@ -10065,7 +10654,7 @@
       </w:pPr>
     </w:lvl>
   </w:abstractNum>
-  <w:abstractNum w:abstractNumId="4">
+  <w:abstractNum w:abstractNumId="5">
     <w:nsid w:val="13555AF1"/>
     <w:multiLevelType w:val="hybridMultilevel"/>
     <w:tmpl w:val="30D00692"/>
@@ -10154,7 +10743,7 @@
       </w:pPr>
     </w:lvl>
   </w:abstractNum>
-  <w:abstractNum w:abstractNumId="5">
+  <w:abstractNum w:abstractNumId="6">
     <w:nsid w:val="13CB0004"/>
     <w:multiLevelType w:val="hybridMultilevel"/>
     <w:tmpl w:val="C354F3F6"/>
@@ -10267,7 +10856,346 @@
       </w:rPr>
     </w:lvl>
   </w:abstractNum>
-  <w:abstractNum w:abstractNumId="6">
+  <w:abstractNum w:abstractNumId="7">
+    <w:nsid w:val="18467676"/>
+    <w:multiLevelType w:val="hybridMultilevel"/>
+    <w:tmpl w:val="C6CAE308"/>
+    <w:lvl w:ilvl="0" w:tplc="04090001">
+      <w:start w:val="1"/>
+      <w:numFmt w:val="bullet"/>
+      <w:lvlText w:val=""/>
+      <w:lvlJc w:val="left"/>
+      <w:pPr>
+        <w:ind w:left="720" w:hanging="360"/>
+      </w:pPr>
+      <w:rPr>
+        <w:rFonts w:ascii="Symbol" w:hAnsi="Symbol" w:hint="default"/>
+      </w:rPr>
+    </w:lvl>
+    <w:lvl w:ilvl="1" w:tplc="04090003" w:tentative="1">
+      <w:start w:val="1"/>
+      <w:numFmt w:val="bullet"/>
+      <w:lvlText w:val="o"/>
+      <w:lvlJc w:val="left"/>
+      <w:pPr>
+        <w:ind w:left="1440" w:hanging="360"/>
+      </w:pPr>
+      <w:rPr>
+        <w:rFonts w:ascii="Courier New" w:hAnsi="Courier New" w:cs="Courier New" w:hint="default"/>
+      </w:rPr>
+    </w:lvl>
+    <w:lvl w:ilvl="2" w:tplc="04090005" w:tentative="1">
+      <w:start w:val="1"/>
+      <w:numFmt w:val="bullet"/>
+      <w:lvlText w:val=""/>
+      <w:lvlJc w:val="left"/>
+      <w:pPr>
+        <w:ind w:left="2160" w:hanging="360"/>
+      </w:pPr>
+      <w:rPr>
+        <w:rFonts w:ascii="Wingdings" w:hAnsi="Wingdings" w:hint="default"/>
+      </w:rPr>
+    </w:lvl>
+    <w:lvl w:ilvl="3" w:tplc="04090001" w:tentative="1">
+      <w:start w:val="1"/>
+      <w:numFmt w:val="bullet"/>
+      <w:lvlText w:val=""/>
+      <w:lvlJc w:val="left"/>
+      <w:pPr>
+        <w:ind w:left="2880" w:hanging="360"/>
+      </w:pPr>
+      <w:rPr>
+        <w:rFonts w:ascii="Symbol" w:hAnsi="Symbol" w:hint="default"/>
+      </w:rPr>
+    </w:lvl>
+    <w:lvl w:ilvl="4" w:tplc="04090003" w:tentative="1">
+      <w:start w:val="1"/>
+      <w:numFmt w:val="bullet"/>
+      <w:lvlText w:val="o"/>
+      <w:lvlJc w:val="left"/>
+      <w:pPr>
+        <w:ind w:left="3600" w:hanging="360"/>
+      </w:pPr>
+      <w:rPr>
+        <w:rFonts w:ascii="Courier New" w:hAnsi="Courier New" w:cs="Courier New" w:hint="default"/>
+      </w:rPr>
+    </w:lvl>
+    <w:lvl w:ilvl="5" w:tplc="04090005" w:tentative="1">
+      <w:start w:val="1"/>
+      <w:numFmt w:val="bullet"/>
+      <w:lvlText w:val=""/>
+      <w:lvlJc w:val="left"/>
+      <w:pPr>
+        <w:ind w:left="4320" w:hanging="360"/>
+      </w:pPr>
+      <w:rPr>
+        <w:rFonts w:ascii="Wingdings" w:hAnsi="Wingdings" w:hint="default"/>
+      </w:rPr>
+    </w:lvl>
+    <w:lvl w:ilvl="6" w:tplc="04090001" w:tentative="1">
+      <w:start w:val="1"/>
+      <w:numFmt w:val="bullet"/>
+      <w:lvlText w:val=""/>
+      <w:lvlJc w:val="left"/>
+      <w:pPr>
+        <w:ind w:left="5040" w:hanging="360"/>
+      </w:pPr>
+      <w:rPr>
+        <w:rFonts w:ascii="Symbol" w:hAnsi="Symbol" w:hint="default"/>
+      </w:rPr>
+    </w:lvl>
+    <w:lvl w:ilvl="7" w:tplc="04090003" w:tentative="1">
+      <w:start w:val="1"/>
+      <w:numFmt w:val="bullet"/>
+      <w:lvlText w:val="o"/>
+      <w:lvlJc w:val="left"/>
+      <w:pPr>
+        <w:ind w:left="5760" w:hanging="360"/>
+      </w:pPr>
+      <w:rPr>
+        <w:rFonts w:ascii="Courier New" w:hAnsi="Courier New" w:cs="Courier New" w:hint="default"/>
+      </w:rPr>
+    </w:lvl>
+    <w:lvl w:ilvl="8" w:tplc="04090005" w:tentative="1">
+      <w:start w:val="1"/>
+      <w:numFmt w:val="bullet"/>
+      <w:lvlText w:val=""/>
+      <w:lvlJc w:val="left"/>
+      <w:pPr>
+        <w:ind w:left="6480" w:hanging="360"/>
+      </w:pPr>
+      <w:rPr>
+        <w:rFonts w:ascii="Wingdings" w:hAnsi="Wingdings" w:hint="default"/>
+      </w:rPr>
+    </w:lvl>
+  </w:abstractNum>
+  <w:abstractNum w:abstractNumId="8">
+    <w:nsid w:val="1D463A92"/>
+    <w:multiLevelType w:val="hybridMultilevel"/>
+    <w:tmpl w:val="06BA652A"/>
+    <w:lvl w:ilvl="0" w:tplc="04090001">
+      <w:start w:val="1"/>
+      <w:numFmt w:val="bullet"/>
+      <w:lvlText w:val=""/>
+      <w:lvlJc w:val="left"/>
+      <w:pPr>
+        <w:ind w:left="720" w:hanging="360"/>
+      </w:pPr>
+      <w:rPr>
+        <w:rFonts w:ascii="Symbol" w:hAnsi="Symbol" w:hint="default"/>
+      </w:rPr>
+    </w:lvl>
+    <w:lvl w:ilvl="1" w:tplc="04090003" w:tentative="1">
+      <w:start w:val="1"/>
+      <w:numFmt w:val="bullet"/>
+      <w:lvlText w:val="o"/>
+      <w:lvlJc w:val="left"/>
+      <w:pPr>
+        <w:ind w:left="1440" w:hanging="360"/>
+      </w:pPr>
+      <w:rPr>
+        <w:rFonts w:ascii="Courier New" w:hAnsi="Courier New" w:cs="Courier New" w:hint="default"/>
+      </w:rPr>
+    </w:lvl>
+    <w:lvl w:ilvl="2" w:tplc="04090005" w:tentative="1">
+      <w:start w:val="1"/>
+      <w:numFmt w:val="bullet"/>
+      <w:lvlText w:val=""/>
+      <w:lvlJc w:val="left"/>
+      <w:pPr>
+        <w:ind w:left="2160" w:hanging="360"/>
+      </w:pPr>
+      <w:rPr>
+        <w:rFonts w:ascii="Wingdings" w:hAnsi="Wingdings" w:hint="default"/>
+      </w:rPr>
+    </w:lvl>
+    <w:lvl w:ilvl="3" w:tplc="04090001" w:tentative="1">
+      <w:start w:val="1"/>
+      <w:numFmt w:val="bullet"/>
+      <w:lvlText w:val=""/>
+      <w:lvlJc w:val="left"/>
+      <w:pPr>
+        <w:ind w:left="2880" w:hanging="360"/>
+      </w:pPr>
+      <w:rPr>
+        <w:rFonts w:ascii="Symbol" w:hAnsi="Symbol" w:hint="default"/>
+      </w:rPr>
+    </w:lvl>
+    <w:lvl w:ilvl="4" w:tplc="04090003" w:tentative="1">
+      <w:start w:val="1"/>
+      <w:numFmt w:val="bullet"/>
+      <w:lvlText w:val="o"/>
+      <w:lvlJc w:val="left"/>
+      <w:pPr>
+        <w:ind w:left="3600" w:hanging="360"/>
+      </w:pPr>
+      <w:rPr>
+        <w:rFonts w:ascii="Courier New" w:hAnsi="Courier New" w:cs="Courier New" w:hint="default"/>
+      </w:rPr>
+    </w:lvl>
+    <w:lvl w:ilvl="5" w:tplc="04090005" w:tentative="1">
+      <w:start w:val="1"/>
+      <w:numFmt w:val="bullet"/>
+      <w:lvlText w:val=""/>
+      <w:lvlJc w:val="left"/>
+      <w:pPr>
+        <w:ind w:left="4320" w:hanging="360"/>
+      </w:pPr>
+      <w:rPr>
+        <w:rFonts w:ascii="Wingdings" w:hAnsi="Wingdings" w:hint="default"/>
+      </w:rPr>
+    </w:lvl>
+    <w:lvl w:ilvl="6" w:tplc="04090001" w:tentative="1">
+      <w:start w:val="1"/>
+      <w:numFmt w:val="bullet"/>
+      <w:lvlText w:val=""/>
+      <w:lvlJc w:val="left"/>
+      <w:pPr>
+        <w:ind w:left="5040" w:hanging="360"/>
+      </w:pPr>
+      <w:rPr>
+        <w:rFonts w:ascii="Symbol" w:hAnsi="Symbol" w:hint="default"/>
+      </w:rPr>
+    </w:lvl>
+    <w:lvl w:ilvl="7" w:tplc="04090003" w:tentative="1">
+      <w:start w:val="1"/>
+      <w:numFmt w:val="bullet"/>
+      <w:lvlText w:val="o"/>
+      <w:lvlJc w:val="left"/>
+      <w:pPr>
+        <w:ind w:left="5760" w:hanging="360"/>
+      </w:pPr>
+      <w:rPr>
+        <w:rFonts w:ascii="Courier New" w:hAnsi="Courier New" w:cs="Courier New" w:hint="default"/>
+      </w:rPr>
+    </w:lvl>
+    <w:lvl w:ilvl="8" w:tplc="04090005" w:tentative="1">
+      <w:start w:val="1"/>
+      <w:numFmt w:val="bullet"/>
+      <w:lvlText w:val=""/>
+      <w:lvlJc w:val="left"/>
+      <w:pPr>
+        <w:ind w:left="6480" w:hanging="360"/>
+      </w:pPr>
+      <w:rPr>
+        <w:rFonts w:ascii="Wingdings" w:hAnsi="Wingdings" w:hint="default"/>
+      </w:rPr>
+    </w:lvl>
+  </w:abstractNum>
+  <w:abstractNum w:abstractNumId="9">
+    <w:nsid w:val="234378C3"/>
+    <w:multiLevelType w:val="hybridMultilevel"/>
+    <w:tmpl w:val="5FB2848E"/>
+    <w:lvl w:ilvl="0" w:tplc="04090001">
+      <w:start w:val="1"/>
+      <w:numFmt w:val="bullet"/>
+      <w:lvlText w:val=""/>
+      <w:lvlJc w:val="left"/>
+      <w:pPr>
+        <w:ind w:left="780" w:hanging="360"/>
+      </w:pPr>
+      <w:rPr>
+        <w:rFonts w:ascii="Symbol" w:hAnsi="Symbol" w:hint="default"/>
+      </w:rPr>
+    </w:lvl>
+    <w:lvl w:ilvl="1" w:tplc="04090003" w:tentative="1">
+      <w:start w:val="1"/>
+      <w:numFmt w:val="bullet"/>
+      <w:lvlText w:val="o"/>
+      <w:lvlJc w:val="left"/>
+      <w:pPr>
+        <w:ind w:left="1500" w:hanging="360"/>
+      </w:pPr>
+      <w:rPr>
+        <w:rFonts w:ascii="Courier New" w:hAnsi="Courier New" w:cs="Courier New" w:hint="default"/>
+      </w:rPr>
+    </w:lvl>
+    <w:lvl w:ilvl="2" w:tplc="04090005" w:tentative="1">
+      <w:start w:val="1"/>
+      <w:numFmt w:val="bullet"/>
+      <w:lvlText w:val=""/>
+      <w:lvlJc w:val="left"/>
+      <w:pPr>
+        <w:ind w:left="2220" w:hanging="360"/>
+      </w:pPr>
+      <w:rPr>
+        <w:rFonts w:ascii="Wingdings" w:hAnsi="Wingdings" w:hint="default"/>
+      </w:rPr>
+    </w:lvl>
+    <w:lvl w:ilvl="3" w:tplc="04090001" w:tentative="1">
+      <w:start w:val="1"/>
+      <w:numFmt w:val="bullet"/>
+      <w:lvlText w:val=""/>
+      <w:lvlJc w:val="left"/>
+      <w:pPr>
+        <w:ind w:left="2940" w:hanging="360"/>
+      </w:pPr>
+      <w:rPr>
+        <w:rFonts w:ascii="Symbol" w:hAnsi="Symbol" w:hint="default"/>
+      </w:rPr>
+    </w:lvl>
+    <w:lvl w:ilvl="4" w:tplc="04090003" w:tentative="1">
+      <w:start w:val="1"/>
+      <w:numFmt w:val="bullet"/>
+      <w:lvlText w:val="o"/>
+      <w:lvlJc w:val="left"/>
+      <w:pPr>
+        <w:ind w:left="3660" w:hanging="360"/>
+      </w:pPr>
+      <w:rPr>
+        <w:rFonts w:ascii="Courier New" w:hAnsi="Courier New" w:cs="Courier New" w:hint="default"/>
+      </w:rPr>
+    </w:lvl>
+    <w:lvl w:ilvl="5" w:tplc="04090005" w:tentative="1">
+      <w:start w:val="1"/>
+      <w:numFmt w:val="bullet"/>
+      <w:lvlText w:val=""/>
+      <w:lvlJc w:val="left"/>
+      <w:pPr>
+        <w:ind w:left="4380" w:hanging="360"/>
+      </w:pPr>
+      <w:rPr>
+        <w:rFonts w:ascii="Wingdings" w:hAnsi="Wingdings" w:hint="default"/>
+      </w:rPr>
+    </w:lvl>
+    <w:lvl w:ilvl="6" w:tplc="04090001" w:tentative="1">
+      <w:start w:val="1"/>
+      <w:numFmt w:val="bullet"/>
+      <w:lvlText w:val=""/>
+      <w:lvlJc w:val="left"/>
+      <w:pPr>
+        <w:ind w:left="5100" w:hanging="360"/>
+      </w:pPr>
+      <w:rPr>
+        <w:rFonts w:ascii="Symbol" w:hAnsi="Symbol" w:hint="default"/>
+      </w:rPr>
+    </w:lvl>
+    <w:lvl w:ilvl="7" w:tplc="04090003" w:tentative="1">
+      <w:start w:val="1"/>
+      <w:numFmt w:val="bullet"/>
+      <w:lvlText w:val="o"/>
+      <w:lvlJc w:val="left"/>
+      <w:pPr>
+        <w:ind w:left="5820" w:hanging="360"/>
+      </w:pPr>
+      <w:rPr>
+        <w:rFonts w:ascii="Courier New" w:hAnsi="Courier New" w:cs="Courier New" w:hint="default"/>
+      </w:rPr>
+    </w:lvl>
+    <w:lvl w:ilvl="8" w:tplc="04090005" w:tentative="1">
+      <w:start w:val="1"/>
+      <w:numFmt w:val="bullet"/>
+      <w:lvlText w:val=""/>
+      <w:lvlJc w:val="left"/>
+      <w:pPr>
+        <w:ind w:left="6540" w:hanging="360"/>
+      </w:pPr>
+      <w:rPr>
+        <w:rFonts w:ascii="Wingdings" w:hAnsi="Wingdings" w:hint="default"/>
+      </w:rPr>
+    </w:lvl>
+  </w:abstractNum>
+  <w:abstractNum w:abstractNumId="10">
     <w:nsid w:val="24B448C3"/>
     <w:multiLevelType w:val="hybridMultilevel"/>
     <w:tmpl w:val="35BE3016"/>
@@ -10380,7 +11308,7 @@
       </w:rPr>
     </w:lvl>
   </w:abstractNum>
-  <w:abstractNum w:abstractNumId="7">
+  <w:abstractNum w:abstractNumId="11">
     <w:nsid w:val="2E5373A8"/>
     <w:multiLevelType w:val="hybridMultilevel"/>
     <w:tmpl w:val="8238FD38"/>
@@ -10469,7 +11397,96 @@
       </w:pPr>
     </w:lvl>
   </w:abstractNum>
-  <w:abstractNum w:abstractNumId="8">
+  <w:abstractNum w:abstractNumId="12">
+    <w:nsid w:val="323C5A99"/>
+    <w:multiLevelType w:val="hybridMultilevel"/>
+    <w:tmpl w:val="B9683C9A"/>
+    <w:lvl w:ilvl="0" w:tplc="B6C42F92">
+      <w:start w:val="1"/>
+      <w:numFmt w:val="decimal"/>
+      <w:lvlText w:val="5.%1"/>
+      <w:lvlJc w:val="right"/>
+      <w:pPr>
+        <w:ind w:left="720" w:hanging="360"/>
+      </w:pPr>
+      <w:rPr>
+        <w:rFonts w:hint="default"/>
+      </w:rPr>
+    </w:lvl>
+    <w:lvl w:ilvl="1" w:tplc="04090019" w:tentative="1">
+      <w:start w:val="1"/>
+      <w:numFmt w:val="lowerLetter"/>
+      <w:lvlText w:val="%2."/>
+      <w:lvlJc w:val="left"/>
+      <w:pPr>
+        <w:ind w:left="1440" w:hanging="360"/>
+      </w:pPr>
+    </w:lvl>
+    <w:lvl w:ilvl="2" w:tplc="0409001B" w:tentative="1">
+      <w:start w:val="1"/>
+      <w:numFmt w:val="lowerRoman"/>
+      <w:lvlText w:val="%3."/>
+      <w:lvlJc w:val="right"/>
+      <w:pPr>
+        <w:ind w:left="2160" w:hanging="180"/>
+      </w:pPr>
+    </w:lvl>
+    <w:lvl w:ilvl="3" w:tplc="0409000F" w:tentative="1">
+      <w:start w:val="1"/>
+      <w:numFmt w:val="decimal"/>
+      <w:lvlText w:val="%4."/>
+      <w:lvlJc w:val="left"/>
+      <w:pPr>
+        <w:ind w:left="2880" w:hanging="360"/>
+      </w:pPr>
+    </w:lvl>
+    <w:lvl w:ilvl="4" w:tplc="04090019" w:tentative="1">
+      <w:start w:val="1"/>
+      <w:numFmt w:val="lowerLetter"/>
+      <w:lvlText w:val="%5."/>
+      <w:lvlJc w:val="left"/>
+      <w:pPr>
+        <w:ind w:left="3600" w:hanging="360"/>
+      </w:pPr>
+    </w:lvl>
+    <w:lvl w:ilvl="5" w:tplc="0409001B" w:tentative="1">
+      <w:start w:val="1"/>
+      <w:numFmt w:val="lowerRoman"/>
+      <w:lvlText w:val="%6."/>
+      <w:lvlJc w:val="right"/>
+      <w:pPr>
+        <w:ind w:left="4320" w:hanging="180"/>
+      </w:pPr>
+    </w:lvl>
+    <w:lvl w:ilvl="6" w:tplc="0409000F" w:tentative="1">
+      <w:start w:val="1"/>
+      <w:numFmt w:val="decimal"/>
+      <w:lvlText w:val="%7."/>
+      <w:lvlJc w:val="left"/>
+      <w:pPr>
+        <w:ind w:left="5040" w:hanging="360"/>
+      </w:pPr>
+    </w:lvl>
+    <w:lvl w:ilvl="7" w:tplc="04090019" w:tentative="1">
+      <w:start w:val="1"/>
+      <w:numFmt w:val="lowerLetter"/>
+      <w:lvlText w:val="%8."/>
+      <w:lvlJc w:val="left"/>
+      <w:pPr>
+        <w:ind w:left="5760" w:hanging="360"/>
+      </w:pPr>
+    </w:lvl>
+    <w:lvl w:ilvl="8" w:tplc="0409001B" w:tentative="1">
+      <w:start w:val="1"/>
+      <w:numFmt w:val="lowerRoman"/>
+      <w:lvlText w:val="%9."/>
+      <w:lvlJc w:val="right"/>
+      <w:pPr>
+        <w:ind w:left="6480" w:hanging="180"/>
+      </w:pPr>
+    </w:lvl>
+  </w:abstractNum>
+  <w:abstractNum w:abstractNumId="13">
     <w:nsid w:val="35681BB7"/>
     <w:multiLevelType w:val="hybridMultilevel"/>
     <w:tmpl w:val="ED906326"/>
@@ -10558,7 +11575,7 @@
       </w:pPr>
     </w:lvl>
   </w:abstractNum>
-  <w:abstractNum w:abstractNumId="9">
+  <w:abstractNum w:abstractNumId="14">
     <w:nsid w:val="38BC333B"/>
     <w:multiLevelType w:val="hybridMultilevel"/>
     <w:tmpl w:val="3B965C0E"/>
@@ -10647,7 +11664,7 @@
       </w:pPr>
     </w:lvl>
   </w:abstractNum>
-  <w:abstractNum w:abstractNumId="10">
+  <w:abstractNum w:abstractNumId="15">
     <w:nsid w:val="3B381C42"/>
     <w:multiLevelType w:val="hybridMultilevel"/>
     <w:tmpl w:val="43C89F0A"/>
@@ -10736,7 +11753,7 @@
       </w:pPr>
     </w:lvl>
   </w:abstractNum>
-  <w:abstractNum w:abstractNumId="11">
+  <w:abstractNum w:abstractNumId="16">
     <w:nsid w:val="40036394"/>
     <w:multiLevelType w:val="hybridMultilevel"/>
     <w:tmpl w:val="03121442"/>
@@ -10825,7 +11842,7 @@
       </w:pPr>
     </w:lvl>
   </w:abstractNum>
-  <w:abstractNum w:abstractNumId="12">
+  <w:abstractNum w:abstractNumId="17">
     <w:nsid w:val="40FF2FF1"/>
     <w:multiLevelType w:val="hybridMultilevel"/>
     <w:tmpl w:val="FF5E7094"/>
@@ -10914,7 +11931,7 @@
       </w:pPr>
     </w:lvl>
   </w:abstractNum>
-  <w:abstractNum w:abstractNumId="13">
+  <w:abstractNum w:abstractNumId="18">
     <w:nsid w:val="42697FEA"/>
     <w:multiLevelType w:val="hybridMultilevel"/>
     <w:tmpl w:val="48289BD2"/>
@@ -11027,7 +12044,7 @@
       </w:rPr>
     </w:lvl>
   </w:abstractNum>
-  <w:abstractNum w:abstractNumId="14">
+  <w:abstractNum w:abstractNumId="19">
     <w:nsid w:val="43C81092"/>
     <w:multiLevelType w:val="hybridMultilevel"/>
     <w:tmpl w:val="25523A3C"/>
@@ -11118,7 +12135,7 @@
       </w:pPr>
     </w:lvl>
   </w:abstractNum>
-  <w:abstractNum w:abstractNumId="15">
+  <w:abstractNum w:abstractNumId="20">
     <w:nsid w:val="43DA3F20"/>
     <w:multiLevelType w:val="hybridMultilevel"/>
     <w:tmpl w:val="41608D34"/>
@@ -11207,7 +12224,7 @@
       </w:pPr>
     </w:lvl>
   </w:abstractNum>
-  <w:abstractNum w:abstractNumId="16">
+  <w:abstractNum w:abstractNumId="21">
     <w:nsid w:val="48830533"/>
     <w:multiLevelType w:val="hybridMultilevel"/>
     <w:tmpl w:val="3286CF02"/>
@@ -11296,7 +12313,7 @@
       </w:pPr>
     </w:lvl>
   </w:abstractNum>
-  <w:abstractNum w:abstractNumId="17">
+  <w:abstractNum w:abstractNumId="22">
     <w:nsid w:val="4ED74964"/>
     <w:multiLevelType w:val="hybridMultilevel"/>
     <w:tmpl w:val="930A79D0"/>
@@ -11385,7 +12402,7 @@
       </w:pPr>
     </w:lvl>
   </w:abstractNum>
-  <w:abstractNum w:abstractNumId="18">
+  <w:abstractNum w:abstractNumId="23">
     <w:nsid w:val="52857556"/>
     <w:multiLevelType w:val="hybridMultilevel"/>
     <w:tmpl w:val="88161B26"/>
@@ -11474,7 +12491,7 @@
       </w:pPr>
     </w:lvl>
   </w:abstractNum>
-  <w:abstractNum w:abstractNumId="19">
+  <w:abstractNum w:abstractNumId="24">
     <w:nsid w:val="529321EC"/>
     <w:multiLevelType w:val="hybridMultilevel"/>
     <w:tmpl w:val="43C89F0A"/>
@@ -11563,7 +12580,7 @@
       </w:pPr>
     </w:lvl>
   </w:abstractNum>
-  <w:abstractNum w:abstractNumId="20">
+  <w:abstractNum w:abstractNumId="25">
     <w:nsid w:val="5567272A"/>
     <w:multiLevelType w:val="hybridMultilevel"/>
     <w:tmpl w:val="7DAEDAE2"/>
@@ -11652,7 +12669,7 @@
       </w:pPr>
     </w:lvl>
   </w:abstractNum>
-  <w:abstractNum w:abstractNumId="21">
+  <w:abstractNum w:abstractNumId="26">
     <w:nsid w:val="565B1B26"/>
     <w:multiLevelType w:val="hybridMultilevel"/>
     <w:tmpl w:val="7020DE98"/>
@@ -11765,7 +12782,7 @@
       </w:rPr>
     </w:lvl>
   </w:abstractNum>
-  <w:abstractNum w:abstractNumId="22">
+  <w:abstractNum w:abstractNumId="27">
     <w:nsid w:val="569C7152"/>
     <w:multiLevelType w:val="hybridMultilevel"/>
     <w:tmpl w:val="46FA575A"/>
@@ -11854,7 +12871,7 @@
       </w:pPr>
     </w:lvl>
   </w:abstractNum>
-  <w:abstractNum w:abstractNumId="23">
+  <w:abstractNum w:abstractNumId="28">
     <w:nsid w:val="5B6D1F0A"/>
     <w:multiLevelType w:val="hybridMultilevel"/>
     <w:tmpl w:val="0C265CA0"/>
@@ -11967,7 +12984,7 @@
       </w:rPr>
     </w:lvl>
   </w:abstractNum>
-  <w:abstractNum w:abstractNumId="24">
+  <w:abstractNum w:abstractNumId="29">
     <w:nsid w:val="60987C52"/>
     <w:multiLevelType w:val="hybridMultilevel"/>
     <w:tmpl w:val="67827E4E"/>
@@ -12056,7 +13073,7 @@
       </w:pPr>
     </w:lvl>
   </w:abstractNum>
-  <w:abstractNum w:abstractNumId="25">
+  <w:abstractNum w:abstractNumId="30">
     <w:nsid w:val="622320A5"/>
     <w:multiLevelType w:val="hybridMultilevel"/>
     <w:tmpl w:val="107A812E"/>
@@ -12145,7 +13162,120 @@
       </w:pPr>
     </w:lvl>
   </w:abstractNum>
-  <w:abstractNum w:abstractNumId="26">
+  <w:abstractNum w:abstractNumId="31">
+    <w:nsid w:val="63D061EE"/>
+    <w:multiLevelType w:val="hybridMultilevel"/>
+    <w:tmpl w:val="7E4A5A70"/>
+    <w:lvl w:ilvl="0" w:tplc="04090001">
+      <w:start w:val="1"/>
+      <w:numFmt w:val="bullet"/>
+      <w:lvlText w:val=""/>
+      <w:lvlJc w:val="left"/>
+      <w:pPr>
+        <w:ind w:left="720" w:hanging="360"/>
+      </w:pPr>
+      <w:rPr>
+        <w:rFonts w:ascii="Symbol" w:hAnsi="Symbol" w:hint="default"/>
+      </w:rPr>
+    </w:lvl>
+    <w:lvl w:ilvl="1" w:tplc="04090003" w:tentative="1">
+      <w:start w:val="1"/>
+      <w:numFmt w:val="bullet"/>
+      <w:lvlText w:val="o"/>
+      <w:lvlJc w:val="left"/>
+      <w:pPr>
+        <w:ind w:left="1440" w:hanging="360"/>
+      </w:pPr>
+      <w:rPr>
+        <w:rFonts w:ascii="Courier New" w:hAnsi="Courier New" w:cs="Courier New" w:hint="default"/>
+      </w:rPr>
+    </w:lvl>
+    <w:lvl w:ilvl="2" w:tplc="04090005" w:tentative="1">
+      <w:start w:val="1"/>
+      <w:numFmt w:val="bullet"/>
+      <w:lvlText w:val=""/>
+      <w:lvlJc w:val="left"/>
+      <w:pPr>
+        <w:ind w:left="2160" w:hanging="360"/>
+      </w:pPr>
+      <w:rPr>
+        <w:rFonts w:ascii="Wingdings" w:hAnsi="Wingdings" w:hint="default"/>
+      </w:rPr>
+    </w:lvl>
+    <w:lvl w:ilvl="3" w:tplc="04090001" w:tentative="1">
+      <w:start w:val="1"/>
+      <w:numFmt w:val="bullet"/>
+      <w:lvlText w:val=""/>
+      <w:lvlJc w:val="left"/>
+      <w:pPr>
+        <w:ind w:left="2880" w:hanging="360"/>
+      </w:pPr>
+      <w:rPr>
+        <w:rFonts w:ascii="Symbol" w:hAnsi="Symbol" w:hint="default"/>
+      </w:rPr>
+    </w:lvl>
+    <w:lvl w:ilvl="4" w:tplc="04090003" w:tentative="1">
+      <w:start w:val="1"/>
+      <w:numFmt w:val="bullet"/>
+      <w:lvlText w:val="o"/>
+      <w:lvlJc w:val="left"/>
+      <w:pPr>
+        <w:ind w:left="3600" w:hanging="360"/>
+      </w:pPr>
+      <w:rPr>
+        <w:rFonts w:ascii="Courier New" w:hAnsi="Courier New" w:cs="Courier New" w:hint="default"/>
+      </w:rPr>
+    </w:lvl>
+    <w:lvl w:ilvl="5" w:tplc="04090005" w:tentative="1">
+      <w:start w:val="1"/>
+      <w:numFmt w:val="bullet"/>
+      <w:lvlText w:val=""/>
+      <w:lvlJc w:val="left"/>
+      <w:pPr>
+        <w:ind w:left="4320" w:hanging="360"/>
+      </w:pPr>
+      <w:rPr>
+        <w:rFonts w:ascii="Wingdings" w:hAnsi="Wingdings" w:hint="default"/>
+      </w:rPr>
+    </w:lvl>
+    <w:lvl w:ilvl="6" w:tplc="04090001" w:tentative="1">
+      <w:start w:val="1"/>
+      <w:numFmt w:val="bullet"/>
+      <w:lvlText w:val=""/>
+      <w:lvlJc w:val="left"/>
+      <w:pPr>
+        <w:ind w:left="5040" w:hanging="360"/>
+      </w:pPr>
+      <w:rPr>
+        <w:rFonts w:ascii="Symbol" w:hAnsi="Symbol" w:hint="default"/>
+      </w:rPr>
+    </w:lvl>
+    <w:lvl w:ilvl="7" w:tplc="04090003" w:tentative="1">
+      <w:start w:val="1"/>
+      <w:numFmt w:val="bullet"/>
+      <w:lvlText w:val="o"/>
+      <w:lvlJc w:val="left"/>
+      <w:pPr>
+        <w:ind w:left="5760" w:hanging="360"/>
+      </w:pPr>
+      <w:rPr>
+        <w:rFonts w:ascii="Courier New" w:hAnsi="Courier New" w:cs="Courier New" w:hint="default"/>
+      </w:rPr>
+    </w:lvl>
+    <w:lvl w:ilvl="8" w:tplc="04090005" w:tentative="1">
+      <w:start w:val="1"/>
+      <w:numFmt w:val="bullet"/>
+      <w:lvlText w:val=""/>
+      <w:lvlJc w:val="left"/>
+      <w:pPr>
+        <w:ind w:left="6480" w:hanging="360"/>
+      </w:pPr>
+      <w:rPr>
+        <w:rFonts w:ascii="Wingdings" w:hAnsi="Wingdings" w:hint="default"/>
+      </w:rPr>
+    </w:lvl>
+  </w:abstractNum>
+  <w:abstractNum w:abstractNumId="32">
     <w:nsid w:val="685666A9"/>
     <w:multiLevelType w:val="hybridMultilevel"/>
     <w:tmpl w:val="67827E4E"/>
@@ -12234,7 +13364,7 @@
       </w:pPr>
     </w:lvl>
   </w:abstractNum>
-  <w:abstractNum w:abstractNumId="27">
+  <w:abstractNum w:abstractNumId="33">
     <w:nsid w:val="6A626E12"/>
     <w:multiLevelType w:val="hybridMultilevel"/>
     <w:tmpl w:val="67827E4E"/>
@@ -12323,7 +13453,7 @@
       </w:pPr>
     </w:lvl>
   </w:abstractNum>
-  <w:abstractNum w:abstractNumId="28">
+  <w:abstractNum w:abstractNumId="34">
     <w:nsid w:val="6B416241"/>
     <w:multiLevelType w:val="hybridMultilevel"/>
     <w:tmpl w:val="602A8C68"/>
@@ -12436,7 +13566,7 @@
       </w:rPr>
     </w:lvl>
   </w:abstractNum>
-  <w:abstractNum w:abstractNumId="29">
+  <w:abstractNum w:abstractNumId="35">
     <w:nsid w:val="70E24C6E"/>
     <w:multiLevelType w:val="hybridMultilevel"/>
     <w:tmpl w:val="AFB89E66"/>
@@ -12525,7 +13655,7 @@
       </w:pPr>
     </w:lvl>
   </w:abstractNum>
-  <w:abstractNum w:abstractNumId="30">
+  <w:abstractNum w:abstractNumId="36">
     <w:nsid w:val="74EA7D5B"/>
     <w:multiLevelType w:val="hybridMultilevel"/>
     <w:tmpl w:val="B3BCEADE"/>
@@ -12639,97 +13769,115 @@
     </w:lvl>
   </w:abstractNum>
   <w:num w:numId="1">
-    <w:abstractNumId w:val="16"/>
+    <w:abstractNumId w:val="21"/>
   </w:num>
   <w:num w:numId="2">
-    <w:abstractNumId w:val="11"/>
+    <w:abstractNumId w:val="16"/>
   </w:num>
   <w:num w:numId="3">
     <w:abstractNumId w:val="0"/>
   </w:num>
   <w:num w:numId="4">
-    <w:abstractNumId w:val="21"/>
+    <w:abstractNumId w:val="26"/>
   </w:num>
   <w:num w:numId="5">
     <w:abstractNumId w:val="2"/>
   </w:num>
   <w:num w:numId="6">
-    <w:abstractNumId w:val="8"/>
+    <w:abstractNumId w:val="13"/>
   </w:num>
   <w:num w:numId="7">
-    <w:abstractNumId w:val="3"/>
+    <w:abstractNumId w:val="4"/>
   </w:num>
   <w:num w:numId="8">
-    <w:abstractNumId w:val="4"/>
+    <w:abstractNumId w:val="5"/>
   </w:num>
   <w:num w:numId="9">
-    <w:abstractNumId w:val="12"/>
+    <w:abstractNumId w:val="17"/>
   </w:num>
   <w:num w:numId="10">
+    <w:abstractNumId w:val="27"/>
+  </w:num>
+  <w:num w:numId="11">
+    <w:abstractNumId w:val="30"/>
+  </w:num>
+  <w:num w:numId="12">
+    <w:abstractNumId w:val="10"/>
+  </w:num>
+  <w:num w:numId="13">
+    <w:abstractNumId w:val="18"/>
+  </w:num>
+  <w:num w:numId="14">
     <w:abstractNumId w:val="22"/>
   </w:num>
-  <w:num w:numId="11">
+  <w:num w:numId="15">
+    <w:abstractNumId w:val="20"/>
+  </w:num>
+  <w:num w:numId="16">
+    <w:abstractNumId w:val="32"/>
+  </w:num>
+  <w:num w:numId="17">
+    <w:abstractNumId w:val="11"/>
+  </w:num>
+  <w:num w:numId="18">
+    <w:abstractNumId w:val="19"/>
+  </w:num>
+  <w:num w:numId="19">
+    <w:abstractNumId w:val="36"/>
+  </w:num>
+  <w:num w:numId="20">
+    <w:abstractNumId w:val="34"/>
+  </w:num>
+  <w:num w:numId="21">
+    <w:abstractNumId w:val="35"/>
+  </w:num>
+  <w:num w:numId="22">
     <w:abstractNumId w:val="25"/>
   </w:num>
-  <w:num w:numId="12">
-    <w:abstractNumId w:val="6"/>
+  <w:num w:numId="23">
+    <w:abstractNumId w:val="33"/>
   </w:num>
-  <w:num w:numId="13">
-    <w:abstractNumId w:val="13"/>
+  <w:num w:numId="24">
+    <w:abstractNumId w:val="29"/>
   </w:num>
-  <w:num w:numId="14">
-    <w:abstractNumId w:val="17"/>
-  </w:num>
-  <w:num w:numId="15">
-    <w:abstractNumId w:val="15"/>
-  </w:num>
-  <w:num w:numId="16">
-    <w:abstractNumId w:val="26"/>
-  </w:num>
-  <w:num w:numId="17">
-    <w:abstractNumId w:val="7"/>
-  </w:num>
-  <w:num w:numId="18">
+  <w:num w:numId="25">
     <w:abstractNumId w:val="14"/>
   </w:num>
-  <w:num w:numId="19">
-    <w:abstractNumId w:val="30"/>
-  </w:num>
-  <w:num w:numId="20">
-    <w:abstractNumId w:val="28"/>
-  </w:num>
-  <w:num w:numId="21">
-    <w:abstractNumId w:val="29"/>
-  </w:num>
-  <w:num w:numId="22">
-    <w:abstractNumId w:val="20"/>
-  </w:num>
-  <w:num w:numId="23">
-    <w:abstractNumId w:val="27"/>
-  </w:num>
-  <w:num w:numId="24">
-    <w:abstractNumId w:val="24"/>
-  </w:num>
-  <w:num w:numId="25">
-    <w:abstractNumId w:val="9"/>
-  </w:num>
   <w:num w:numId="26">
-    <w:abstractNumId w:val="5"/>
+    <w:abstractNumId w:val="6"/>
   </w:num>
   <w:num w:numId="27">
     <w:abstractNumId w:val="1"/>
   </w:num>
   <w:num w:numId="28">
+    <w:abstractNumId w:val="28"/>
+  </w:num>
+  <w:num w:numId="29">
+    <w:abstractNumId w:val="24"/>
+  </w:num>
+  <w:num w:numId="30">
     <w:abstractNumId w:val="23"/>
   </w:num>
-  <w:num w:numId="29">
-    <w:abstractNumId w:val="19"/>
+  <w:num w:numId="31">
+    <w:abstractNumId w:val="15"/>
   </w:num>
-  <w:num w:numId="30">
-    <w:abstractNumId w:val="18"/>
+  <w:num w:numId="32">
+    <w:abstractNumId w:val="31"/>
   </w:num>
-  <w:num w:numId="31">
-    <w:abstractNumId w:val="10"/>
+  <w:num w:numId="33">
+    <w:abstractNumId w:val="12"/>
+  </w:num>
+  <w:num w:numId="34">
+    <w:abstractNumId w:val="3"/>
+  </w:num>
+  <w:num w:numId="35">
+    <w:abstractNumId w:val="9"/>
+  </w:num>
+  <w:num w:numId="36">
+    <w:abstractNumId w:val="8"/>
+  </w:num>
+  <w:num w:numId="37">
+    <w:abstractNumId w:val="7"/>
   </w:num>
 </w:numbering>
 </file>
@@ -14507,7 +15655,7 @@
 </file>
 
 <file path=customXml/itemProps1.xml><?xml version="1.0" encoding="utf-8"?>
-<ds:datastoreItem xmlns:ds="http://schemas.openxmlformats.org/officeDocument/2006/customXml" ds:itemID="{B53B5535-3B43-4E9A-AD76-E20DC928903D}">
+<ds:datastoreItem xmlns:ds="http://schemas.openxmlformats.org/officeDocument/2006/customXml" ds:itemID="{E39B2C18-E5A6-43EB-A261-FB0FC22CDD11}">
   <ds:schemaRefs>
     <ds:schemaRef ds:uri="http://schemas.openxmlformats.org/officeDocument/2006/bibliography"/>
   </ds:schemaRefs>

</xml_diff>